<commit_message>
correct your file, and then upload in pdf
</commit_message>
<xml_diff>
--- a/1900290140022_Nirmit_bansal_Project.docx
+++ b/1900290140022_Nirmit_bansal_Project.docx
@@ -1,6 +1,6 @@
 
 <file path=word/document.xml><?xml version="1.0" encoding="utf-8"?>
-<w:document xmlns:ve="http://schemas.openxmlformats.org/markup-compatibility/2006" xmlns:o="urn:schemas-microsoft-com:office:office" xmlns:r="http://schemas.openxmlformats.org/officeDocument/2006/relationships" xmlns:m="http://schemas.openxmlformats.org/officeDocument/2006/math" xmlns:v="urn:schemas-microsoft-com:vml" xmlns:wp="http://schemas.openxmlformats.org/drawingml/2006/wordprocessingDrawing" xmlns:w10="urn:schemas-microsoft-com:office:word" xmlns:w="http://schemas.openxmlformats.org/wordprocessingml/2006/main" xmlns:wne="http://schemas.microsoft.com/office/word/2006/wordml">
+<w:document xmlns:wpc="http://schemas.microsoft.com/office/word/2010/wordprocessingCanvas" xmlns:cx="http://schemas.microsoft.com/office/drawing/2014/chartex" xmlns:cx1="http://schemas.microsoft.com/office/drawing/2015/9/8/chartex" xmlns:cx2="http://schemas.microsoft.com/office/drawing/2015/10/21/chartex" xmlns:cx3="http://schemas.microsoft.com/office/drawing/2016/5/9/chartex" xmlns:cx4="http://schemas.microsoft.com/office/drawing/2016/5/10/chartex" xmlns:cx5="http://schemas.microsoft.com/office/drawing/2016/5/11/chartex" xmlns:cx6="http://schemas.microsoft.com/office/drawing/2016/5/12/chartex" xmlns:cx7="http://schemas.microsoft.com/office/drawing/2016/5/13/chartex" xmlns:cx8="http://schemas.microsoft.com/office/drawing/2016/5/14/chartex" xmlns:mc="http://schemas.openxmlformats.org/markup-compatibility/2006" xmlns:aink="http://schemas.microsoft.com/office/drawing/2016/ink" xmlns:am3d="http://schemas.microsoft.com/office/drawing/2017/model3d" xmlns:o="urn:schemas-microsoft-com:office:office" xmlns:oel="http://schemas.microsoft.com/office/2019/extlst" xmlns:r="http://schemas.openxmlformats.org/officeDocument/2006/relationships" xmlns:m="http://schemas.openxmlformats.org/officeDocument/2006/math" xmlns:v="urn:schemas-microsoft-com:vml" xmlns:wp14="http://schemas.microsoft.com/office/word/2010/wordprocessingDrawing" xmlns:wp="http://schemas.openxmlformats.org/drawingml/2006/wordprocessingDrawing" xmlns:w10="urn:schemas-microsoft-com:office:word" xmlns:w="http://schemas.openxmlformats.org/wordprocessingml/2006/main" xmlns:w14="http://schemas.microsoft.com/office/word/2010/wordml" xmlns:w15="http://schemas.microsoft.com/office/word/2012/wordml" xmlns:w16cex="http://schemas.microsoft.com/office/word/2018/wordml/cex" xmlns:w16cid="http://schemas.microsoft.com/office/word/2016/wordml/cid" xmlns:w16="http://schemas.microsoft.com/office/word/2018/wordml" xmlns:w16sdtdh="http://schemas.microsoft.com/office/word/2020/wordml/sdtdatahash" xmlns:w16se="http://schemas.microsoft.com/office/word/2015/wordml/symex" xmlns:wpg="http://schemas.microsoft.com/office/word/2010/wordprocessingGroup" xmlns:wpi="http://schemas.microsoft.com/office/word/2010/wordprocessingInk" xmlns:wne="http://schemas.microsoft.com/office/word/2006/wordml" xmlns:wps="http://schemas.microsoft.com/office/word/2010/wordprocessingShape" mc:Ignorable="w14 w15 w16se w16cid w16 w16cex w16sdtdh wp14">
   <w:body>
     <w:p>
       <w:pPr>
@@ -224,13 +224,23 @@
           <w:szCs w:val="32"/>
         </w:rPr>
       </w:pPr>
+      <w:proofErr w:type="spellStart"/>
       <w:r>
         <w:rPr>
           <w:b/>
           <w:sz w:val="32"/>
           <w:szCs w:val="32"/>
         </w:rPr>
-        <w:t>Nirmit Bansal</w:t>
+        <w:t>Nirmit</w:t>
+      </w:r>
+      <w:proofErr w:type="spellEnd"/>
+      <w:r>
+        <w:rPr>
+          <w:b/>
+          <w:sz w:val="32"/>
+          <w:szCs w:val="32"/>
+        </w:rPr>
+        <w:t xml:space="preserve"> Bansal</w:t>
       </w:r>
       <w:r>
         <w:rPr>
@@ -327,12 +337,21 @@
           <w:sz w:val="28"/>
         </w:rPr>
       </w:pPr>
-      <w:r>
-        <w:rPr>
-          <w:b/>
-          <w:sz w:val="28"/>
-        </w:rPr>
-        <w:t xml:space="preserve">Ms.Vidushi </w:t>
+      <w:proofErr w:type="spellStart"/>
+      <w:r>
+        <w:rPr>
+          <w:b/>
+          <w:sz w:val="28"/>
+        </w:rPr>
+        <w:t>Ms.Vidushi</w:t>
+      </w:r>
+      <w:proofErr w:type="spellEnd"/>
+      <w:r>
+        <w:rPr>
+          <w:b/>
+          <w:sz w:val="28"/>
+        </w:rPr>
+        <w:t xml:space="preserve"> </w:t>
       </w:r>
     </w:p>
     <w:p>
@@ -398,7 +417,7 @@
           <w:lang w:bidi="ar-SA"/>
         </w:rPr>
         <w:drawing>
-          <wp:inline distT="0" distB="0" distL="0" distR="0">
+          <wp:inline distT="0" distB="0" distL="0" distR="0" wp14:anchorId="0200D9A1" wp14:editId="75A9A703">
             <wp:extent cx="1437768" cy="1264444"/>
             <wp:effectExtent l="0" t="0" r="0" b="0"/>
             <wp:docPr id="1" name="Picture 0" descr="uptu_logo.png"/>
@@ -490,9 +509,18 @@
       <w:r>
         <w:rPr>
           <w:b/>
-          <w:sz w:val="28"/>
-        </w:rPr>
-        <w:t xml:space="preserve">MASTER OF </w:t>
+          <w:strike/>
+          <w:color w:val="FF0000"/>
+          <w:sz w:val="28"/>
+        </w:rPr>
+        <w:t>MASTER OF</w:t>
+      </w:r>
+      <w:r>
+        <w:rPr>
+          <w:b/>
+          <w:sz w:val="28"/>
+        </w:rPr>
+        <w:t xml:space="preserve"> </w:t>
       </w:r>
       <w:r>
         <w:rPr>
@@ -694,7 +722,7 @@
           <w:lang w:bidi="ar-SA"/>
         </w:rPr>
         <w:drawing>
-          <wp:inline distT="0" distB="0" distL="0" distR="0">
+          <wp:inline distT="0" distB="0" distL="0" distR="0" wp14:anchorId="087920C5" wp14:editId="29EAE7BB">
             <wp:extent cx="5443662" cy="7214925"/>
             <wp:effectExtent l="19050" t="0" r="4638" b="0"/>
             <wp:docPr id="6" name="Picture 5" descr="certificatenbc.jpeg"/>
@@ -873,13 +901,23 @@
         </w:rPr>
         <w:t xml:space="preserve">Certified that </w:t>
       </w:r>
-      <w:r>
-        <w:rPr>
-          <w:b/>
-          <w:sz w:val="24"/>
-          <w:szCs w:val="24"/>
-        </w:rPr>
-        <w:t>Nirmit Bansal</w:t>
+      <w:proofErr w:type="spellStart"/>
+      <w:r>
+        <w:rPr>
+          <w:b/>
+          <w:sz w:val="24"/>
+          <w:szCs w:val="24"/>
+        </w:rPr>
+        <w:t>Nirmit</w:t>
+      </w:r>
+      <w:proofErr w:type="spellEnd"/>
+      <w:r>
+        <w:rPr>
+          <w:b/>
+          <w:sz w:val="24"/>
+          <w:szCs w:val="24"/>
+        </w:rPr>
+        <w:t xml:space="preserve"> Bansal</w:t>
       </w:r>
       <w:r>
         <w:rPr>
@@ -952,12 +990,21 @@
           <w:b/>
         </w:rPr>
       </w:pPr>
+      <w:proofErr w:type="spellStart"/>
       <w:r>
         <w:rPr>
           <w:rFonts w:ascii="Calibri"/>
           <w:b/>
         </w:rPr>
-        <w:t xml:space="preserve">Ms.Vidushi </w:t>
+        <w:t>Ms.Vidushi</w:t>
+      </w:r>
+      <w:proofErr w:type="spellEnd"/>
+      <w:r>
+        <w:rPr>
+          <w:rFonts w:ascii="Calibri"/>
+          <w:b/>
+        </w:rPr>
+        <w:t xml:space="preserve"> </w:t>
       </w:r>
       <w:r>
         <w:rPr>
@@ -1340,27 +1387,72 @@
     </w:p>
     <w:p>
       <w:pPr>
-        <w:adjustRightInd w:val="0"/>
-        <w:ind w:right="55"/>
-        <w:jc w:val="center"/>
-        <w:rPr>
-          <w:b/>
-          <w:sz w:val="24"/>
-          <w:szCs w:val="24"/>
-        </w:rPr>
-      </w:pPr>
-    </w:p>
-    <w:p>
-      <w:pPr>
-        <w:adjustRightInd w:val="0"/>
-        <w:ind w:right="55"/>
-        <w:jc w:val="center"/>
-        <w:rPr>
-          <w:b/>
-          <w:sz w:val="24"/>
-          <w:szCs w:val="24"/>
-        </w:rPr>
-      </w:pPr>
+        <w:ind w:left="3600"/>
+        <w:jc w:val="both"/>
+        <w:rPr>
+          <w:b/>
+          <w:bCs/>
+          <w:color w:val="FF0000"/>
+          <w:sz w:val="40"/>
+          <w:szCs w:val="40"/>
+        </w:rPr>
+      </w:pPr>
+      <w:r>
+        <w:rPr>
+          <w:b/>
+          <w:bCs/>
+          <w:color w:val="FF0000"/>
+          <w:sz w:val="40"/>
+          <w:szCs w:val="40"/>
+        </w:rPr>
+        <w:t>// Title</w:t>
+      </w:r>
+    </w:p>
+    <w:p>
+      <w:pPr>
+        <w:ind w:left="3600"/>
+        <w:jc w:val="both"/>
+        <w:rPr>
+          <w:b/>
+          <w:bCs/>
+          <w:color w:val="FF0000"/>
+          <w:sz w:val="40"/>
+          <w:szCs w:val="40"/>
+        </w:rPr>
+      </w:pPr>
+      <w:r>
+        <w:rPr>
+          <w:b/>
+          <w:bCs/>
+          <w:color w:val="FF0000"/>
+          <w:sz w:val="40"/>
+          <w:szCs w:val="40"/>
+        </w:rPr>
+        <w:t>// Your name</w:t>
+      </w:r>
+    </w:p>
+    <w:p>
+      <w:pPr>
+        <w:ind w:left="3600"/>
+        <w:jc w:val="both"/>
+        <w:rPr>
+          <w:b/>
+          <w:bCs/>
+          <w:color w:val="FF0000"/>
+          <w:sz w:val="40"/>
+          <w:szCs w:val="40"/>
+        </w:rPr>
+      </w:pPr>
+      <w:r>
+        <w:rPr>
+          <w:b/>
+          <w:bCs/>
+          <w:color w:val="FF0000"/>
+          <w:sz w:val="40"/>
+          <w:szCs w:val="40"/>
+        </w:rPr>
+        <w:t>// don’t use underline for any heading</w:t>
+      </w:r>
     </w:p>
     <w:p>
       <w:pPr>
@@ -1715,6 +1807,7 @@
         </w:rPr>
         <w:t xml:space="preserve">I take this occasion to thank God, almighty for blessing us with his grace and taking out to a successful culmination. I extend my sincere and heartfelt thanks to our esteemed guide, </w:t>
       </w:r>
+      <w:proofErr w:type="spellStart"/>
       <w:r>
         <w:rPr>
           <w:b/>
@@ -1731,7 +1824,17 @@
           <w:sz w:val="28"/>
           <w:szCs w:val="28"/>
         </w:rPr>
-        <w:t xml:space="preserve">.Vidushi </w:t>
+        <w:t>.Vidushi</w:t>
+      </w:r>
+      <w:proofErr w:type="spellEnd"/>
+      <w:r>
+        <w:rPr>
+          <w:b/>
+          <w:bCs/>
+          <w:sz w:val="28"/>
+          <w:szCs w:val="28"/>
+        </w:rPr>
+        <w:t xml:space="preserve"> </w:t>
       </w:r>
       <w:r>
         <w:rPr>
@@ -1752,6 +1855,7 @@
         <w:rPr>
           <w:b/>
           <w:bCs/>
+          <w:color w:val="FF0000"/>
           <w:sz w:val="28"/>
           <w:szCs w:val="28"/>
         </w:rPr>
@@ -1761,6 +1865,7 @@
         <w:rPr>
           <w:rFonts w:eastAsia="Arial"/>
           <w:b/>
+          <w:color w:val="FF0000"/>
           <w:sz w:val="24"/>
         </w:rPr>
         <w:t xml:space="preserve"> AJAY SHRIVASTAVA</w:t>
@@ -1807,6 +1912,7 @@
         </w:rPr>
         <w:t xml:space="preserve">Mr. </w:t>
       </w:r>
+      <w:proofErr w:type="spellStart"/>
       <w:r>
         <w:rPr>
           <w:b/>
@@ -1816,6 +1922,7 @@
         </w:rPr>
         <w:t>Mahatab</w:t>
       </w:r>
+      <w:proofErr w:type="spellEnd"/>
       <w:r>
         <w:rPr>
           <w:b/>
@@ -1877,6 +1984,7 @@
           <w:szCs w:val="24"/>
         </w:rPr>
       </w:pPr>
+      <w:proofErr w:type="spellStart"/>
       <w:r>
         <w:rPr>
           <w:b/>
@@ -1884,7 +1992,17 @@
           <w:sz w:val="24"/>
           <w:szCs w:val="24"/>
         </w:rPr>
-        <w:t>Nirmit Bansal</w:t>
+        <w:t>Nirmit</w:t>
+      </w:r>
+      <w:proofErr w:type="spellEnd"/>
+      <w:r>
+        <w:rPr>
+          <w:b/>
+          <w:bCs/>
+          <w:sz w:val="24"/>
+          <w:szCs w:val="24"/>
+        </w:rPr>
+        <w:t xml:space="preserve"> Bansal</w:t>
       </w:r>
     </w:p>
     <w:p>
@@ -2008,6 +2126,7 @@
           <w:sz w:val="24"/>
           <w:szCs w:val="24"/>
         </w:rPr>
+        <w:lastRenderedPageBreak/>
         <w:tab/>
       </w:r>
     </w:p>
@@ -2098,7 +2217,7 @@
           <w:insideH w:val="single" w:sz="4" w:space="0" w:color="auto"/>
           <w:insideV w:val="single" w:sz="4" w:space="0" w:color="auto"/>
         </w:tblBorders>
-        <w:tblLook w:val="04A0"/>
+        <w:tblLook w:val="04A0" w:firstRow="1" w:lastRow="0" w:firstColumn="1" w:lastColumn="0" w:noHBand="0" w:noVBand="1"/>
       </w:tblPr>
       <w:tblGrid>
         <w:gridCol w:w="763"/>
@@ -2125,6 +2244,7 @@
                 <w:szCs w:val="24"/>
               </w:rPr>
             </w:pPr>
+            <w:proofErr w:type="spellStart"/>
             <w:r>
               <w:rPr>
                 <w:rFonts w:cs="Times New Roman"/>
@@ -2133,7 +2253,18 @@
                 <w:sz w:val="24"/>
                 <w:szCs w:val="24"/>
               </w:rPr>
-              <w:t>S.No.</w:t>
+              <w:t>S.No</w:t>
+            </w:r>
+            <w:proofErr w:type="spellEnd"/>
+            <w:r>
+              <w:rPr>
+                <w:rFonts w:cs="Times New Roman"/>
+                <w:b/>
+                <w:bCs/>
+                <w:sz w:val="24"/>
+                <w:szCs w:val="24"/>
+              </w:rPr>
+              <w:t>.</w:t>
             </w:r>
           </w:p>
         </w:tc>
@@ -2277,6 +2408,7 @@
                 <w:szCs w:val="24"/>
               </w:rPr>
             </w:pPr>
+            <w:proofErr w:type="spellStart"/>
             <w:r>
               <w:rPr>
                 <w:rFonts w:cs="Times New Roman"/>
@@ -2285,6 +2417,7 @@
               </w:rPr>
               <w:t>i</w:t>
             </w:r>
+            <w:proofErr w:type="spellEnd"/>
           </w:p>
         </w:tc>
       </w:tr>
@@ -4170,6 +4303,7 @@
                 <w:sz w:val="24"/>
                 <w:szCs w:val="24"/>
               </w:rPr>
+              <w:lastRenderedPageBreak/>
               <w:t>3</w:t>
             </w:r>
             <w:r>
@@ -4207,6 +4341,7 @@
                 <w:sz w:val="24"/>
                 <w:szCs w:val="24"/>
               </w:rPr>
+              <w:lastRenderedPageBreak/>
               <w:t>9</w:t>
             </w:r>
           </w:p>
@@ -4345,6 +4480,7 @@
                 <w:sz w:val="24"/>
                 <w:szCs w:val="24"/>
               </w:rPr>
+              <w:lastRenderedPageBreak/>
               <w:t>14</w:t>
             </w:r>
           </w:p>
@@ -4609,7 +4745,6 @@
                 <w:sz w:val="24"/>
                 <w:szCs w:val="24"/>
               </w:rPr>
-              <w:lastRenderedPageBreak/>
               <w:t>4</w:t>
             </w:r>
             <w:r>
@@ -5033,7 +5168,6 @@
                 <w:sz w:val="24"/>
                 <w:szCs w:val="24"/>
               </w:rPr>
-              <w:lastRenderedPageBreak/>
               <w:t>16</w:t>
             </w:r>
           </w:p>
@@ -5066,7 +5200,6 @@
                 <w:sz w:val="24"/>
                 <w:szCs w:val="24"/>
               </w:rPr>
-              <w:lastRenderedPageBreak/>
               <w:t>17</w:t>
             </w:r>
           </w:p>
@@ -7701,7 +7834,6 @@
           <w:sz w:val="36"/>
           <w:szCs w:val="36"/>
         </w:rPr>
-        <w:lastRenderedPageBreak/>
         <w:t>C</w:t>
       </w:r>
       <w:r>
@@ -7974,7 +8106,14 @@
         <w:rPr>
           <w:color w:val="0F0D08"/>
         </w:rPr>
-        <w:t>Market research involves gathering data to learn more about target demographics and consumers so a business can market itself more effectively and, ultimately, succeed in the market. Market research is a vital part of any business strategy, whether that business is B2B or B2C, big or small, new or old. It provides the answers companies need to make decisions that will move them forward instead of back by empowering them to base decisions on data.</w:t>
+        <w:t xml:space="preserve">Market research involves gathering data to learn more about target demographics and consumers so a business can market itself more effectively and, ultimately, succeed in the market. Market research is a vital part of any business strategy, whether that business is B2B </w:t>
+      </w:r>
+      <w:r>
+        <w:rPr>
+          <w:color w:val="0F0D08"/>
+        </w:rPr>
+        <w:lastRenderedPageBreak/>
+        <w:t>or B2C, big or small, new or old. It provides the answers companies need to make decisions that will move them forward instead of back by empowering them to base decisions on data.</w:t>
       </w:r>
     </w:p>
     <w:p>
@@ -8008,7 +8147,6 @@
         <w:rPr>
           <w:color w:val="0F0D08"/>
         </w:rPr>
-        <w:lastRenderedPageBreak/>
         <w:t>Most companies know what market research is and acknowledge its importance in a general sense, but they may not realize just how crucial market research is to the success of their business. When you need to identify market trends, understand your core customer better, or achieve a long list of other important goals, market research is the answer.</w:t>
       </w:r>
     </w:p>
@@ -8685,7 +8823,15 @@
           <w:sz w:val="24"/>
           <w:szCs w:val="24"/>
         </w:rPr>
-        <w:t xml:space="preserve"> refers to the perception by most consumers that a relatively high price is a sign of good quality. The belief in this relationship is most important with complex products that are hard to test, and experiential products that cannot be tested until used (such as most services). The greater the uncertainty surrounding a product, the more consumers depend on the price/quality hypothesis and the greater premium they are prepared to pay. The classic example is the pricing of Twinkies, a snack cake which was viewed as low quality after the price was lowered. Excessive reliance on the price/quality relationship by consumers may lead to an increase in prices on all products and services, even those of low quality, which causes the price/quality relationship to no longer apply.</w:t>
+        <w:t xml:space="preserve"> refers to the perception by most consumers that a relatively high price is a sign of good quality. The belief in this relationship is most important with complex products that are hard to test, and experiential products that cannot be tested until used (such as most services). The greater the uncertainty surrounding a product, the more consumers depend on the price/quality hypothesis and the greater premium they are prepared to pay. The classic example is the pricing of Twinkies, a snack cake which was viewed as low quality after the price was lowered. Excessive reliance on the price/quality relationship by </w:t>
+      </w:r>
+      <w:r>
+        <w:rPr>
+          <w:sz w:val="24"/>
+          <w:szCs w:val="24"/>
+        </w:rPr>
+        <w:lastRenderedPageBreak/>
+        <w:t>consumers may lead to an increase in prices on all products and services, even those of low quality, which causes the price/quality relationship to no longer apply.</w:t>
       </w:r>
     </w:p>
     <w:p>
@@ -8851,7 +8997,23 @@
           <w:sz w:val="24"/>
           <w:szCs w:val="24"/>
         </w:rPr>
-        <w:t xml:space="preserve">The task of marketing research (MR) is to provide management with relevant, accurate, reliable, valid, and current information. Competitive marketing environment and the ever-increasing costs attributed to poor decision making require that marketing research provide sound information. Sound decisions are not based on gut feeling, intuition, or even pure judgment.Marketing </w:t>
+        <w:t xml:space="preserve">The task of marketing research (MR) is to provide management with relevant, accurate, reliable, valid, and current information. Competitive marketing environment and the ever-increasing costs attributed to poor decision making require that marketing research provide sound information. Sound decisions are not based on gut feeling, intuition, or even pure </w:t>
+      </w:r>
+      <w:proofErr w:type="spellStart"/>
+      <w:r>
+        <w:rPr>
+          <w:sz w:val="24"/>
+          <w:szCs w:val="24"/>
+        </w:rPr>
+        <w:t>judgment.Marketing</w:t>
+      </w:r>
+      <w:proofErr w:type="spellEnd"/>
+      <w:r>
+        <w:rPr>
+          <w:sz w:val="24"/>
+          <w:szCs w:val="24"/>
+        </w:rPr>
+        <w:t xml:space="preserve"> </w:t>
       </w:r>
       <w:r>
         <w:rPr>
@@ -8932,21 +9094,21 @@
         <w:jc w:val="center"/>
         <w:rPr>
           <w:b/>
+          <w:color w:val="FF0000"/>
           <w:sz w:val="32"/>
           <w:szCs w:val="32"/>
         </w:rPr>
       </w:pPr>
-    </w:p>
-    <w:p>
-      <w:pPr>
-        <w:spacing w:line="360" w:lineRule="auto"/>
-        <w:jc w:val="center"/>
-        <w:rPr>
-          <w:b/>
+      <w:r>
+        <w:rPr>
+          <w:b/>
+          <w:color w:val="FF0000"/>
           <w:sz w:val="32"/>
           <w:szCs w:val="32"/>
         </w:rPr>
-      </w:pPr>
+        <w:lastRenderedPageBreak/>
+        <w:t>//Chapter 2 should be literature review</w:t>
+      </w:r>
     </w:p>
     <w:p>
       <w:pPr>
@@ -8954,28 +9116,71 @@
         <w:jc w:val="center"/>
         <w:rPr>
           <w:b/>
+          <w:color w:val="FF0000"/>
           <w:sz w:val="32"/>
           <w:szCs w:val="32"/>
         </w:rPr>
       </w:pPr>
-    </w:p>
-    <w:p>
-      <w:pPr>
-        <w:spacing w:line="360" w:lineRule="auto"/>
-        <w:jc w:val="center"/>
-        <w:rPr>
-          <w:b/>
+      <w:r>
+        <w:rPr>
+          <w:b/>
+          <w:color w:val="FF0000"/>
           <w:sz w:val="32"/>
           <w:szCs w:val="32"/>
         </w:rPr>
-      </w:pPr>
-      <w:r>
-        <w:rPr>
-          <w:b/>
+        <w:t>//thesis should be of 80 pages</w:t>
+      </w:r>
+    </w:p>
+    <w:p>
+      <w:pPr>
+        <w:spacing w:line="360" w:lineRule="auto"/>
+        <w:jc w:val="center"/>
+        <w:rPr>
+          <w:b/>
+          <w:color w:val="FF0000"/>
           <w:sz w:val="32"/>
           <w:szCs w:val="32"/>
         </w:rPr>
-        <w:lastRenderedPageBreak/>
+      </w:pPr>
+    </w:p>
+    <w:p>
+      <w:pPr>
+        <w:spacing w:line="360" w:lineRule="auto"/>
+        <w:jc w:val="center"/>
+        <w:rPr>
+          <w:b/>
+          <w:sz w:val="32"/>
+          <w:szCs w:val="32"/>
+        </w:rPr>
+      </w:pPr>
+    </w:p>
+    <w:p>
+      <w:pPr>
+        <w:spacing w:line="360" w:lineRule="auto"/>
+        <w:jc w:val="center"/>
+        <w:rPr>
+          <w:b/>
+          <w:sz w:val="32"/>
+          <w:szCs w:val="32"/>
+        </w:rPr>
+      </w:pPr>
+    </w:p>
+    <w:p>
+      <w:pPr>
+        <w:spacing w:line="360" w:lineRule="auto"/>
+        <w:jc w:val="center"/>
+        <w:rPr>
+          <w:b/>
+          <w:sz w:val="32"/>
+          <w:szCs w:val="32"/>
+        </w:rPr>
+      </w:pPr>
+      <w:r>
+        <w:rPr>
+          <w:b/>
+          <w:sz w:val="32"/>
+          <w:szCs w:val="32"/>
+        </w:rPr>
         <w:t xml:space="preserve">CHAPTER </w:t>
       </w:r>
       <w:r>
@@ -9110,7 +9315,23 @@
           <w:sz w:val="24"/>
           <w:szCs w:val="24"/>
         </w:rPr>
-        <w:t>A customer satisfaction evaluation form helps business owners understand their customers better and learn how to improve as a business. Get to know your customers with Jotform’s free Customer Satisfaction Evaluation Forms. Simply select the template that closely resembles your needs, customizes it with our drag-and-drop builder, and publish it on your website to begin collecting customer feedback.</w:t>
+        <w:t xml:space="preserve">A customer satisfaction evaluation form helps business owners understand their customers better and learn how to improve as a business. Get to know your customers with </w:t>
+      </w:r>
+      <w:proofErr w:type="spellStart"/>
+      <w:r>
+        <w:rPr>
+          <w:sz w:val="24"/>
+          <w:szCs w:val="24"/>
+        </w:rPr>
+        <w:t>Jotform’s</w:t>
+      </w:r>
+      <w:proofErr w:type="spellEnd"/>
+      <w:r>
+        <w:rPr>
+          <w:sz w:val="24"/>
+          <w:szCs w:val="24"/>
+        </w:rPr>
+        <w:t xml:space="preserve"> free Customer Satisfaction Evaluation Forms. Simply select the template that closely resembles your needs, customizes it with our drag-and-drop builder, and publish it on your website to begin collecting customer feedback.</w:t>
       </w:r>
     </w:p>
     <w:p>
@@ -9227,6 +9448,7 @@
           <w:sz w:val="24"/>
           <w:szCs w:val="24"/>
         </w:rPr>
+        <w:lastRenderedPageBreak/>
         <w:t>suggesting effective ways of reducing overall length and survey fatigue</w:t>
       </w:r>
     </w:p>
@@ -9335,7 +9557,6 @@
           <w:sz w:val="24"/>
           <w:szCs w:val="24"/>
         </w:rPr>
-        <w:lastRenderedPageBreak/>
         <w:t>·       Teaching, training, and mentoring new hires on programming and other technical skills</w:t>
       </w:r>
       <w:r>
@@ -9572,7 +9793,15 @@
           <w:sz w:val="24"/>
           <w:szCs w:val="24"/>
         </w:rPr>
-        <w:t>Product Customer Feedback Form</w:t>
+        <w:t xml:space="preserve">Product Customer </w:t>
+      </w:r>
+      <w:r>
+        <w:rPr>
+          <w:sz w:val="24"/>
+          <w:szCs w:val="24"/>
+        </w:rPr>
+        <w:lastRenderedPageBreak/>
+        <w:t>Feedback Form</w:t>
       </w:r>
       <w:r>
         <w:rPr>
@@ -9621,7 +9850,6 @@
           <w:sz w:val="28"/>
           <w:szCs w:val="28"/>
         </w:rPr>
-        <w:lastRenderedPageBreak/>
         <w:t xml:space="preserve">2.4 </w:t>
       </w:r>
       <w:hyperlink r:id="rId15" w:history="1">
@@ -9852,6 +10080,7 @@
           <w:szCs w:val="24"/>
           <w:shd w:val="clear" w:color="auto" w:fill="FFFFFF"/>
         </w:rPr>
+        <w:lastRenderedPageBreak/>
         <w:t>Quota Control</w:t>
       </w:r>
       <w:r>
@@ -9964,7 +10193,6 @@
           <w:szCs w:val="24"/>
           <w:shd w:val="clear" w:color="auto" w:fill="FFFFFF"/>
         </w:rPr>
-        <w:lastRenderedPageBreak/>
         <w:t>Extraction:</w:t>
       </w:r>
       <w:r>
@@ -10205,6 +10433,7 @@
           <w:szCs w:val="24"/>
           <w:shd w:val="clear" w:color="auto" w:fill="FFFFFF"/>
         </w:rPr>
+        <w:lastRenderedPageBreak/>
         <w:t>Python</w:t>
       </w:r>
       <w:r>
@@ -12045,6 +12274,7 @@
         </w:rPr>
         <w:t xml:space="preserve"> Tool is the in-house technical tool. It was created with a thought of programming although with the time passed by, more options were added to make </w:t>
       </w:r>
+      <w:proofErr w:type="spellStart"/>
       <w:r>
         <w:rPr>
           <w:sz w:val="24"/>
@@ -12057,7 +12287,15 @@
           <w:sz w:val="24"/>
           <w:szCs w:val="24"/>
         </w:rPr>
-        <w:t>Tool as widely used tool for users.</w:t>
+        <w:t>Tool</w:t>
+      </w:r>
+      <w:proofErr w:type="spellEnd"/>
+      <w:r>
+        <w:rPr>
+          <w:sz w:val="24"/>
+          <w:szCs w:val="24"/>
+        </w:rPr>
+        <w:t xml:space="preserve"> as widely used tool for users.</w:t>
       </w:r>
     </w:p>
     <w:p>
@@ -12104,6 +12342,7 @@
         </w:rPr>
         <w:t xml:space="preserve"> Tool has been on the top list of users when it comes to sending invites to respondents, as it has been the only tool from where, any user could send invites. Running on HTML language, </w:t>
       </w:r>
+      <w:proofErr w:type="spellStart"/>
       <w:r>
         <w:rPr>
           <w:sz w:val="24"/>
@@ -12116,18 +12355,27 @@
           <w:sz w:val="24"/>
           <w:szCs w:val="24"/>
         </w:rPr>
-        <w:t>Tool brings so many variations to the programming world with its brilliant UI (User Interface) for daily work.</w:t>
-      </w:r>
-    </w:p>
-    <w:p>
-      <w:pPr>
-        <w:spacing w:line="360" w:lineRule="auto"/>
-        <w:jc w:val="both"/>
-        <w:rPr>
-          <w:sz w:val="24"/>
-          <w:szCs w:val="24"/>
-        </w:rPr>
-      </w:pPr>
+        <w:t>Tool</w:t>
+      </w:r>
+      <w:proofErr w:type="spellEnd"/>
+      <w:r>
+        <w:rPr>
+          <w:sz w:val="24"/>
+          <w:szCs w:val="24"/>
+        </w:rPr>
+        <w:t xml:space="preserve"> brings so many variations to the programming world with its brilliant UI (User Interface) for daily work.</w:t>
+      </w:r>
+    </w:p>
+    <w:p>
+      <w:pPr>
+        <w:spacing w:line="360" w:lineRule="auto"/>
+        <w:jc w:val="both"/>
+        <w:rPr>
+          <w:sz w:val="24"/>
+          <w:szCs w:val="24"/>
+        </w:rPr>
+      </w:pPr>
+      <w:proofErr w:type="spellStart"/>
       <w:r>
         <w:rPr>
           <w:sz w:val="24"/>
@@ -12140,7 +12388,15 @@
           <w:sz w:val="24"/>
           <w:szCs w:val="24"/>
         </w:rPr>
-        <w:t xml:space="preserve">Tool ® software platform offers advanced </w:t>
+        <w:t>Tool</w:t>
+      </w:r>
+      <w:proofErr w:type="spellEnd"/>
+      <w:r>
+        <w:rPr>
+          <w:sz w:val="24"/>
+          <w:szCs w:val="24"/>
+        </w:rPr>
+        <w:t xml:space="preserve"> ® software platform offers advanced </w:t>
       </w:r>
       <w:r>
         <w:rPr>
@@ -12755,7 +13011,7 @@
           <w:lang w:bidi="ar-SA"/>
         </w:rPr>
         <w:drawing>
-          <wp:inline distT="0" distB="0" distL="0" distR="0">
+          <wp:inline distT="0" distB="0" distL="0" distR="0" wp14:anchorId="33C8B352" wp14:editId="35942815">
             <wp:extent cx="5231130" cy="3550920"/>
             <wp:effectExtent l="0" t="0" r="7620" b="0"/>
             <wp:docPr id="56" name="Picture 56"/>
@@ -12775,7 +13031,7 @@
                     <a:blip r:embed="rId17">
                       <a:extLst>
                         <a:ext uri="{28A0092B-C50C-407E-A947-70E740481C1C}">
-                          <a14:useLocalDpi xmlns="" xmlns:wpc="http://schemas.microsoft.com/office/word/2010/wordprocessingCanvas" xmlns:cx="http://schemas.microsoft.com/office/drawing/2014/chartex" xmlns:cx1="http://schemas.microsoft.com/office/drawing/2015/9/8/chartex" xmlns:cx2="http://schemas.microsoft.com/office/drawing/2015/10/21/chartex" xmlns:cx3="http://schemas.microsoft.com/office/drawing/2016/5/9/chartex" xmlns:cx4="http://schemas.microsoft.com/office/drawing/2016/5/10/chartex" xmlns:cx5="http://schemas.microsoft.com/office/drawing/2016/5/11/chartex" xmlns:cx6="http://schemas.microsoft.com/office/drawing/2016/5/12/chartex" xmlns:cx7="http://schemas.microsoft.com/office/drawing/2016/5/13/chartex" xmlns:cx8="http://schemas.microsoft.com/office/drawing/2016/5/14/chartex" xmlns:mc="http://schemas.openxmlformats.org/markup-compatibility/2006" xmlns:aink="http://schemas.microsoft.com/office/drawing/2016/ink" xmlns:am3d="http://schemas.microsoft.com/office/drawing/2017/model3d" xmlns:o="urn:schemas-microsoft-com:office:office" xmlns:v="urn:schemas-microsoft-com:vml" xmlns:wp14="http://schemas.microsoft.com/office/word/2010/wordprocessingDrawing" xmlns:w10="urn:schemas-microsoft-com:office:word" xmlns:w="http://schemas.openxmlformats.org/wordprocessingml/2006/main" xmlns:w14="http://schemas.microsoft.com/office/word/2010/wordml" xmlns:w15="http://schemas.microsoft.com/office/word/2012/wordml" xmlns:w16cex="http://schemas.microsoft.com/office/word/2018/wordml/cex" xmlns:w16cid="http://schemas.microsoft.com/office/word/2016/wordml/cid" xmlns:w16="http://schemas.microsoft.com/office/word/2018/wordml" xmlns:w16sdtdh="http://schemas.microsoft.com/office/word/2020/wordml/sdtdatahash" xmlns:w16se="http://schemas.microsoft.com/office/word/2015/wordml/symex" xmlns:wpg="http://schemas.microsoft.com/office/word/2010/wordprocessingGroup" xmlns:wpi="http://schemas.microsoft.com/office/word/2010/wordprocessingInk" xmlns:wps="http://schemas.microsoft.com/office/word/2010/wordprocessingShape" xmlns:a14="http://schemas.microsoft.com/office/drawing/2010/main" val="0"/>
+                          <a14:useLocalDpi xmlns:a14="http://schemas.microsoft.com/office/drawing/2010/main" val="0"/>
                         </a:ext>
                       </a:extLst>
                     </a:blip>
@@ -13895,7 +14151,7 @@
           <w:lang w:bidi="ar-SA"/>
         </w:rPr>
         <w:drawing>
-          <wp:inline distT="0" distB="0" distL="0" distR="0">
+          <wp:inline distT="0" distB="0" distL="0" distR="0" wp14:anchorId="0FD2788F" wp14:editId="1867D201">
             <wp:extent cx="5240020" cy="3147695"/>
             <wp:effectExtent l="0" t="0" r="0" b="0"/>
             <wp:docPr id="55" name="Picture 55"/>
@@ -13915,7 +14171,7 @@
                     <a:blip r:embed="rId18">
                       <a:extLst>
                         <a:ext uri="{28A0092B-C50C-407E-A947-70E740481C1C}">
-                          <a14:useLocalDpi xmlns="" xmlns:wpc="http://schemas.microsoft.com/office/word/2010/wordprocessingCanvas" xmlns:cx="http://schemas.microsoft.com/office/drawing/2014/chartex" xmlns:cx1="http://schemas.microsoft.com/office/drawing/2015/9/8/chartex" xmlns:cx2="http://schemas.microsoft.com/office/drawing/2015/10/21/chartex" xmlns:cx3="http://schemas.microsoft.com/office/drawing/2016/5/9/chartex" xmlns:cx4="http://schemas.microsoft.com/office/drawing/2016/5/10/chartex" xmlns:cx5="http://schemas.microsoft.com/office/drawing/2016/5/11/chartex" xmlns:cx6="http://schemas.microsoft.com/office/drawing/2016/5/12/chartex" xmlns:cx7="http://schemas.microsoft.com/office/drawing/2016/5/13/chartex" xmlns:cx8="http://schemas.microsoft.com/office/drawing/2016/5/14/chartex" xmlns:mc="http://schemas.openxmlformats.org/markup-compatibility/2006" xmlns:aink="http://schemas.microsoft.com/office/drawing/2016/ink" xmlns:am3d="http://schemas.microsoft.com/office/drawing/2017/model3d" xmlns:o="urn:schemas-microsoft-com:office:office" xmlns:v="urn:schemas-microsoft-com:vml" xmlns:wp14="http://schemas.microsoft.com/office/word/2010/wordprocessingDrawing" xmlns:w10="urn:schemas-microsoft-com:office:word" xmlns:w="http://schemas.openxmlformats.org/wordprocessingml/2006/main" xmlns:w14="http://schemas.microsoft.com/office/word/2010/wordml" xmlns:w15="http://schemas.microsoft.com/office/word/2012/wordml" xmlns:w16cex="http://schemas.microsoft.com/office/word/2018/wordml/cex" xmlns:w16cid="http://schemas.microsoft.com/office/word/2016/wordml/cid" xmlns:w16="http://schemas.microsoft.com/office/word/2018/wordml" xmlns:w16sdtdh="http://schemas.microsoft.com/office/word/2020/wordml/sdtdatahash" xmlns:w16se="http://schemas.microsoft.com/office/word/2015/wordml/symex" xmlns:wpg="http://schemas.microsoft.com/office/word/2010/wordprocessingGroup" xmlns:wpi="http://schemas.microsoft.com/office/word/2010/wordprocessingInk" xmlns:wps="http://schemas.microsoft.com/office/word/2010/wordprocessingShape" xmlns:a14="http://schemas.microsoft.com/office/drawing/2010/main" val="0"/>
+                          <a14:useLocalDpi xmlns:a14="http://schemas.microsoft.com/office/drawing/2010/main" val="0"/>
                         </a:ext>
                       </a:extLst>
                     </a:blip>
@@ -14053,7 +14309,7 @@
           <w:lang w:bidi="ar-SA"/>
         </w:rPr>
         <w:drawing>
-          <wp:inline distT="0" distB="0" distL="0" distR="0">
+          <wp:inline distT="0" distB="0" distL="0" distR="0" wp14:anchorId="61F031D9" wp14:editId="56B54898">
             <wp:extent cx="5275580" cy="3138805"/>
             <wp:effectExtent l="0" t="0" r="1270" b="4445"/>
             <wp:docPr id="54" name="Picture 54"/>
@@ -14073,7 +14329,7 @@
                     <a:blip r:embed="rId19">
                       <a:extLst>
                         <a:ext uri="{28A0092B-C50C-407E-A947-70E740481C1C}">
-                          <a14:useLocalDpi xmlns="" xmlns:wpc="http://schemas.microsoft.com/office/word/2010/wordprocessingCanvas" xmlns:cx="http://schemas.microsoft.com/office/drawing/2014/chartex" xmlns:cx1="http://schemas.microsoft.com/office/drawing/2015/9/8/chartex" xmlns:cx2="http://schemas.microsoft.com/office/drawing/2015/10/21/chartex" xmlns:cx3="http://schemas.microsoft.com/office/drawing/2016/5/9/chartex" xmlns:cx4="http://schemas.microsoft.com/office/drawing/2016/5/10/chartex" xmlns:cx5="http://schemas.microsoft.com/office/drawing/2016/5/11/chartex" xmlns:cx6="http://schemas.microsoft.com/office/drawing/2016/5/12/chartex" xmlns:cx7="http://schemas.microsoft.com/office/drawing/2016/5/13/chartex" xmlns:cx8="http://schemas.microsoft.com/office/drawing/2016/5/14/chartex" xmlns:mc="http://schemas.openxmlformats.org/markup-compatibility/2006" xmlns:aink="http://schemas.microsoft.com/office/drawing/2016/ink" xmlns:am3d="http://schemas.microsoft.com/office/drawing/2017/model3d" xmlns:o="urn:schemas-microsoft-com:office:office" xmlns:v="urn:schemas-microsoft-com:vml" xmlns:wp14="http://schemas.microsoft.com/office/word/2010/wordprocessingDrawing" xmlns:w10="urn:schemas-microsoft-com:office:word" xmlns:w="http://schemas.openxmlformats.org/wordprocessingml/2006/main" xmlns:w14="http://schemas.microsoft.com/office/word/2010/wordml" xmlns:w15="http://schemas.microsoft.com/office/word/2012/wordml" xmlns:w16cex="http://schemas.microsoft.com/office/word/2018/wordml/cex" xmlns:w16cid="http://schemas.microsoft.com/office/word/2016/wordml/cid" xmlns:w16="http://schemas.microsoft.com/office/word/2018/wordml" xmlns:w16sdtdh="http://schemas.microsoft.com/office/word/2020/wordml/sdtdatahash" xmlns:w16se="http://schemas.microsoft.com/office/word/2015/wordml/symex" xmlns:wpg="http://schemas.microsoft.com/office/word/2010/wordprocessingGroup" xmlns:wpi="http://schemas.microsoft.com/office/word/2010/wordprocessingInk" xmlns:wps="http://schemas.microsoft.com/office/word/2010/wordprocessingShape" xmlns:a14="http://schemas.microsoft.com/office/drawing/2010/main" val="0"/>
+                          <a14:useLocalDpi xmlns:a14="http://schemas.microsoft.com/office/drawing/2010/main" val="0"/>
                         </a:ext>
                       </a:extLst>
                     </a:blip>
@@ -14174,7 +14430,7 @@
         </w:rPr>
         <w:lastRenderedPageBreak/>
         <w:drawing>
-          <wp:inline distT="0" distB="0" distL="0" distR="0">
+          <wp:inline distT="0" distB="0" distL="0" distR="0" wp14:anchorId="03AEC53E" wp14:editId="62D17CB7">
             <wp:extent cx="5284470" cy="3059430"/>
             <wp:effectExtent l="0" t="0" r="0" b="7620"/>
             <wp:docPr id="53" name="Picture 53"/>
@@ -14194,7 +14450,7 @@
                     <a:blip r:embed="rId20">
                       <a:extLst>
                         <a:ext uri="{28A0092B-C50C-407E-A947-70E740481C1C}">
-                          <a14:useLocalDpi xmlns="" xmlns:wpc="http://schemas.microsoft.com/office/word/2010/wordprocessingCanvas" xmlns:cx="http://schemas.microsoft.com/office/drawing/2014/chartex" xmlns:cx1="http://schemas.microsoft.com/office/drawing/2015/9/8/chartex" xmlns:cx2="http://schemas.microsoft.com/office/drawing/2015/10/21/chartex" xmlns:cx3="http://schemas.microsoft.com/office/drawing/2016/5/9/chartex" xmlns:cx4="http://schemas.microsoft.com/office/drawing/2016/5/10/chartex" xmlns:cx5="http://schemas.microsoft.com/office/drawing/2016/5/11/chartex" xmlns:cx6="http://schemas.microsoft.com/office/drawing/2016/5/12/chartex" xmlns:cx7="http://schemas.microsoft.com/office/drawing/2016/5/13/chartex" xmlns:cx8="http://schemas.microsoft.com/office/drawing/2016/5/14/chartex" xmlns:mc="http://schemas.openxmlformats.org/markup-compatibility/2006" xmlns:aink="http://schemas.microsoft.com/office/drawing/2016/ink" xmlns:am3d="http://schemas.microsoft.com/office/drawing/2017/model3d" xmlns:o="urn:schemas-microsoft-com:office:office" xmlns:v="urn:schemas-microsoft-com:vml" xmlns:wp14="http://schemas.microsoft.com/office/word/2010/wordprocessingDrawing" xmlns:w10="urn:schemas-microsoft-com:office:word" xmlns:w="http://schemas.openxmlformats.org/wordprocessingml/2006/main" xmlns:w14="http://schemas.microsoft.com/office/word/2010/wordml" xmlns:w15="http://schemas.microsoft.com/office/word/2012/wordml" xmlns:w16cex="http://schemas.microsoft.com/office/word/2018/wordml/cex" xmlns:w16cid="http://schemas.microsoft.com/office/word/2016/wordml/cid" xmlns:w16="http://schemas.microsoft.com/office/word/2018/wordml" xmlns:w16sdtdh="http://schemas.microsoft.com/office/word/2020/wordml/sdtdatahash" xmlns:w16se="http://schemas.microsoft.com/office/word/2015/wordml/symex" xmlns:wpg="http://schemas.microsoft.com/office/word/2010/wordprocessingGroup" xmlns:wpi="http://schemas.microsoft.com/office/word/2010/wordprocessingInk" xmlns:wps="http://schemas.microsoft.com/office/word/2010/wordprocessingShape" xmlns:a14="http://schemas.microsoft.com/office/drawing/2010/main" val="0"/>
+                          <a14:useLocalDpi xmlns:a14="http://schemas.microsoft.com/office/drawing/2010/main" val="0"/>
                         </a:ext>
                       </a:extLst>
                     </a:blip>
@@ -14298,7 +14554,7 @@
           <w:lang w:bidi="ar-SA"/>
         </w:rPr>
         <w:drawing>
-          <wp:inline distT="0" distB="0" distL="0" distR="0">
+          <wp:inline distT="0" distB="0" distL="0" distR="0" wp14:anchorId="19AA643B" wp14:editId="38D3E68E">
             <wp:extent cx="5248910" cy="2697480"/>
             <wp:effectExtent l="0" t="0" r="8890" b="7620"/>
             <wp:docPr id="52" name="Picture 52"/>
@@ -14318,7 +14574,7 @@
                     <a:blip r:embed="rId21" cstate="print">
                       <a:extLst>
                         <a:ext uri="{28A0092B-C50C-407E-A947-70E740481C1C}">
-                          <a14:useLocalDpi xmlns="" xmlns:wpc="http://schemas.microsoft.com/office/word/2010/wordprocessingCanvas" xmlns:cx="http://schemas.microsoft.com/office/drawing/2014/chartex" xmlns:cx1="http://schemas.microsoft.com/office/drawing/2015/9/8/chartex" xmlns:cx2="http://schemas.microsoft.com/office/drawing/2015/10/21/chartex" xmlns:cx3="http://schemas.microsoft.com/office/drawing/2016/5/9/chartex" xmlns:cx4="http://schemas.microsoft.com/office/drawing/2016/5/10/chartex" xmlns:cx5="http://schemas.microsoft.com/office/drawing/2016/5/11/chartex" xmlns:cx6="http://schemas.microsoft.com/office/drawing/2016/5/12/chartex" xmlns:cx7="http://schemas.microsoft.com/office/drawing/2016/5/13/chartex" xmlns:cx8="http://schemas.microsoft.com/office/drawing/2016/5/14/chartex" xmlns:mc="http://schemas.openxmlformats.org/markup-compatibility/2006" xmlns:aink="http://schemas.microsoft.com/office/drawing/2016/ink" xmlns:am3d="http://schemas.microsoft.com/office/drawing/2017/model3d" xmlns:o="urn:schemas-microsoft-com:office:office" xmlns:v="urn:schemas-microsoft-com:vml" xmlns:wp14="http://schemas.microsoft.com/office/word/2010/wordprocessingDrawing" xmlns:w10="urn:schemas-microsoft-com:office:word" xmlns:w="http://schemas.openxmlformats.org/wordprocessingml/2006/main" xmlns:w14="http://schemas.microsoft.com/office/word/2010/wordml" xmlns:w15="http://schemas.microsoft.com/office/word/2012/wordml" xmlns:w16cex="http://schemas.microsoft.com/office/word/2018/wordml/cex" xmlns:w16cid="http://schemas.microsoft.com/office/word/2016/wordml/cid" xmlns:w16="http://schemas.microsoft.com/office/word/2018/wordml" xmlns:w16sdtdh="http://schemas.microsoft.com/office/word/2020/wordml/sdtdatahash" xmlns:w16se="http://schemas.microsoft.com/office/word/2015/wordml/symex" xmlns:wpg="http://schemas.microsoft.com/office/word/2010/wordprocessingGroup" xmlns:wpi="http://schemas.microsoft.com/office/word/2010/wordprocessingInk" xmlns:wps="http://schemas.microsoft.com/office/word/2010/wordprocessingShape" xmlns:a14="http://schemas.microsoft.com/office/drawing/2010/main" val="0"/>
+                          <a14:useLocalDpi xmlns:a14="http://schemas.microsoft.com/office/drawing/2010/main" val="0"/>
                         </a:ext>
                       </a:extLst>
                     </a:blip>
@@ -14428,7 +14684,7 @@
           <w:lang w:bidi="ar-SA"/>
         </w:rPr>
         <w:drawing>
-          <wp:inline distT="0" distB="0" distL="0" distR="0">
+          <wp:inline distT="0" distB="0" distL="0" distR="0" wp14:anchorId="34409520" wp14:editId="2CA5C7AA">
             <wp:extent cx="5046980" cy="1965960"/>
             <wp:effectExtent l="0" t="0" r="1270" b="0"/>
             <wp:docPr id="51" name="Picture 51"/>
@@ -14448,7 +14704,7 @@
                     <a:blip r:embed="rId22">
                       <a:extLst>
                         <a:ext uri="{28A0092B-C50C-407E-A947-70E740481C1C}">
-                          <a14:useLocalDpi xmlns="" xmlns:wpc="http://schemas.microsoft.com/office/word/2010/wordprocessingCanvas" xmlns:cx="http://schemas.microsoft.com/office/drawing/2014/chartex" xmlns:cx1="http://schemas.microsoft.com/office/drawing/2015/9/8/chartex" xmlns:cx2="http://schemas.microsoft.com/office/drawing/2015/10/21/chartex" xmlns:cx3="http://schemas.microsoft.com/office/drawing/2016/5/9/chartex" xmlns:cx4="http://schemas.microsoft.com/office/drawing/2016/5/10/chartex" xmlns:cx5="http://schemas.microsoft.com/office/drawing/2016/5/11/chartex" xmlns:cx6="http://schemas.microsoft.com/office/drawing/2016/5/12/chartex" xmlns:cx7="http://schemas.microsoft.com/office/drawing/2016/5/13/chartex" xmlns:cx8="http://schemas.microsoft.com/office/drawing/2016/5/14/chartex" xmlns:mc="http://schemas.openxmlformats.org/markup-compatibility/2006" xmlns:aink="http://schemas.microsoft.com/office/drawing/2016/ink" xmlns:am3d="http://schemas.microsoft.com/office/drawing/2017/model3d" xmlns:o="urn:schemas-microsoft-com:office:office" xmlns:v="urn:schemas-microsoft-com:vml" xmlns:wp14="http://schemas.microsoft.com/office/word/2010/wordprocessingDrawing" xmlns:w10="urn:schemas-microsoft-com:office:word" xmlns:w="http://schemas.openxmlformats.org/wordprocessingml/2006/main" xmlns:w14="http://schemas.microsoft.com/office/word/2010/wordml" xmlns:w15="http://schemas.microsoft.com/office/word/2012/wordml" xmlns:w16cex="http://schemas.microsoft.com/office/word/2018/wordml/cex" xmlns:w16cid="http://schemas.microsoft.com/office/word/2016/wordml/cid" xmlns:w16="http://schemas.microsoft.com/office/word/2018/wordml" xmlns:w16sdtdh="http://schemas.microsoft.com/office/word/2020/wordml/sdtdatahash" xmlns:w16se="http://schemas.microsoft.com/office/word/2015/wordml/symex" xmlns:wpg="http://schemas.microsoft.com/office/word/2010/wordprocessingGroup" xmlns:wpi="http://schemas.microsoft.com/office/word/2010/wordprocessingInk" xmlns:wps="http://schemas.microsoft.com/office/word/2010/wordprocessingShape" xmlns:a14="http://schemas.microsoft.com/office/drawing/2010/main" val="0"/>
+                          <a14:useLocalDpi xmlns:a14="http://schemas.microsoft.com/office/drawing/2010/main" val="0"/>
                         </a:ext>
                       </a:extLst>
                     </a:blip>
@@ -14548,7 +14804,7 @@
           <w:lang w:bidi="ar-SA"/>
         </w:rPr>
         <w:drawing>
-          <wp:inline distT="0" distB="0" distL="0" distR="0">
+          <wp:inline distT="0" distB="0" distL="0" distR="0" wp14:anchorId="6EE992D5" wp14:editId="11B2D990">
             <wp:extent cx="5046980" cy="3129915"/>
             <wp:effectExtent l="0" t="0" r="1270" b="0"/>
             <wp:docPr id="50" name="Picture 50"/>
@@ -14568,7 +14824,7 @@
                     <a:blip r:embed="rId23">
                       <a:extLst>
                         <a:ext uri="{28A0092B-C50C-407E-A947-70E740481C1C}">
-                          <a14:useLocalDpi xmlns="" xmlns:wpc="http://schemas.microsoft.com/office/word/2010/wordprocessingCanvas" xmlns:cx="http://schemas.microsoft.com/office/drawing/2014/chartex" xmlns:cx1="http://schemas.microsoft.com/office/drawing/2015/9/8/chartex" xmlns:cx2="http://schemas.microsoft.com/office/drawing/2015/10/21/chartex" xmlns:cx3="http://schemas.microsoft.com/office/drawing/2016/5/9/chartex" xmlns:cx4="http://schemas.microsoft.com/office/drawing/2016/5/10/chartex" xmlns:cx5="http://schemas.microsoft.com/office/drawing/2016/5/11/chartex" xmlns:cx6="http://schemas.microsoft.com/office/drawing/2016/5/12/chartex" xmlns:cx7="http://schemas.microsoft.com/office/drawing/2016/5/13/chartex" xmlns:cx8="http://schemas.microsoft.com/office/drawing/2016/5/14/chartex" xmlns:mc="http://schemas.openxmlformats.org/markup-compatibility/2006" xmlns:aink="http://schemas.microsoft.com/office/drawing/2016/ink" xmlns:am3d="http://schemas.microsoft.com/office/drawing/2017/model3d" xmlns:o="urn:schemas-microsoft-com:office:office" xmlns:v="urn:schemas-microsoft-com:vml" xmlns:wp14="http://schemas.microsoft.com/office/word/2010/wordprocessingDrawing" xmlns:w10="urn:schemas-microsoft-com:office:word" xmlns:w="http://schemas.openxmlformats.org/wordprocessingml/2006/main" xmlns:w14="http://schemas.microsoft.com/office/word/2010/wordml" xmlns:w15="http://schemas.microsoft.com/office/word/2012/wordml" xmlns:w16cex="http://schemas.microsoft.com/office/word/2018/wordml/cex" xmlns:w16cid="http://schemas.microsoft.com/office/word/2016/wordml/cid" xmlns:w16="http://schemas.microsoft.com/office/word/2018/wordml" xmlns:w16sdtdh="http://schemas.microsoft.com/office/word/2020/wordml/sdtdatahash" xmlns:w16se="http://schemas.microsoft.com/office/word/2015/wordml/symex" xmlns:wpg="http://schemas.microsoft.com/office/word/2010/wordprocessingGroup" xmlns:wpi="http://schemas.microsoft.com/office/word/2010/wordprocessingInk" xmlns:wps="http://schemas.microsoft.com/office/word/2010/wordprocessingShape" xmlns:a14="http://schemas.microsoft.com/office/drawing/2010/main" val="0"/>
+                          <a14:useLocalDpi xmlns:a14="http://schemas.microsoft.com/office/drawing/2010/main" val="0"/>
                         </a:ext>
                       </a:extLst>
                     </a:blip>
@@ -14661,7 +14917,7 @@
           <w:lang w:bidi="ar-SA"/>
         </w:rPr>
         <w:drawing>
-          <wp:inline distT="0" distB="0" distL="0" distR="0">
+          <wp:inline distT="0" distB="0" distL="0" distR="0" wp14:anchorId="1551173F" wp14:editId="62F58C9F">
             <wp:extent cx="5222875" cy="3086100"/>
             <wp:effectExtent l="0" t="0" r="0" b="0"/>
             <wp:docPr id="49" name="Picture 49"/>
@@ -14681,7 +14937,7 @@
                     <a:blip r:embed="rId24">
                       <a:extLst>
                         <a:ext uri="{28A0092B-C50C-407E-A947-70E740481C1C}">
-                          <a14:useLocalDpi xmlns="" xmlns:wpc="http://schemas.microsoft.com/office/word/2010/wordprocessingCanvas" xmlns:cx="http://schemas.microsoft.com/office/drawing/2014/chartex" xmlns:cx1="http://schemas.microsoft.com/office/drawing/2015/9/8/chartex" xmlns:cx2="http://schemas.microsoft.com/office/drawing/2015/10/21/chartex" xmlns:cx3="http://schemas.microsoft.com/office/drawing/2016/5/9/chartex" xmlns:cx4="http://schemas.microsoft.com/office/drawing/2016/5/10/chartex" xmlns:cx5="http://schemas.microsoft.com/office/drawing/2016/5/11/chartex" xmlns:cx6="http://schemas.microsoft.com/office/drawing/2016/5/12/chartex" xmlns:cx7="http://schemas.microsoft.com/office/drawing/2016/5/13/chartex" xmlns:cx8="http://schemas.microsoft.com/office/drawing/2016/5/14/chartex" xmlns:mc="http://schemas.openxmlformats.org/markup-compatibility/2006" xmlns:aink="http://schemas.microsoft.com/office/drawing/2016/ink" xmlns:am3d="http://schemas.microsoft.com/office/drawing/2017/model3d" xmlns:o="urn:schemas-microsoft-com:office:office" xmlns:v="urn:schemas-microsoft-com:vml" xmlns:wp14="http://schemas.microsoft.com/office/word/2010/wordprocessingDrawing" xmlns:w10="urn:schemas-microsoft-com:office:word" xmlns:w="http://schemas.openxmlformats.org/wordprocessingml/2006/main" xmlns:w14="http://schemas.microsoft.com/office/word/2010/wordml" xmlns:w15="http://schemas.microsoft.com/office/word/2012/wordml" xmlns:w16cex="http://schemas.microsoft.com/office/word/2018/wordml/cex" xmlns:w16cid="http://schemas.microsoft.com/office/word/2016/wordml/cid" xmlns:w16="http://schemas.microsoft.com/office/word/2018/wordml" xmlns:w16sdtdh="http://schemas.microsoft.com/office/word/2020/wordml/sdtdatahash" xmlns:w16se="http://schemas.microsoft.com/office/word/2015/wordml/symex" xmlns:wpg="http://schemas.microsoft.com/office/word/2010/wordprocessingGroup" xmlns:wpi="http://schemas.microsoft.com/office/word/2010/wordprocessingInk" xmlns:wps="http://schemas.microsoft.com/office/word/2010/wordprocessingShape" xmlns:a14="http://schemas.microsoft.com/office/drawing/2010/main" val="0"/>
+                          <a14:useLocalDpi xmlns:a14="http://schemas.microsoft.com/office/drawing/2010/main" val="0"/>
                         </a:ext>
                       </a:extLst>
                     </a:blip>
@@ -14806,7 +15062,7 @@
         </w:rPr>
         <w:lastRenderedPageBreak/>
         <w:drawing>
-          <wp:inline distT="0" distB="0" distL="0" distR="0">
+          <wp:inline distT="0" distB="0" distL="0" distR="0" wp14:anchorId="0120AD92" wp14:editId="5DAF6C8A">
             <wp:extent cx="5486400" cy="3103880"/>
             <wp:effectExtent l="0" t="0" r="0" b="1270"/>
             <wp:docPr id="48" name="Picture 48"/>
@@ -14826,7 +15082,7 @@
                     <a:blip r:embed="rId25">
                       <a:extLst>
                         <a:ext uri="{28A0092B-C50C-407E-A947-70E740481C1C}">
-                          <a14:useLocalDpi xmlns="" xmlns:wpc="http://schemas.microsoft.com/office/word/2010/wordprocessingCanvas" xmlns:cx="http://schemas.microsoft.com/office/drawing/2014/chartex" xmlns:cx1="http://schemas.microsoft.com/office/drawing/2015/9/8/chartex" xmlns:cx2="http://schemas.microsoft.com/office/drawing/2015/10/21/chartex" xmlns:cx3="http://schemas.microsoft.com/office/drawing/2016/5/9/chartex" xmlns:cx4="http://schemas.microsoft.com/office/drawing/2016/5/10/chartex" xmlns:cx5="http://schemas.microsoft.com/office/drawing/2016/5/11/chartex" xmlns:cx6="http://schemas.microsoft.com/office/drawing/2016/5/12/chartex" xmlns:cx7="http://schemas.microsoft.com/office/drawing/2016/5/13/chartex" xmlns:cx8="http://schemas.microsoft.com/office/drawing/2016/5/14/chartex" xmlns:mc="http://schemas.openxmlformats.org/markup-compatibility/2006" xmlns:aink="http://schemas.microsoft.com/office/drawing/2016/ink" xmlns:am3d="http://schemas.microsoft.com/office/drawing/2017/model3d" xmlns:o="urn:schemas-microsoft-com:office:office" xmlns:v="urn:schemas-microsoft-com:vml" xmlns:wp14="http://schemas.microsoft.com/office/word/2010/wordprocessingDrawing" xmlns:w10="urn:schemas-microsoft-com:office:word" xmlns:w="http://schemas.openxmlformats.org/wordprocessingml/2006/main" xmlns:w14="http://schemas.microsoft.com/office/word/2010/wordml" xmlns:w15="http://schemas.microsoft.com/office/word/2012/wordml" xmlns:w16cex="http://schemas.microsoft.com/office/word/2018/wordml/cex" xmlns:w16cid="http://schemas.microsoft.com/office/word/2016/wordml/cid" xmlns:w16="http://schemas.microsoft.com/office/word/2018/wordml" xmlns:w16sdtdh="http://schemas.microsoft.com/office/word/2020/wordml/sdtdatahash" xmlns:w16se="http://schemas.microsoft.com/office/word/2015/wordml/symex" xmlns:wpg="http://schemas.microsoft.com/office/word/2010/wordprocessingGroup" xmlns:wpi="http://schemas.microsoft.com/office/word/2010/wordprocessingInk" xmlns:wps="http://schemas.microsoft.com/office/word/2010/wordprocessingShape" xmlns:a14="http://schemas.microsoft.com/office/drawing/2010/main" val="0"/>
+                          <a14:useLocalDpi xmlns:a14="http://schemas.microsoft.com/office/drawing/2010/main" val="0"/>
                         </a:ext>
                       </a:extLst>
                     </a:blip>
@@ -14950,7 +15206,7 @@
           <w:lang w:bidi="ar-SA"/>
         </w:rPr>
         <w:drawing>
-          <wp:inline distT="0" distB="0" distL="0" distR="0">
+          <wp:inline distT="0" distB="0" distL="0" distR="0" wp14:anchorId="2DE3D44F" wp14:editId="1854A867">
             <wp:extent cx="5178425" cy="2354580"/>
             <wp:effectExtent l="0" t="0" r="3175" b="7620"/>
             <wp:docPr id="47" name="Picture 47"/>
@@ -14970,7 +15226,7 @@
                     <a:blip r:embed="rId26" cstate="print">
                       <a:extLst>
                         <a:ext uri="{28A0092B-C50C-407E-A947-70E740481C1C}">
-                          <a14:useLocalDpi xmlns="" xmlns:wpc="http://schemas.microsoft.com/office/word/2010/wordprocessingCanvas" xmlns:cx="http://schemas.microsoft.com/office/drawing/2014/chartex" xmlns:cx1="http://schemas.microsoft.com/office/drawing/2015/9/8/chartex" xmlns:cx2="http://schemas.microsoft.com/office/drawing/2015/10/21/chartex" xmlns:cx3="http://schemas.microsoft.com/office/drawing/2016/5/9/chartex" xmlns:cx4="http://schemas.microsoft.com/office/drawing/2016/5/10/chartex" xmlns:cx5="http://schemas.microsoft.com/office/drawing/2016/5/11/chartex" xmlns:cx6="http://schemas.microsoft.com/office/drawing/2016/5/12/chartex" xmlns:cx7="http://schemas.microsoft.com/office/drawing/2016/5/13/chartex" xmlns:cx8="http://schemas.microsoft.com/office/drawing/2016/5/14/chartex" xmlns:mc="http://schemas.openxmlformats.org/markup-compatibility/2006" xmlns:aink="http://schemas.microsoft.com/office/drawing/2016/ink" xmlns:am3d="http://schemas.microsoft.com/office/drawing/2017/model3d" xmlns:o="urn:schemas-microsoft-com:office:office" xmlns:v="urn:schemas-microsoft-com:vml" xmlns:wp14="http://schemas.microsoft.com/office/word/2010/wordprocessingDrawing" xmlns:w10="urn:schemas-microsoft-com:office:word" xmlns:w="http://schemas.openxmlformats.org/wordprocessingml/2006/main" xmlns:w14="http://schemas.microsoft.com/office/word/2010/wordml" xmlns:w15="http://schemas.microsoft.com/office/word/2012/wordml" xmlns:w16cex="http://schemas.microsoft.com/office/word/2018/wordml/cex" xmlns:w16cid="http://schemas.microsoft.com/office/word/2016/wordml/cid" xmlns:w16="http://schemas.microsoft.com/office/word/2018/wordml" xmlns:w16sdtdh="http://schemas.microsoft.com/office/word/2020/wordml/sdtdatahash" xmlns:w16se="http://schemas.microsoft.com/office/word/2015/wordml/symex" xmlns:wpg="http://schemas.microsoft.com/office/word/2010/wordprocessingGroup" xmlns:wpi="http://schemas.microsoft.com/office/word/2010/wordprocessingInk" xmlns:wps="http://schemas.microsoft.com/office/word/2010/wordprocessingShape" xmlns:a14="http://schemas.microsoft.com/office/drawing/2010/main" val="0"/>
+                          <a14:useLocalDpi xmlns:a14="http://schemas.microsoft.com/office/drawing/2010/main" val="0"/>
                         </a:ext>
                       </a:extLst>
                     </a:blip>
@@ -15154,7 +15410,7 @@
           <w:lang w:bidi="ar-SA"/>
         </w:rPr>
         <w:drawing>
-          <wp:inline distT="0" distB="0" distL="0" distR="0">
+          <wp:inline distT="0" distB="0" distL="0" distR="0" wp14:anchorId="02CD38C2" wp14:editId="16072CF1">
             <wp:extent cx="5513070" cy="2532380"/>
             <wp:effectExtent l="0" t="0" r="0" b="1270"/>
             <wp:docPr id="46" name="Picture 46"/>
@@ -15174,7 +15430,7 @@
                     <a:blip r:embed="rId27">
                       <a:extLst>
                         <a:ext uri="{28A0092B-C50C-407E-A947-70E740481C1C}">
-                          <a14:useLocalDpi xmlns="" xmlns:wpc="http://schemas.microsoft.com/office/word/2010/wordprocessingCanvas" xmlns:cx="http://schemas.microsoft.com/office/drawing/2014/chartex" xmlns:cx1="http://schemas.microsoft.com/office/drawing/2015/9/8/chartex" xmlns:cx2="http://schemas.microsoft.com/office/drawing/2015/10/21/chartex" xmlns:cx3="http://schemas.microsoft.com/office/drawing/2016/5/9/chartex" xmlns:cx4="http://schemas.microsoft.com/office/drawing/2016/5/10/chartex" xmlns:cx5="http://schemas.microsoft.com/office/drawing/2016/5/11/chartex" xmlns:cx6="http://schemas.microsoft.com/office/drawing/2016/5/12/chartex" xmlns:cx7="http://schemas.microsoft.com/office/drawing/2016/5/13/chartex" xmlns:cx8="http://schemas.microsoft.com/office/drawing/2016/5/14/chartex" xmlns:mc="http://schemas.openxmlformats.org/markup-compatibility/2006" xmlns:aink="http://schemas.microsoft.com/office/drawing/2016/ink" xmlns:am3d="http://schemas.microsoft.com/office/drawing/2017/model3d" xmlns:o="urn:schemas-microsoft-com:office:office" xmlns:v="urn:schemas-microsoft-com:vml" xmlns:wp14="http://schemas.microsoft.com/office/word/2010/wordprocessingDrawing" xmlns:w10="urn:schemas-microsoft-com:office:word" xmlns:w="http://schemas.openxmlformats.org/wordprocessingml/2006/main" xmlns:w14="http://schemas.microsoft.com/office/word/2010/wordml" xmlns:w15="http://schemas.microsoft.com/office/word/2012/wordml" xmlns:w16cex="http://schemas.microsoft.com/office/word/2018/wordml/cex" xmlns:w16cid="http://schemas.microsoft.com/office/word/2016/wordml/cid" xmlns:w16="http://schemas.microsoft.com/office/word/2018/wordml" xmlns:w16sdtdh="http://schemas.microsoft.com/office/word/2020/wordml/sdtdatahash" xmlns:w16se="http://schemas.microsoft.com/office/word/2015/wordml/symex" xmlns:wpg="http://schemas.microsoft.com/office/word/2010/wordprocessingGroup" xmlns:wpi="http://schemas.microsoft.com/office/word/2010/wordprocessingInk" xmlns:wps="http://schemas.microsoft.com/office/word/2010/wordprocessingShape" xmlns:a14="http://schemas.microsoft.com/office/drawing/2010/main" val="0"/>
+                          <a14:useLocalDpi xmlns:a14="http://schemas.microsoft.com/office/drawing/2010/main" val="0"/>
                         </a:ext>
                       </a:extLst>
                     </a:blip>
@@ -15299,7 +15555,7 @@
         </w:rPr>
         <w:lastRenderedPageBreak/>
         <w:drawing>
-          <wp:inline distT="0" distB="0" distL="0" distR="0">
+          <wp:inline distT="0" distB="0" distL="0" distR="0" wp14:anchorId="2C53D173" wp14:editId="26970697">
             <wp:extent cx="5240020" cy="2532380"/>
             <wp:effectExtent l="0" t="0" r="0" b="1270"/>
             <wp:docPr id="45" name="Picture 45"/>
@@ -15319,7 +15575,7 @@
                     <a:blip r:embed="rId21" cstate="print">
                       <a:extLst>
                         <a:ext uri="{28A0092B-C50C-407E-A947-70E740481C1C}">
-                          <a14:useLocalDpi xmlns="" xmlns:wpc="http://schemas.microsoft.com/office/word/2010/wordprocessingCanvas" xmlns:cx="http://schemas.microsoft.com/office/drawing/2014/chartex" xmlns:cx1="http://schemas.microsoft.com/office/drawing/2015/9/8/chartex" xmlns:cx2="http://schemas.microsoft.com/office/drawing/2015/10/21/chartex" xmlns:cx3="http://schemas.microsoft.com/office/drawing/2016/5/9/chartex" xmlns:cx4="http://schemas.microsoft.com/office/drawing/2016/5/10/chartex" xmlns:cx5="http://schemas.microsoft.com/office/drawing/2016/5/11/chartex" xmlns:cx6="http://schemas.microsoft.com/office/drawing/2016/5/12/chartex" xmlns:cx7="http://schemas.microsoft.com/office/drawing/2016/5/13/chartex" xmlns:cx8="http://schemas.microsoft.com/office/drawing/2016/5/14/chartex" xmlns:mc="http://schemas.openxmlformats.org/markup-compatibility/2006" xmlns:aink="http://schemas.microsoft.com/office/drawing/2016/ink" xmlns:am3d="http://schemas.microsoft.com/office/drawing/2017/model3d" xmlns:o="urn:schemas-microsoft-com:office:office" xmlns:v="urn:schemas-microsoft-com:vml" xmlns:wp14="http://schemas.microsoft.com/office/word/2010/wordprocessingDrawing" xmlns:w10="urn:schemas-microsoft-com:office:word" xmlns:w="http://schemas.openxmlformats.org/wordprocessingml/2006/main" xmlns:w14="http://schemas.microsoft.com/office/word/2010/wordml" xmlns:w15="http://schemas.microsoft.com/office/word/2012/wordml" xmlns:w16cex="http://schemas.microsoft.com/office/word/2018/wordml/cex" xmlns:w16cid="http://schemas.microsoft.com/office/word/2016/wordml/cid" xmlns:w16="http://schemas.microsoft.com/office/word/2018/wordml" xmlns:w16sdtdh="http://schemas.microsoft.com/office/word/2020/wordml/sdtdatahash" xmlns:w16se="http://schemas.microsoft.com/office/word/2015/wordml/symex" xmlns:wpg="http://schemas.microsoft.com/office/word/2010/wordprocessingGroup" xmlns:wpi="http://schemas.microsoft.com/office/word/2010/wordprocessingInk" xmlns:wps="http://schemas.microsoft.com/office/word/2010/wordprocessingShape" xmlns:a14="http://schemas.microsoft.com/office/drawing/2010/main" val="0"/>
+                          <a14:useLocalDpi xmlns:a14="http://schemas.microsoft.com/office/drawing/2010/main" val="0"/>
                         </a:ext>
                       </a:extLst>
                     </a:blip>
@@ -15450,7 +15706,7 @@
           <w:lang w:bidi="ar-SA"/>
         </w:rPr>
         <w:drawing>
-          <wp:inline distT="0" distB="0" distL="0" distR="0">
+          <wp:inline distT="0" distB="0" distL="0" distR="0" wp14:anchorId="0AE49238" wp14:editId="7DCA2D21">
             <wp:extent cx="5275580" cy="2110105"/>
             <wp:effectExtent l="0" t="0" r="1270" b="4445"/>
             <wp:docPr id="44" name="Picture 44" descr="edited.png"/>
@@ -15470,7 +15726,7 @@
                     <a:blip r:embed="rId28">
                       <a:extLst>
                         <a:ext uri="{28A0092B-C50C-407E-A947-70E740481C1C}">
-                          <a14:useLocalDpi xmlns="" xmlns:wpc="http://schemas.microsoft.com/office/word/2010/wordprocessingCanvas" xmlns:cx="http://schemas.microsoft.com/office/drawing/2014/chartex" xmlns:cx1="http://schemas.microsoft.com/office/drawing/2015/9/8/chartex" xmlns:cx2="http://schemas.microsoft.com/office/drawing/2015/10/21/chartex" xmlns:cx3="http://schemas.microsoft.com/office/drawing/2016/5/9/chartex" xmlns:cx4="http://schemas.microsoft.com/office/drawing/2016/5/10/chartex" xmlns:cx5="http://schemas.microsoft.com/office/drawing/2016/5/11/chartex" xmlns:cx6="http://schemas.microsoft.com/office/drawing/2016/5/12/chartex" xmlns:cx7="http://schemas.microsoft.com/office/drawing/2016/5/13/chartex" xmlns:cx8="http://schemas.microsoft.com/office/drawing/2016/5/14/chartex" xmlns:mc="http://schemas.openxmlformats.org/markup-compatibility/2006" xmlns:aink="http://schemas.microsoft.com/office/drawing/2016/ink" xmlns:am3d="http://schemas.microsoft.com/office/drawing/2017/model3d" xmlns:o="urn:schemas-microsoft-com:office:office" xmlns:v="urn:schemas-microsoft-com:vml" xmlns:wp14="http://schemas.microsoft.com/office/word/2010/wordprocessingDrawing" xmlns:w10="urn:schemas-microsoft-com:office:word" xmlns:w="http://schemas.openxmlformats.org/wordprocessingml/2006/main" xmlns:w14="http://schemas.microsoft.com/office/word/2010/wordml" xmlns:w15="http://schemas.microsoft.com/office/word/2012/wordml" xmlns:w16cex="http://schemas.microsoft.com/office/word/2018/wordml/cex" xmlns:w16cid="http://schemas.microsoft.com/office/word/2016/wordml/cid" xmlns:w16="http://schemas.microsoft.com/office/word/2018/wordml" xmlns:w16sdtdh="http://schemas.microsoft.com/office/word/2020/wordml/sdtdatahash" xmlns:w16se="http://schemas.microsoft.com/office/word/2015/wordml/symex" xmlns:wpg="http://schemas.microsoft.com/office/word/2010/wordprocessingGroup" xmlns:wpi="http://schemas.microsoft.com/office/word/2010/wordprocessingInk" xmlns:wps="http://schemas.microsoft.com/office/word/2010/wordprocessingShape" xmlns:a14="http://schemas.microsoft.com/office/drawing/2010/main" val="0"/>
+                          <a14:useLocalDpi xmlns:a14="http://schemas.microsoft.com/office/drawing/2010/main" val="0"/>
                         </a:ext>
                       </a:extLst>
                     </a:blip>
@@ -15597,7 +15853,7 @@
         </w:rPr>
         <w:lastRenderedPageBreak/>
         <w:drawing>
-          <wp:inline distT="0" distB="0" distL="0" distR="0">
+          <wp:inline distT="0" distB="0" distL="0" distR="0" wp14:anchorId="5032536F" wp14:editId="35B79A53">
             <wp:extent cx="5275580" cy="3033395"/>
             <wp:effectExtent l="0" t="0" r="1270" b="0"/>
             <wp:docPr id="43" name="Picture 43"/>
@@ -15617,7 +15873,7 @@
                     <a:blip r:embed="rId29">
                       <a:extLst>
                         <a:ext uri="{28A0092B-C50C-407E-A947-70E740481C1C}">
-                          <a14:useLocalDpi xmlns="" xmlns:wpc="http://schemas.microsoft.com/office/word/2010/wordprocessingCanvas" xmlns:cx="http://schemas.microsoft.com/office/drawing/2014/chartex" xmlns:cx1="http://schemas.microsoft.com/office/drawing/2015/9/8/chartex" xmlns:cx2="http://schemas.microsoft.com/office/drawing/2015/10/21/chartex" xmlns:cx3="http://schemas.microsoft.com/office/drawing/2016/5/9/chartex" xmlns:cx4="http://schemas.microsoft.com/office/drawing/2016/5/10/chartex" xmlns:cx5="http://schemas.microsoft.com/office/drawing/2016/5/11/chartex" xmlns:cx6="http://schemas.microsoft.com/office/drawing/2016/5/12/chartex" xmlns:cx7="http://schemas.microsoft.com/office/drawing/2016/5/13/chartex" xmlns:cx8="http://schemas.microsoft.com/office/drawing/2016/5/14/chartex" xmlns:mc="http://schemas.openxmlformats.org/markup-compatibility/2006" xmlns:aink="http://schemas.microsoft.com/office/drawing/2016/ink" xmlns:am3d="http://schemas.microsoft.com/office/drawing/2017/model3d" xmlns:o="urn:schemas-microsoft-com:office:office" xmlns:v="urn:schemas-microsoft-com:vml" xmlns:wp14="http://schemas.microsoft.com/office/word/2010/wordprocessingDrawing" xmlns:w10="urn:schemas-microsoft-com:office:word" xmlns:w="http://schemas.openxmlformats.org/wordprocessingml/2006/main" xmlns:w14="http://schemas.microsoft.com/office/word/2010/wordml" xmlns:w15="http://schemas.microsoft.com/office/word/2012/wordml" xmlns:w16cex="http://schemas.microsoft.com/office/word/2018/wordml/cex" xmlns:w16cid="http://schemas.microsoft.com/office/word/2016/wordml/cid" xmlns:w16="http://schemas.microsoft.com/office/word/2018/wordml" xmlns:w16sdtdh="http://schemas.microsoft.com/office/word/2020/wordml/sdtdatahash" xmlns:w16se="http://schemas.microsoft.com/office/word/2015/wordml/symex" xmlns:wpg="http://schemas.microsoft.com/office/word/2010/wordprocessingGroup" xmlns:wpi="http://schemas.microsoft.com/office/word/2010/wordprocessingInk" xmlns:wps="http://schemas.microsoft.com/office/word/2010/wordprocessingShape" xmlns:a14="http://schemas.microsoft.com/office/drawing/2010/main" val="0"/>
+                          <a14:useLocalDpi xmlns:a14="http://schemas.microsoft.com/office/drawing/2010/main" val="0"/>
                         </a:ext>
                       </a:extLst>
                     </a:blip>
@@ -16008,7 +16264,7 @@
           <w:lang w:bidi="ar-SA"/>
         </w:rPr>
         <w:drawing>
-          <wp:inline distT="0" distB="0" distL="0" distR="0">
+          <wp:inline distT="0" distB="0" distL="0" distR="0" wp14:anchorId="5FA82330" wp14:editId="505ADBC0">
             <wp:extent cx="5442585" cy="2964180"/>
             <wp:effectExtent l="0" t="0" r="5715" b="7620"/>
             <wp:docPr id="42" name="Picture 42"/>
@@ -16028,7 +16284,7 @@
                     <a:blip r:embed="rId30" cstate="print">
                       <a:extLst>
                         <a:ext uri="{28A0092B-C50C-407E-A947-70E740481C1C}">
-                          <a14:useLocalDpi xmlns="" xmlns:wpc="http://schemas.microsoft.com/office/word/2010/wordprocessingCanvas" xmlns:cx="http://schemas.microsoft.com/office/drawing/2014/chartex" xmlns:cx1="http://schemas.microsoft.com/office/drawing/2015/9/8/chartex" xmlns:cx2="http://schemas.microsoft.com/office/drawing/2015/10/21/chartex" xmlns:cx3="http://schemas.microsoft.com/office/drawing/2016/5/9/chartex" xmlns:cx4="http://schemas.microsoft.com/office/drawing/2016/5/10/chartex" xmlns:cx5="http://schemas.microsoft.com/office/drawing/2016/5/11/chartex" xmlns:cx6="http://schemas.microsoft.com/office/drawing/2016/5/12/chartex" xmlns:cx7="http://schemas.microsoft.com/office/drawing/2016/5/13/chartex" xmlns:cx8="http://schemas.microsoft.com/office/drawing/2016/5/14/chartex" xmlns:mc="http://schemas.openxmlformats.org/markup-compatibility/2006" xmlns:aink="http://schemas.microsoft.com/office/drawing/2016/ink" xmlns:am3d="http://schemas.microsoft.com/office/drawing/2017/model3d" xmlns:o="urn:schemas-microsoft-com:office:office" xmlns:v="urn:schemas-microsoft-com:vml" xmlns:wp14="http://schemas.microsoft.com/office/word/2010/wordprocessingDrawing" xmlns:w10="urn:schemas-microsoft-com:office:word" xmlns:w="http://schemas.openxmlformats.org/wordprocessingml/2006/main" xmlns:w14="http://schemas.microsoft.com/office/word/2010/wordml" xmlns:w15="http://schemas.microsoft.com/office/word/2012/wordml" xmlns:w16cex="http://schemas.microsoft.com/office/word/2018/wordml/cex" xmlns:w16cid="http://schemas.microsoft.com/office/word/2016/wordml/cid" xmlns:w16="http://schemas.microsoft.com/office/word/2018/wordml" xmlns:w16sdtdh="http://schemas.microsoft.com/office/word/2020/wordml/sdtdatahash" xmlns:w16se="http://schemas.microsoft.com/office/word/2015/wordml/symex" xmlns:wpg="http://schemas.microsoft.com/office/word/2010/wordprocessingGroup" xmlns:wpi="http://schemas.microsoft.com/office/word/2010/wordprocessingInk" xmlns:wps="http://schemas.microsoft.com/office/word/2010/wordprocessingShape" xmlns:a14="http://schemas.microsoft.com/office/drawing/2010/main" val="0"/>
+                          <a14:useLocalDpi xmlns:a14="http://schemas.microsoft.com/office/drawing/2010/main" val="0"/>
                         </a:ext>
                       </a:extLst>
                     </a:blip>
@@ -16179,7 +16435,7 @@
           <w:lang w:bidi="ar-SA"/>
         </w:rPr>
         <w:drawing>
-          <wp:inline distT="0" distB="0" distL="0" distR="0">
+          <wp:inline distT="0" distB="0" distL="0" distR="0" wp14:anchorId="48AD437E" wp14:editId="3A032472">
             <wp:extent cx="5389880" cy="5222875"/>
             <wp:effectExtent l="0" t="0" r="1270" b="0"/>
             <wp:docPr id="41" name="Picture 41"/>
@@ -16199,7 +16455,7 @@
                     <a:blip r:embed="rId31">
                       <a:extLst>
                         <a:ext uri="{28A0092B-C50C-407E-A947-70E740481C1C}">
-                          <a14:useLocalDpi xmlns="" xmlns:wpc="http://schemas.microsoft.com/office/word/2010/wordprocessingCanvas" xmlns:cx="http://schemas.microsoft.com/office/drawing/2014/chartex" xmlns:cx1="http://schemas.microsoft.com/office/drawing/2015/9/8/chartex" xmlns:cx2="http://schemas.microsoft.com/office/drawing/2015/10/21/chartex" xmlns:cx3="http://schemas.microsoft.com/office/drawing/2016/5/9/chartex" xmlns:cx4="http://schemas.microsoft.com/office/drawing/2016/5/10/chartex" xmlns:cx5="http://schemas.microsoft.com/office/drawing/2016/5/11/chartex" xmlns:cx6="http://schemas.microsoft.com/office/drawing/2016/5/12/chartex" xmlns:cx7="http://schemas.microsoft.com/office/drawing/2016/5/13/chartex" xmlns:cx8="http://schemas.microsoft.com/office/drawing/2016/5/14/chartex" xmlns:mc="http://schemas.openxmlformats.org/markup-compatibility/2006" xmlns:aink="http://schemas.microsoft.com/office/drawing/2016/ink" xmlns:am3d="http://schemas.microsoft.com/office/drawing/2017/model3d" xmlns:o="urn:schemas-microsoft-com:office:office" xmlns:v="urn:schemas-microsoft-com:vml" xmlns:wp14="http://schemas.microsoft.com/office/word/2010/wordprocessingDrawing" xmlns:w10="urn:schemas-microsoft-com:office:word" xmlns:w="http://schemas.openxmlformats.org/wordprocessingml/2006/main" xmlns:w14="http://schemas.microsoft.com/office/word/2010/wordml" xmlns:w15="http://schemas.microsoft.com/office/word/2012/wordml" xmlns:w16cex="http://schemas.microsoft.com/office/word/2018/wordml/cex" xmlns:w16cid="http://schemas.microsoft.com/office/word/2016/wordml/cid" xmlns:w16="http://schemas.microsoft.com/office/word/2018/wordml" xmlns:w16sdtdh="http://schemas.microsoft.com/office/word/2020/wordml/sdtdatahash" xmlns:w16se="http://schemas.microsoft.com/office/word/2015/wordml/symex" xmlns:wpg="http://schemas.microsoft.com/office/word/2010/wordprocessingGroup" xmlns:wpi="http://schemas.microsoft.com/office/word/2010/wordprocessingInk" xmlns:wps="http://schemas.microsoft.com/office/word/2010/wordprocessingShape" xmlns:a14="http://schemas.microsoft.com/office/drawing/2010/main" val="0"/>
+                          <a14:useLocalDpi xmlns:a14="http://schemas.microsoft.com/office/drawing/2010/main" val="0"/>
                         </a:ext>
                       </a:extLst>
                     </a:blip>
@@ -16341,7 +16597,7 @@
           <w:lang w:bidi="ar-SA"/>
         </w:rPr>
         <w:drawing>
-          <wp:inline distT="0" distB="0" distL="0" distR="0">
+          <wp:inline distT="0" distB="0" distL="0" distR="0" wp14:anchorId="259A03EE" wp14:editId="20958520">
             <wp:extent cx="5038090" cy="4370070"/>
             <wp:effectExtent l="0" t="0" r="0" b="0"/>
             <wp:docPr id="40" name="Picture 40"/>
@@ -16361,7 +16617,7 @@
                     <a:blip r:embed="rId32">
                       <a:extLst>
                         <a:ext uri="{28A0092B-C50C-407E-A947-70E740481C1C}">
-                          <a14:useLocalDpi xmlns="" xmlns:wpc="http://schemas.microsoft.com/office/word/2010/wordprocessingCanvas" xmlns:cx="http://schemas.microsoft.com/office/drawing/2014/chartex" xmlns:cx1="http://schemas.microsoft.com/office/drawing/2015/9/8/chartex" xmlns:cx2="http://schemas.microsoft.com/office/drawing/2015/10/21/chartex" xmlns:cx3="http://schemas.microsoft.com/office/drawing/2016/5/9/chartex" xmlns:cx4="http://schemas.microsoft.com/office/drawing/2016/5/10/chartex" xmlns:cx5="http://schemas.microsoft.com/office/drawing/2016/5/11/chartex" xmlns:cx6="http://schemas.microsoft.com/office/drawing/2016/5/12/chartex" xmlns:cx7="http://schemas.microsoft.com/office/drawing/2016/5/13/chartex" xmlns:cx8="http://schemas.microsoft.com/office/drawing/2016/5/14/chartex" xmlns:mc="http://schemas.openxmlformats.org/markup-compatibility/2006" xmlns:aink="http://schemas.microsoft.com/office/drawing/2016/ink" xmlns:am3d="http://schemas.microsoft.com/office/drawing/2017/model3d" xmlns:o="urn:schemas-microsoft-com:office:office" xmlns:v="urn:schemas-microsoft-com:vml" xmlns:wp14="http://schemas.microsoft.com/office/word/2010/wordprocessingDrawing" xmlns:w10="urn:schemas-microsoft-com:office:word" xmlns:w="http://schemas.openxmlformats.org/wordprocessingml/2006/main" xmlns:w14="http://schemas.microsoft.com/office/word/2010/wordml" xmlns:w15="http://schemas.microsoft.com/office/word/2012/wordml" xmlns:w16cex="http://schemas.microsoft.com/office/word/2018/wordml/cex" xmlns:w16cid="http://schemas.microsoft.com/office/word/2016/wordml/cid" xmlns:w16="http://schemas.microsoft.com/office/word/2018/wordml" xmlns:w16sdtdh="http://schemas.microsoft.com/office/word/2020/wordml/sdtdatahash" xmlns:w16se="http://schemas.microsoft.com/office/word/2015/wordml/symex" xmlns:wpg="http://schemas.microsoft.com/office/word/2010/wordprocessingGroup" xmlns:wpi="http://schemas.microsoft.com/office/word/2010/wordprocessingInk" xmlns:wps="http://schemas.microsoft.com/office/word/2010/wordprocessingShape" xmlns:a14="http://schemas.microsoft.com/office/drawing/2010/main" val="0"/>
+                          <a14:useLocalDpi xmlns:a14="http://schemas.microsoft.com/office/drawing/2010/main" val="0"/>
                         </a:ext>
                       </a:extLst>
                     </a:blip>
@@ -16495,7 +16751,7 @@
           <w:lang w:bidi="ar-SA"/>
         </w:rPr>
         <w:drawing>
-          <wp:inline distT="0" distB="0" distL="0" distR="0">
+          <wp:inline distT="0" distB="0" distL="0" distR="0" wp14:anchorId="2320D0ED" wp14:editId="3CFBE5B2">
             <wp:extent cx="5337175" cy="4079875"/>
             <wp:effectExtent l="0" t="0" r="0" b="0"/>
             <wp:docPr id="39" name="Picture 39"/>
@@ -16515,7 +16771,7 @@
                     <a:blip r:embed="rId33">
                       <a:extLst>
                         <a:ext uri="{28A0092B-C50C-407E-A947-70E740481C1C}">
-                          <a14:useLocalDpi xmlns="" xmlns:wpc="http://schemas.microsoft.com/office/word/2010/wordprocessingCanvas" xmlns:cx="http://schemas.microsoft.com/office/drawing/2014/chartex" xmlns:cx1="http://schemas.microsoft.com/office/drawing/2015/9/8/chartex" xmlns:cx2="http://schemas.microsoft.com/office/drawing/2015/10/21/chartex" xmlns:cx3="http://schemas.microsoft.com/office/drawing/2016/5/9/chartex" xmlns:cx4="http://schemas.microsoft.com/office/drawing/2016/5/10/chartex" xmlns:cx5="http://schemas.microsoft.com/office/drawing/2016/5/11/chartex" xmlns:cx6="http://schemas.microsoft.com/office/drawing/2016/5/12/chartex" xmlns:cx7="http://schemas.microsoft.com/office/drawing/2016/5/13/chartex" xmlns:cx8="http://schemas.microsoft.com/office/drawing/2016/5/14/chartex" xmlns:mc="http://schemas.openxmlformats.org/markup-compatibility/2006" xmlns:aink="http://schemas.microsoft.com/office/drawing/2016/ink" xmlns:am3d="http://schemas.microsoft.com/office/drawing/2017/model3d" xmlns:o="urn:schemas-microsoft-com:office:office" xmlns:v="urn:schemas-microsoft-com:vml" xmlns:wp14="http://schemas.microsoft.com/office/word/2010/wordprocessingDrawing" xmlns:w10="urn:schemas-microsoft-com:office:word" xmlns:w="http://schemas.openxmlformats.org/wordprocessingml/2006/main" xmlns:w14="http://schemas.microsoft.com/office/word/2010/wordml" xmlns:w15="http://schemas.microsoft.com/office/word/2012/wordml" xmlns:w16cex="http://schemas.microsoft.com/office/word/2018/wordml/cex" xmlns:w16cid="http://schemas.microsoft.com/office/word/2016/wordml/cid" xmlns:w16="http://schemas.microsoft.com/office/word/2018/wordml" xmlns:w16sdtdh="http://schemas.microsoft.com/office/word/2020/wordml/sdtdatahash" xmlns:w16se="http://schemas.microsoft.com/office/word/2015/wordml/symex" xmlns:wpg="http://schemas.microsoft.com/office/word/2010/wordprocessingGroup" xmlns:wpi="http://schemas.microsoft.com/office/word/2010/wordprocessingInk" xmlns:wps="http://schemas.microsoft.com/office/word/2010/wordprocessingShape" xmlns:a14="http://schemas.microsoft.com/office/drawing/2010/main" val="0"/>
+                          <a14:useLocalDpi xmlns:a14="http://schemas.microsoft.com/office/drawing/2010/main" val="0"/>
                         </a:ext>
                       </a:extLst>
                     </a:blip>
@@ -16803,7 +17059,7 @@
           <w:lang w:bidi="ar-SA"/>
         </w:rPr>
         <w:drawing>
-          <wp:inline distT="0" distB="0" distL="0" distR="0">
+          <wp:inline distT="0" distB="0" distL="0" distR="0" wp14:anchorId="26A7B016" wp14:editId="0A1B0E58">
             <wp:extent cx="5521325" cy="3191510"/>
             <wp:effectExtent l="0" t="0" r="3175" b="8890"/>
             <wp:docPr id="38" name="Picture 38" descr="https://decipher.zendesk.com/hc/article_attachments/360014418634/2015-12-17_11-51-45.png"/>
@@ -16823,7 +17079,7 @@
                     <a:blip r:embed="rId34">
                       <a:extLst>
                         <a:ext uri="{28A0092B-C50C-407E-A947-70E740481C1C}">
-                          <a14:useLocalDpi xmlns="" xmlns:wpc="http://schemas.microsoft.com/office/word/2010/wordprocessingCanvas" xmlns:cx="http://schemas.microsoft.com/office/drawing/2014/chartex" xmlns:cx1="http://schemas.microsoft.com/office/drawing/2015/9/8/chartex" xmlns:cx2="http://schemas.microsoft.com/office/drawing/2015/10/21/chartex" xmlns:cx3="http://schemas.microsoft.com/office/drawing/2016/5/9/chartex" xmlns:cx4="http://schemas.microsoft.com/office/drawing/2016/5/10/chartex" xmlns:cx5="http://schemas.microsoft.com/office/drawing/2016/5/11/chartex" xmlns:cx6="http://schemas.microsoft.com/office/drawing/2016/5/12/chartex" xmlns:cx7="http://schemas.microsoft.com/office/drawing/2016/5/13/chartex" xmlns:cx8="http://schemas.microsoft.com/office/drawing/2016/5/14/chartex" xmlns:mc="http://schemas.openxmlformats.org/markup-compatibility/2006" xmlns:aink="http://schemas.microsoft.com/office/drawing/2016/ink" xmlns:am3d="http://schemas.microsoft.com/office/drawing/2017/model3d" xmlns:o="urn:schemas-microsoft-com:office:office" xmlns:v="urn:schemas-microsoft-com:vml" xmlns:wp14="http://schemas.microsoft.com/office/word/2010/wordprocessingDrawing" xmlns:w10="urn:schemas-microsoft-com:office:word" xmlns:w="http://schemas.openxmlformats.org/wordprocessingml/2006/main" xmlns:w14="http://schemas.microsoft.com/office/word/2010/wordml" xmlns:w15="http://schemas.microsoft.com/office/word/2012/wordml" xmlns:w16cex="http://schemas.microsoft.com/office/word/2018/wordml/cex" xmlns:w16cid="http://schemas.microsoft.com/office/word/2016/wordml/cid" xmlns:w16="http://schemas.microsoft.com/office/word/2018/wordml" xmlns:w16sdtdh="http://schemas.microsoft.com/office/word/2020/wordml/sdtdatahash" xmlns:w16se="http://schemas.microsoft.com/office/word/2015/wordml/symex" xmlns:wpg="http://schemas.microsoft.com/office/word/2010/wordprocessingGroup" xmlns:wpi="http://schemas.microsoft.com/office/word/2010/wordprocessingInk" xmlns:wps="http://schemas.microsoft.com/office/word/2010/wordprocessingShape" xmlns:a14="http://schemas.microsoft.com/office/drawing/2010/main" val="0"/>
+                          <a14:useLocalDpi xmlns:a14="http://schemas.microsoft.com/office/drawing/2010/main" val="0"/>
                         </a:ext>
                       </a:extLst>
                     </a:blip>
@@ -16931,7 +17187,7 @@
         </w:rPr>
         <w:lastRenderedPageBreak/>
         <w:drawing>
-          <wp:inline distT="0" distB="0" distL="0" distR="0">
+          <wp:inline distT="0" distB="0" distL="0" distR="0" wp14:anchorId="4B01EAFC" wp14:editId="23A0950C">
             <wp:extent cx="5574030" cy="3218180"/>
             <wp:effectExtent l="0" t="0" r="7620" b="1270"/>
             <wp:docPr id="37" name="Picture 37" descr="https://decipher.zendesk.com/hc/article_attachments/360014418574/2015-12-17_12-52-38.png"/>
@@ -16951,7 +17207,7 @@
                     <a:blip r:embed="rId35">
                       <a:extLst>
                         <a:ext uri="{28A0092B-C50C-407E-A947-70E740481C1C}">
-                          <a14:useLocalDpi xmlns="" xmlns:wpc="http://schemas.microsoft.com/office/word/2010/wordprocessingCanvas" xmlns:cx="http://schemas.microsoft.com/office/drawing/2014/chartex" xmlns:cx1="http://schemas.microsoft.com/office/drawing/2015/9/8/chartex" xmlns:cx2="http://schemas.microsoft.com/office/drawing/2015/10/21/chartex" xmlns:cx3="http://schemas.microsoft.com/office/drawing/2016/5/9/chartex" xmlns:cx4="http://schemas.microsoft.com/office/drawing/2016/5/10/chartex" xmlns:cx5="http://schemas.microsoft.com/office/drawing/2016/5/11/chartex" xmlns:cx6="http://schemas.microsoft.com/office/drawing/2016/5/12/chartex" xmlns:cx7="http://schemas.microsoft.com/office/drawing/2016/5/13/chartex" xmlns:cx8="http://schemas.microsoft.com/office/drawing/2016/5/14/chartex" xmlns:mc="http://schemas.openxmlformats.org/markup-compatibility/2006" xmlns:aink="http://schemas.microsoft.com/office/drawing/2016/ink" xmlns:am3d="http://schemas.microsoft.com/office/drawing/2017/model3d" xmlns:o="urn:schemas-microsoft-com:office:office" xmlns:v="urn:schemas-microsoft-com:vml" xmlns:wp14="http://schemas.microsoft.com/office/word/2010/wordprocessingDrawing" xmlns:w10="urn:schemas-microsoft-com:office:word" xmlns:w="http://schemas.openxmlformats.org/wordprocessingml/2006/main" xmlns:w14="http://schemas.microsoft.com/office/word/2010/wordml" xmlns:w15="http://schemas.microsoft.com/office/word/2012/wordml" xmlns:w16cex="http://schemas.microsoft.com/office/word/2018/wordml/cex" xmlns:w16cid="http://schemas.microsoft.com/office/word/2016/wordml/cid" xmlns:w16="http://schemas.microsoft.com/office/word/2018/wordml" xmlns:w16sdtdh="http://schemas.microsoft.com/office/word/2020/wordml/sdtdatahash" xmlns:w16se="http://schemas.microsoft.com/office/word/2015/wordml/symex" xmlns:wpg="http://schemas.microsoft.com/office/word/2010/wordprocessingGroup" xmlns:wpi="http://schemas.microsoft.com/office/word/2010/wordprocessingInk" xmlns:wps="http://schemas.microsoft.com/office/word/2010/wordprocessingShape" xmlns:a14="http://schemas.microsoft.com/office/drawing/2010/main" val="0"/>
+                          <a14:useLocalDpi xmlns:a14="http://schemas.microsoft.com/office/drawing/2010/main" val="0"/>
                         </a:ext>
                       </a:extLst>
                     </a:blip>
@@ -17120,7 +17376,7 @@
         </w:rPr>
         <w:lastRenderedPageBreak/>
         <w:drawing>
-          <wp:inline distT="0" distB="0" distL="0" distR="0">
+          <wp:inline distT="0" distB="0" distL="0" distR="0" wp14:anchorId="6282BC7B" wp14:editId="4C85B3B1">
             <wp:extent cx="5609590" cy="3006725"/>
             <wp:effectExtent l="0" t="0" r="0" b="3175"/>
             <wp:docPr id="36" name="Picture 36" descr="https://decipher.zendesk.com/hc/article_attachments/360014543713/2015-12-17_13-15-32.png"/>
@@ -17140,7 +17396,7 @@
                     <a:blip r:embed="rId36">
                       <a:extLst>
                         <a:ext uri="{28A0092B-C50C-407E-A947-70E740481C1C}">
-                          <a14:useLocalDpi xmlns="" xmlns:wpc="http://schemas.microsoft.com/office/word/2010/wordprocessingCanvas" xmlns:cx="http://schemas.microsoft.com/office/drawing/2014/chartex" xmlns:cx1="http://schemas.microsoft.com/office/drawing/2015/9/8/chartex" xmlns:cx2="http://schemas.microsoft.com/office/drawing/2015/10/21/chartex" xmlns:cx3="http://schemas.microsoft.com/office/drawing/2016/5/9/chartex" xmlns:cx4="http://schemas.microsoft.com/office/drawing/2016/5/10/chartex" xmlns:cx5="http://schemas.microsoft.com/office/drawing/2016/5/11/chartex" xmlns:cx6="http://schemas.microsoft.com/office/drawing/2016/5/12/chartex" xmlns:cx7="http://schemas.microsoft.com/office/drawing/2016/5/13/chartex" xmlns:cx8="http://schemas.microsoft.com/office/drawing/2016/5/14/chartex" xmlns:mc="http://schemas.openxmlformats.org/markup-compatibility/2006" xmlns:aink="http://schemas.microsoft.com/office/drawing/2016/ink" xmlns:am3d="http://schemas.microsoft.com/office/drawing/2017/model3d" xmlns:o="urn:schemas-microsoft-com:office:office" xmlns:v="urn:schemas-microsoft-com:vml" xmlns:wp14="http://schemas.microsoft.com/office/word/2010/wordprocessingDrawing" xmlns:w10="urn:schemas-microsoft-com:office:word" xmlns:w="http://schemas.openxmlformats.org/wordprocessingml/2006/main" xmlns:w14="http://schemas.microsoft.com/office/word/2010/wordml" xmlns:w15="http://schemas.microsoft.com/office/word/2012/wordml" xmlns:w16cex="http://schemas.microsoft.com/office/word/2018/wordml/cex" xmlns:w16cid="http://schemas.microsoft.com/office/word/2016/wordml/cid" xmlns:w16="http://schemas.microsoft.com/office/word/2018/wordml" xmlns:w16sdtdh="http://schemas.microsoft.com/office/word/2020/wordml/sdtdatahash" xmlns:w16se="http://schemas.microsoft.com/office/word/2015/wordml/symex" xmlns:wpg="http://schemas.microsoft.com/office/word/2010/wordprocessingGroup" xmlns:wpi="http://schemas.microsoft.com/office/word/2010/wordprocessingInk" xmlns:wps="http://schemas.microsoft.com/office/word/2010/wordprocessingShape" xmlns:a14="http://schemas.microsoft.com/office/drawing/2010/main" val="0"/>
+                          <a14:useLocalDpi xmlns:a14="http://schemas.microsoft.com/office/drawing/2010/main" val="0"/>
                         </a:ext>
                       </a:extLst>
                     </a:blip>
@@ -17254,7 +17510,7 @@
           <w:lang w:bidi="ar-SA"/>
         </w:rPr>
         <w:drawing>
-          <wp:inline distT="0" distB="0" distL="0" distR="0">
+          <wp:inline distT="0" distB="0" distL="0" distR="0" wp14:anchorId="404B748D" wp14:editId="29C32A9A">
             <wp:extent cx="5415915" cy="2022475"/>
             <wp:effectExtent l="0" t="0" r="0" b="0"/>
             <wp:docPr id="35" name="Picture 35" descr="https://decipher.zendesk.com/hc/article_attachments/360014543833/2015-12-17_13-26-56.png"/>
@@ -17274,7 +17530,7 @@
                     <a:blip r:embed="rId37">
                       <a:extLst>
                         <a:ext uri="{28A0092B-C50C-407E-A947-70E740481C1C}">
-                          <a14:useLocalDpi xmlns="" xmlns:wpc="http://schemas.microsoft.com/office/word/2010/wordprocessingCanvas" xmlns:cx="http://schemas.microsoft.com/office/drawing/2014/chartex" xmlns:cx1="http://schemas.microsoft.com/office/drawing/2015/9/8/chartex" xmlns:cx2="http://schemas.microsoft.com/office/drawing/2015/10/21/chartex" xmlns:cx3="http://schemas.microsoft.com/office/drawing/2016/5/9/chartex" xmlns:cx4="http://schemas.microsoft.com/office/drawing/2016/5/10/chartex" xmlns:cx5="http://schemas.microsoft.com/office/drawing/2016/5/11/chartex" xmlns:cx6="http://schemas.microsoft.com/office/drawing/2016/5/12/chartex" xmlns:cx7="http://schemas.microsoft.com/office/drawing/2016/5/13/chartex" xmlns:cx8="http://schemas.microsoft.com/office/drawing/2016/5/14/chartex" xmlns:mc="http://schemas.openxmlformats.org/markup-compatibility/2006" xmlns:aink="http://schemas.microsoft.com/office/drawing/2016/ink" xmlns:am3d="http://schemas.microsoft.com/office/drawing/2017/model3d" xmlns:o="urn:schemas-microsoft-com:office:office" xmlns:v="urn:schemas-microsoft-com:vml" xmlns:wp14="http://schemas.microsoft.com/office/word/2010/wordprocessingDrawing" xmlns:w10="urn:schemas-microsoft-com:office:word" xmlns:w="http://schemas.openxmlformats.org/wordprocessingml/2006/main" xmlns:w14="http://schemas.microsoft.com/office/word/2010/wordml" xmlns:w15="http://schemas.microsoft.com/office/word/2012/wordml" xmlns:w16cex="http://schemas.microsoft.com/office/word/2018/wordml/cex" xmlns:w16cid="http://schemas.microsoft.com/office/word/2016/wordml/cid" xmlns:w16="http://schemas.microsoft.com/office/word/2018/wordml" xmlns:w16sdtdh="http://schemas.microsoft.com/office/word/2020/wordml/sdtdatahash" xmlns:w16se="http://schemas.microsoft.com/office/word/2015/wordml/symex" xmlns:wpg="http://schemas.microsoft.com/office/word/2010/wordprocessingGroup" xmlns:wpi="http://schemas.microsoft.com/office/word/2010/wordprocessingInk" xmlns:wps="http://schemas.microsoft.com/office/word/2010/wordprocessingShape" xmlns:a14="http://schemas.microsoft.com/office/drawing/2010/main" val="0"/>
+                          <a14:useLocalDpi xmlns:a14="http://schemas.microsoft.com/office/drawing/2010/main" val="0"/>
                         </a:ext>
                       </a:extLst>
                     </a:blip>
@@ -17396,7 +17652,7 @@
           <w:lang w:bidi="ar-SA"/>
         </w:rPr>
         <w:drawing>
-          <wp:inline distT="0" distB="0" distL="0" distR="0">
+          <wp:inline distT="0" distB="0" distL="0" distR="0" wp14:anchorId="3F462692" wp14:editId="0142739A">
             <wp:extent cx="5530215" cy="3270885"/>
             <wp:effectExtent l="0" t="0" r="0" b="5715"/>
             <wp:docPr id="34" name="Picture 34" descr="https://decipher.zendesk.com/hc/article_attachments/360014418734/2015-12-17_13-36-27.png"/>
@@ -17416,7 +17672,7 @@
                     <a:blip r:embed="rId38">
                       <a:extLst>
                         <a:ext uri="{28A0092B-C50C-407E-A947-70E740481C1C}">
-                          <a14:useLocalDpi xmlns="" xmlns:wpc="http://schemas.microsoft.com/office/word/2010/wordprocessingCanvas" xmlns:cx="http://schemas.microsoft.com/office/drawing/2014/chartex" xmlns:cx1="http://schemas.microsoft.com/office/drawing/2015/9/8/chartex" xmlns:cx2="http://schemas.microsoft.com/office/drawing/2015/10/21/chartex" xmlns:cx3="http://schemas.microsoft.com/office/drawing/2016/5/9/chartex" xmlns:cx4="http://schemas.microsoft.com/office/drawing/2016/5/10/chartex" xmlns:cx5="http://schemas.microsoft.com/office/drawing/2016/5/11/chartex" xmlns:cx6="http://schemas.microsoft.com/office/drawing/2016/5/12/chartex" xmlns:cx7="http://schemas.microsoft.com/office/drawing/2016/5/13/chartex" xmlns:cx8="http://schemas.microsoft.com/office/drawing/2016/5/14/chartex" xmlns:mc="http://schemas.openxmlformats.org/markup-compatibility/2006" xmlns:aink="http://schemas.microsoft.com/office/drawing/2016/ink" xmlns:am3d="http://schemas.microsoft.com/office/drawing/2017/model3d" xmlns:o="urn:schemas-microsoft-com:office:office" xmlns:v="urn:schemas-microsoft-com:vml" xmlns:wp14="http://schemas.microsoft.com/office/word/2010/wordprocessingDrawing" xmlns:w10="urn:schemas-microsoft-com:office:word" xmlns:w="http://schemas.openxmlformats.org/wordprocessingml/2006/main" xmlns:w14="http://schemas.microsoft.com/office/word/2010/wordml" xmlns:w15="http://schemas.microsoft.com/office/word/2012/wordml" xmlns:w16cex="http://schemas.microsoft.com/office/word/2018/wordml/cex" xmlns:w16cid="http://schemas.microsoft.com/office/word/2016/wordml/cid" xmlns:w16="http://schemas.microsoft.com/office/word/2018/wordml" xmlns:w16sdtdh="http://schemas.microsoft.com/office/word/2020/wordml/sdtdatahash" xmlns:w16se="http://schemas.microsoft.com/office/word/2015/wordml/symex" xmlns:wpg="http://schemas.microsoft.com/office/word/2010/wordprocessingGroup" xmlns:wpi="http://schemas.microsoft.com/office/word/2010/wordprocessingInk" xmlns:wps="http://schemas.microsoft.com/office/word/2010/wordprocessingShape" xmlns:a14="http://schemas.microsoft.com/office/drawing/2010/main" val="0"/>
+                          <a14:useLocalDpi xmlns:a14="http://schemas.microsoft.com/office/drawing/2010/main" val="0"/>
                         </a:ext>
                       </a:extLst>
                     </a:blip>
@@ -17558,7 +17814,7 @@
           <w:lang w:bidi="ar-SA"/>
         </w:rPr>
         <w:drawing>
-          <wp:inline distT="0" distB="0" distL="0" distR="0">
+          <wp:inline distT="0" distB="0" distL="0" distR="0" wp14:anchorId="6D599623" wp14:editId="20E1A997">
             <wp:extent cx="5547995" cy="2338705"/>
             <wp:effectExtent l="0" t="0" r="0" b="4445"/>
             <wp:docPr id="33" name="Picture 33" descr="https://decipher.zendesk.com/hc/article_attachments/360014418814/2015-12-17_13-43-31.png"/>
@@ -17578,7 +17834,7 @@
                     <a:blip r:embed="rId39">
                       <a:extLst>
                         <a:ext uri="{28A0092B-C50C-407E-A947-70E740481C1C}">
-                          <a14:useLocalDpi xmlns="" xmlns:wpc="http://schemas.microsoft.com/office/word/2010/wordprocessingCanvas" xmlns:cx="http://schemas.microsoft.com/office/drawing/2014/chartex" xmlns:cx1="http://schemas.microsoft.com/office/drawing/2015/9/8/chartex" xmlns:cx2="http://schemas.microsoft.com/office/drawing/2015/10/21/chartex" xmlns:cx3="http://schemas.microsoft.com/office/drawing/2016/5/9/chartex" xmlns:cx4="http://schemas.microsoft.com/office/drawing/2016/5/10/chartex" xmlns:cx5="http://schemas.microsoft.com/office/drawing/2016/5/11/chartex" xmlns:cx6="http://schemas.microsoft.com/office/drawing/2016/5/12/chartex" xmlns:cx7="http://schemas.microsoft.com/office/drawing/2016/5/13/chartex" xmlns:cx8="http://schemas.microsoft.com/office/drawing/2016/5/14/chartex" xmlns:mc="http://schemas.openxmlformats.org/markup-compatibility/2006" xmlns:aink="http://schemas.microsoft.com/office/drawing/2016/ink" xmlns:am3d="http://schemas.microsoft.com/office/drawing/2017/model3d" xmlns:o="urn:schemas-microsoft-com:office:office" xmlns:v="urn:schemas-microsoft-com:vml" xmlns:wp14="http://schemas.microsoft.com/office/word/2010/wordprocessingDrawing" xmlns:w10="urn:schemas-microsoft-com:office:word" xmlns:w="http://schemas.openxmlformats.org/wordprocessingml/2006/main" xmlns:w14="http://schemas.microsoft.com/office/word/2010/wordml" xmlns:w15="http://schemas.microsoft.com/office/word/2012/wordml" xmlns:w16cex="http://schemas.microsoft.com/office/word/2018/wordml/cex" xmlns:w16cid="http://schemas.microsoft.com/office/word/2016/wordml/cid" xmlns:w16="http://schemas.microsoft.com/office/word/2018/wordml" xmlns:w16sdtdh="http://schemas.microsoft.com/office/word/2020/wordml/sdtdatahash" xmlns:w16se="http://schemas.microsoft.com/office/word/2015/wordml/symex" xmlns:wpg="http://schemas.microsoft.com/office/word/2010/wordprocessingGroup" xmlns:wpi="http://schemas.microsoft.com/office/word/2010/wordprocessingInk" xmlns:wps="http://schemas.microsoft.com/office/word/2010/wordprocessingShape" xmlns:a14="http://schemas.microsoft.com/office/drawing/2010/main" val="0"/>
+                          <a14:useLocalDpi xmlns:a14="http://schemas.microsoft.com/office/drawing/2010/main" val="0"/>
                         </a:ext>
                       </a:extLst>
                     </a:blip>
@@ -17715,7 +17971,7 @@
           <w:lang w:bidi="ar-SA"/>
         </w:rPr>
         <w:drawing>
-          <wp:inline distT="0" distB="0" distL="0" distR="0">
+          <wp:inline distT="0" distB="0" distL="0" distR="0" wp14:anchorId="0C33C207" wp14:editId="38A7348D">
             <wp:extent cx="5521325" cy="3235325"/>
             <wp:effectExtent l="0" t="0" r="3175" b="3175"/>
             <wp:docPr id="32" name="Picture 32" descr="https://decipher.zendesk.com/hc/article_attachments/360014418894/2015-12-17_13-50-03.png"/>
@@ -17735,7 +17991,7 @@
                     <a:blip r:embed="rId40">
                       <a:extLst>
                         <a:ext uri="{28A0092B-C50C-407E-A947-70E740481C1C}">
-                          <a14:useLocalDpi xmlns="" xmlns:wpc="http://schemas.microsoft.com/office/word/2010/wordprocessingCanvas" xmlns:cx="http://schemas.microsoft.com/office/drawing/2014/chartex" xmlns:cx1="http://schemas.microsoft.com/office/drawing/2015/9/8/chartex" xmlns:cx2="http://schemas.microsoft.com/office/drawing/2015/10/21/chartex" xmlns:cx3="http://schemas.microsoft.com/office/drawing/2016/5/9/chartex" xmlns:cx4="http://schemas.microsoft.com/office/drawing/2016/5/10/chartex" xmlns:cx5="http://schemas.microsoft.com/office/drawing/2016/5/11/chartex" xmlns:cx6="http://schemas.microsoft.com/office/drawing/2016/5/12/chartex" xmlns:cx7="http://schemas.microsoft.com/office/drawing/2016/5/13/chartex" xmlns:cx8="http://schemas.microsoft.com/office/drawing/2016/5/14/chartex" xmlns:mc="http://schemas.openxmlformats.org/markup-compatibility/2006" xmlns:aink="http://schemas.microsoft.com/office/drawing/2016/ink" xmlns:am3d="http://schemas.microsoft.com/office/drawing/2017/model3d" xmlns:o="urn:schemas-microsoft-com:office:office" xmlns:v="urn:schemas-microsoft-com:vml" xmlns:wp14="http://schemas.microsoft.com/office/word/2010/wordprocessingDrawing" xmlns:w10="urn:schemas-microsoft-com:office:word" xmlns:w="http://schemas.openxmlformats.org/wordprocessingml/2006/main" xmlns:w14="http://schemas.microsoft.com/office/word/2010/wordml" xmlns:w15="http://schemas.microsoft.com/office/word/2012/wordml" xmlns:w16cex="http://schemas.microsoft.com/office/word/2018/wordml/cex" xmlns:w16cid="http://schemas.microsoft.com/office/word/2016/wordml/cid" xmlns:w16="http://schemas.microsoft.com/office/word/2018/wordml" xmlns:w16sdtdh="http://schemas.microsoft.com/office/word/2020/wordml/sdtdatahash" xmlns:w16se="http://schemas.microsoft.com/office/word/2015/wordml/symex" xmlns:wpg="http://schemas.microsoft.com/office/word/2010/wordprocessingGroup" xmlns:wpi="http://schemas.microsoft.com/office/word/2010/wordprocessingInk" xmlns:wps="http://schemas.microsoft.com/office/word/2010/wordprocessingShape" xmlns:a14="http://schemas.microsoft.com/office/drawing/2010/main" val="0"/>
+                          <a14:useLocalDpi xmlns:a14="http://schemas.microsoft.com/office/drawing/2010/main" val="0"/>
                         </a:ext>
                       </a:extLst>
                     </a:blip>
@@ -17849,7 +18105,7 @@
           <w:lang w:bidi="ar-SA"/>
         </w:rPr>
         <w:drawing>
-          <wp:inline distT="0" distB="0" distL="0" distR="0">
+          <wp:inline distT="0" distB="0" distL="0" distR="0" wp14:anchorId="0197CCEF" wp14:editId="379D99C8">
             <wp:extent cx="5547995" cy="3244215"/>
             <wp:effectExtent l="0" t="0" r="0" b="0"/>
             <wp:docPr id="31" name="Picture 31" descr="https://decipher.zendesk.com/hc/article_attachments/360014544133/2015-12-17_14-09-49.png"/>
@@ -17869,7 +18125,7 @@
                     <a:blip r:embed="rId41">
                       <a:extLst>
                         <a:ext uri="{28A0092B-C50C-407E-A947-70E740481C1C}">
-                          <a14:useLocalDpi xmlns="" xmlns:wpc="http://schemas.microsoft.com/office/word/2010/wordprocessingCanvas" xmlns:cx="http://schemas.microsoft.com/office/drawing/2014/chartex" xmlns:cx1="http://schemas.microsoft.com/office/drawing/2015/9/8/chartex" xmlns:cx2="http://schemas.microsoft.com/office/drawing/2015/10/21/chartex" xmlns:cx3="http://schemas.microsoft.com/office/drawing/2016/5/9/chartex" xmlns:cx4="http://schemas.microsoft.com/office/drawing/2016/5/10/chartex" xmlns:cx5="http://schemas.microsoft.com/office/drawing/2016/5/11/chartex" xmlns:cx6="http://schemas.microsoft.com/office/drawing/2016/5/12/chartex" xmlns:cx7="http://schemas.microsoft.com/office/drawing/2016/5/13/chartex" xmlns:cx8="http://schemas.microsoft.com/office/drawing/2016/5/14/chartex" xmlns:mc="http://schemas.openxmlformats.org/markup-compatibility/2006" xmlns:aink="http://schemas.microsoft.com/office/drawing/2016/ink" xmlns:am3d="http://schemas.microsoft.com/office/drawing/2017/model3d" xmlns:o="urn:schemas-microsoft-com:office:office" xmlns:v="urn:schemas-microsoft-com:vml" xmlns:wp14="http://schemas.microsoft.com/office/word/2010/wordprocessingDrawing" xmlns:w10="urn:schemas-microsoft-com:office:word" xmlns:w="http://schemas.openxmlformats.org/wordprocessingml/2006/main" xmlns:w14="http://schemas.microsoft.com/office/word/2010/wordml" xmlns:w15="http://schemas.microsoft.com/office/word/2012/wordml" xmlns:w16cex="http://schemas.microsoft.com/office/word/2018/wordml/cex" xmlns:w16cid="http://schemas.microsoft.com/office/word/2016/wordml/cid" xmlns:w16="http://schemas.microsoft.com/office/word/2018/wordml" xmlns:w16sdtdh="http://schemas.microsoft.com/office/word/2020/wordml/sdtdatahash" xmlns:w16se="http://schemas.microsoft.com/office/word/2015/wordml/symex" xmlns:wpg="http://schemas.microsoft.com/office/word/2010/wordprocessingGroup" xmlns:wpi="http://schemas.microsoft.com/office/word/2010/wordprocessingInk" xmlns:wps="http://schemas.microsoft.com/office/word/2010/wordprocessingShape" xmlns:a14="http://schemas.microsoft.com/office/drawing/2010/main" val="0"/>
+                          <a14:useLocalDpi xmlns:a14="http://schemas.microsoft.com/office/drawing/2010/main" val="0"/>
                         </a:ext>
                       </a:extLst>
                     </a:blip>
@@ -18604,7 +18860,23 @@
           <w:sz w:val="24"/>
           <w:szCs w:val="24"/>
         </w:rPr>
-        <w:t xml:space="preserve">Moving on, it's time to familiarize ourselves with the PM TOOLsystem files. In this lesson, we'll </w:t>
+        <w:t xml:space="preserve">Moving on, it's time to familiarize ourselves with the PM </w:t>
+      </w:r>
+      <w:proofErr w:type="spellStart"/>
+      <w:r>
+        <w:rPr>
+          <w:sz w:val="24"/>
+          <w:szCs w:val="24"/>
+        </w:rPr>
+        <w:t>TOOLsystem</w:t>
+      </w:r>
+      <w:proofErr w:type="spellEnd"/>
+      <w:r>
+        <w:rPr>
+          <w:sz w:val="24"/>
+          <w:szCs w:val="24"/>
+        </w:rPr>
+        <w:t xml:space="preserve"> files. In this lesson, we'll </w:t>
       </w:r>
       <w:r>
         <w:rPr>
@@ -18612,8 +18884,33 @@
           <w:szCs w:val="24"/>
         </w:rPr>
         <w:lastRenderedPageBreak/>
-        <w:t>be introduced to the PM TOOLfile manager, the different directories within a project, and some of the supporting files in a PM TOOLsurvey</w:t>
-      </w:r>
+        <w:t xml:space="preserve">be introduced to the PM </w:t>
+      </w:r>
+      <w:proofErr w:type="spellStart"/>
+      <w:r>
+        <w:rPr>
+          <w:sz w:val="24"/>
+          <w:szCs w:val="24"/>
+        </w:rPr>
+        <w:t>TOOLfile</w:t>
+      </w:r>
+      <w:proofErr w:type="spellEnd"/>
+      <w:r>
+        <w:rPr>
+          <w:sz w:val="24"/>
+          <w:szCs w:val="24"/>
+        </w:rPr>
+        <w:t xml:space="preserve"> manager, the different directories within a project, and some of the supporting files in a PM </w:t>
+      </w:r>
+      <w:proofErr w:type="spellStart"/>
+      <w:r>
+        <w:rPr>
+          <w:sz w:val="24"/>
+          <w:szCs w:val="24"/>
+        </w:rPr>
+        <w:t>TOOLsurvey</w:t>
+      </w:r>
+      <w:proofErr w:type="spellEnd"/>
       <w:r>
         <w:rPr>
           <w:szCs w:val="23"/>
@@ -19099,7 +19396,7 @@
         </w:rPr>
         <w:lastRenderedPageBreak/>
         <w:drawing>
-          <wp:inline distT="0" distB="0" distL="0" distR="0">
+          <wp:inline distT="0" distB="0" distL="0" distR="0" wp14:anchorId="342166E6" wp14:editId="00755150">
             <wp:extent cx="5380990" cy="2400300"/>
             <wp:effectExtent l="0" t="0" r="0" b="0"/>
             <wp:docPr id="30" name="Picture 30"/>
@@ -19119,7 +19416,7 @@
                     <a:blip r:embed="rId43">
                       <a:extLst>
                         <a:ext uri="{28A0092B-C50C-407E-A947-70E740481C1C}">
-                          <a14:useLocalDpi xmlns="" xmlns:wpc="http://schemas.microsoft.com/office/word/2010/wordprocessingCanvas" xmlns:cx="http://schemas.microsoft.com/office/drawing/2014/chartex" xmlns:cx1="http://schemas.microsoft.com/office/drawing/2015/9/8/chartex" xmlns:cx2="http://schemas.microsoft.com/office/drawing/2015/10/21/chartex" xmlns:cx3="http://schemas.microsoft.com/office/drawing/2016/5/9/chartex" xmlns:cx4="http://schemas.microsoft.com/office/drawing/2016/5/10/chartex" xmlns:cx5="http://schemas.microsoft.com/office/drawing/2016/5/11/chartex" xmlns:cx6="http://schemas.microsoft.com/office/drawing/2016/5/12/chartex" xmlns:cx7="http://schemas.microsoft.com/office/drawing/2016/5/13/chartex" xmlns:cx8="http://schemas.microsoft.com/office/drawing/2016/5/14/chartex" xmlns:mc="http://schemas.openxmlformats.org/markup-compatibility/2006" xmlns:aink="http://schemas.microsoft.com/office/drawing/2016/ink" xmlns:am3d="http://schemas.microsoft.com/office/drawing/2017/model3d" xmlns:o="urn:schemas-microsoft-com:office:office" xmlns:v="urn:schemas-microsoft-com:vml" xmlns:wp14="http://schemas.microsoft.com/office/word/2010/wordprocessingDrawing" xmlns:w10="urn:schemas-microsoft-com:office:word" xmlns:w="http://schemas.openxmlformats.org/wordprocessingml/2006/main" xmlns:w14="http://schemas.microsoft.com/office/word/2010/wordml" xmlns:w15="http://schemas.microsoft.com/office/word/2012/wordml" xmlns:w16cex="http://schemas.microsoft.com/office/word/2018/wordml/cex" xmlns:w16cid="http://schemas.microsoft.com/office/word/2016/wordml/cid" xmlns:w16="http://schemas.microsoft.com/office/word/2018/wordml" xmlns:w16sdtdh="http://schemas.microsoft.com/office/word/2020/wordml/sdtdatahash" xmlns:w16se="http://schemas.microsoft.com/office/word/2015/wordml/symex" xmlns:wpg="http://schemas.microsoft.com/office/word/2010/wordprocessingGroup" xmlns:wpi="http://schemas.microsoft.com/office/word/2010/wordprocessingInk" xmlns:wps="http://schemas.microsoft.com/office/word/2010/wordprocessingShape" xmlns:a14="http://schemas.microsoft.com/office/drawing/2010/main" val="0"/>
+                          <a14:useLocalDpi xmlns:a14="http://schemas.microsoft.com/office/drawing/2010/main" val="0"/>
                         </a:ext>
                       </a:extLst>
                     </a:blip>
@@ -19355,7 +19652,7 @@
           <w:lang w:bidi="ar-SA"/>
         </w:rPr>
         <w:drawing>
-          <wp:inline distT="0" distB="0" distL="0" distR="0">
+          <wp:inline distT="0" distB="0" distL="0" distR="0" wp14:anchorId="2FBD0FAE" wp14:editId="030F40BC">
             <wp:extent cx="5486400" cy="2857500"/>
             <wp:effectExtent l="0" t="0" r="0" b="0"/>
             <wp:docPr id="29" name="Picture 29" descr="SPSS - What Is It? - Example 2"/>
@@ -19375,7 +19672,7 @@
                     <a:blip r:embed="rId45">
                       <a:extLst>
                         <a:ext uri="{28A0092B-C50C-407E-A947-70E740481C1C}">
-                          <a14:useLocalDpi xmlns="" xmlns:wpc="http://schemas.microsoft.com/office/word/2010/wordprocessingCanvas" xmlns:cx="http://schemas.microsoft.com/office/drawing/2014/chartex" xmlns:cx1="http://schemas.microsoft.com/office/drawing/2015/9/8/chartex" xmlns:cx2="http://schemas.microsoft.com/office/drawing/2015/10/21/chartex" xmlns:cx3="http://schemas.microsoft.com/office/drawing/2016/5/9/chartex" xmlns:cx4="http://schemas.microsoft.com/office/drawing/2016/5/10/chartex" xmlns:cx5="http://schemas.microsoft.com/office/drawing/2016/5/11/chartex" xmlns:cx6="http://schemas.microsoft.com/office/drawing/2016/5/12/chartex" xmlns:cx7="http://schemas.microsoft.com/office/drawing/2016/5/13/chartex" xmlns:cx8="http://schemas.microsoft.com/office/drawing/2016/5/14/chartex" xmlns:mc="http://schemas.openxmlformats.org/markup-compatibility/2006" xmlns:aink="http://schemas.microsoft.com/office/drawing/2016/ink" xmlns:am3d="http://schemas.microsoft.com/office/drawing/2017/model3d" xmlns:o="urn:schemas-microsoft-com:office:office" xmlns:v="urn:schemas-microsoft-com:vml" xmlns:wp14="http://schemas.microsoft.com/office/word/2010/wordprocessingDrawing" xmlns:w10="urn:schemas-microsoft-com:office:word" xmlns:w="http://schemas.openxmlformats.org/wordprocessingml/2006/main" xmlns:w14="http://schemas.microsoft.com/office/word/2010/wordml" xmlns:w15="http://schemas.microsoft.com/office/word/2012/wordml" xmlns:w16cex="http://schemas.microsoft.com/office/word/2018/wordml/cex" xmlns:w16cid="http://schemas.microsoft.com/office/word/2016/wordml/cid" xmlns:w16="http://schemas.microsoft.com/office/word/2018/wordml" xmlns:w16sdtdh="http://schemas.microsoft.com/office/word/2020/wordml/sdtdatahash" xmlns:w16se="http://schemas.microsoft.com/office/word/2015/wordml/symex" xmlns:wpg="http://schemas.microsoft.com/office/word/2010/wordprocessingGroup" xmlns:wpi="http://schemas.microsoft.com/office/word/2010/wordprocessingInk" xmlns:wps="http://schemas.microsoft.com/office/word/2010/wordprocessingShape" xmlns:a14="http://schemas.microsoft.com/office/drawing/2010/main" val="0"/>
+                          <a14:useLocalDpi xmlns:a14="http://schemas.microsoft.com/office/drawing/2010/main" val="0"/>
                         </a:ext>
                       </a:extLst>
                     </a:blip>
@@ -19787,7 +20084,7 @@
           <w:lang w:bidi="ar-SA"/>
         </w:rPr>
         <w:drawing>
-          <wp:inline distT="0" distB="0" distL="0" distR="0">
+          <wp:inline distT="0" distB="0" distL="0" distR="0" wp14:anchorId="7B3325F3" wp14:editId="7443E5EE">
             <wp:extent cx="5530215" cy="1344930"/>
             <wp:effectExtent l="0" t="0" r="0" b="7620"/>
             <wp:docPr id="28" name="Picture 28"/>
@@ -19807,7 +20104,7 @@
                     <a:blip r:embed="rId48">
                       <a:extLst>
                         <a:ext uri="{28A0092B-C50C-407E-A947-70E740481C1C}">
-                          <a14:useLocalDpi xmlns="" xmlns:wpc="http://schemas.microsoft.com/office/word/2010/wordprocessingCanvas" xmlns:cx="http://schemas.microsoft.com/office/drawing/2014/chartex" xmlns:cx1="http://schemas.microsoft.com/office/drawing/2015/9/8/chartex" xmlns:cx2="http://schemas.microsoft.com/office/drawing/2015/10/21/chartex" xmlns:cx3="http://schemas.microsoft.com/office/drawing/2016/5/9/chartex" xmlns:cx4="http://schemas.microsoft.com/office/drawing/2016/5/10/chartex" xmlns:cx5="http://schemas.microsoft.com/office/drawing/2016/5/11/chartex" xmlns:cx6="http://schemas.microsoft.com/office/drawing/2016/5/12/chartex" xmlns:cx7="http://schemas.microsoft.com/office/drawing/2016/5/13/chartex" xmlns:cx8="http://schemas.microsoft.com/office/drawing/2016/5/14/chartex" xmlns:mc="http://schemas.openxmlformats.org/markup-compatibility/2006" xmlns:aink="http://schemas.microsoft.com/office/drawing/2016/ink" xmlns:am3d="http://schemas.microsoft.com/office/drawing/2017/model3d" xmlns:o="urn:schemas-microsoft-com:office:office" xmlns:v="urn:schemas-microsoft-com:vml" xmlns:wp14="http://schemas.microsoft.com/office/word/2010/wordprocessingDrawing" xmlns:w10="urn:schemas-microsoft-com:office:word" xmlns:w="http://schemas.openxmlformats.org/wordprocessingml/2006/main" xmlns:w14="http://schemas.microsoft.com/office/word/2010/wordml" xmlns:w15="http://schemas.microsoft.com/office/word/2012/wordml" xmlns:w16cex="http://schemas.microsoft.com/office/word/2018/wordml/cex" xmlns:w16cid="http://schemas.microsoft.com/office/word/2016/wordml/cid" xmlns:w16="http://schemas.microsoft.com/office/word/2018/wordml" xmlns:w16sdtdh="http://schemas.microsoft.com/office/word/2020/wordml/sdtdatahash" xmlns:w16se="http://schemas.microsoft.com/office/word/2015/wordml/symex" xmlns:wpg="http://schemas.microsoft.com/office/word/2010/wordprocessingGroup" xmlns:wpi="http://schemas.microsoft.com/office/word/2010/wordprocessingInk" xmlns:wps="http://schemas.microsoft.com/office/word/2010/wordprocessingShape" xmlns:a14="http://schemas.microsoft.com/office/drawing/2010/main" val="0"/>
+                          <a14:useLocalDpi xmlns:a14="http://schemas.microsoft.com/office/drawing/2010/main" val="0"/>
                         </a:ext>
                       </a:extLst>
                     </a:blip>
@@ -19948,7 +20245,7 @@
         </w:rPr>
         <w:lastRenderedPageBreak/>
         <w:drawing>
-          <wp:inline distT="0" distB="0" distL="0" distR="0">
+          <wp:inline distT="0" distB="0" distL="0" distR="0" wp14:anchorId="6BD8E45A" wp14:editId="7ABD4B80">
             <wp:extent cx="5513070" cy="2277110"/>
             <wp:effectExtent l="0" t="0" r="0" b="8890"/>
             <wp:docPr id="27" name="Picture 27" descr="SPSS - What Is It? - Descriptives Dialogs"/>
@@ -19968,7 +20265,7 @@
                     <a:blip r:embed="rId49">
                       <a:extLst>
                         <a:ext uri="{28A0092B-C50C-407E-A947-70E740481C1C}">
-                          <a14:useLocalDpi xmlns="" xmlns:wpc="http://schemas.microsoft.com/office/word/2010/wordprocessingCanvas" xmlns:cx="http://schemas.microsoft.com/office/drawing/2014/chartex" xmlns:cx1="http://schemas.microsoft.com/office/drawing/2015/9/8/chartex" xmlns:cx2="http://schemas.microsoft.com/office/drawing/2015/10/21/chartex" xmlns:cx3="http://schemas.microsoft.com/office/drawing/2016/5/9/chartex" xmlns:cx4="http://schemas.microsoft.com/office/drawing/2016/5/10/chartex" xmlns:cx5="http://schemas.microsoft.com/office/drawing/2016/5/11/chartex" xmlns:cx6="http://schemas.microsoft.com/office/drawing/2016/5/12/chartex" xmlns:cx7="http://schemas.microsoft.com/office/drawing/2016/5/13/chartex" xmlns:cx8="http://schemas.microsoft.com/office/drawing/2016/5/14/chartex" xmlns:mc="http://schemas.openxmlformats.org/markup-compatibility/2006" xmlns:aink="http://schemas.microsoft.com/office/drawing/2016/ink" xmlns:am3d="http://schemas.microsoft.com/office/drawing/2017/model3d" xmlns:o="urn:schemas-microsoft-com:office:office" xmlns:v="urn:schemas-microsoft-com:vml" xmlns:wp14="http://schemas.microsoft.com/office/word/2010/wordprocessingDrawing" xmlns:w10="urn:schemas-microsoft-com:office:word" xmlns:w="http://schemas.openxmlformats.org/wordprocessingml/2006/main" xmlns:w14="http://schemas.microsoft.com/office/word/2010/wordml" xmlns:w15="http://schemas.microsoft.com/office/word/2012/wordml" xmlns:w16cex="http://schemas.microsoft.com/office/word/2018/wordml/cex" xmlns:w16cid="http://schemas.microsoft.com/office/word/2016/wordml/cid" xmlns:w16="http://schemas.microsoft.com/office/word/2018/wordml" xmlns:w16sdtdh="http://schemas.microsoft.com/office/word/2020/wordml/sdtdatahash" xmlns:w16se="http://schemas.microsoft.com/office/word/2015/wordml/symex" xmlns:wpg="http://schemas.microsoft.com/office/word/2010/wordprocessingGroup" xmlns:wpi="http://schemas.microsoft.com/office/word/2010/wordprocessingInk" xmlns:wps="http://schemas.microsoft.com/office/word/2010/wordprocessingShape" xmlns:a14="http://schemas.microsoft.com/office/drawing/2010/main" val="0"/>
+                          <a14:useLocalDpi xmlns:a14="http://schemas.microsoft.com/office/drawing/2010/main" val="0"/>
                         </a:ext>
                       </a:extLst>
                     </a:blip>
@@ -20202,8 +20499,8 @@
           <w:rFonts w:eastAsia="Calibri"/>
           <w:noProof/>
         </w:rPr>
-        <w:pict>
-          <v:rect id="Rectangle 59" o:spid="_x0000_s1026" style="position:absolute;left:0;text-align:left;margin-left:141.85pt;margin-top:1.05pt;width:3in;height:23pt;z-index:251658240;visibility:visible;v-text-anchor:middle" o:gfxdata="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" filled="f" strokecolor="black [1600]" strokeweight="2pt">
+        <w:pict w14:anchorId="4B06629D">
+          <v:rect id="Rectangle 59" o:spid="_x0000_s2050" style="position:absolute;left:0;text-align:left;margin-left:141.85pt;margin-top:1.05pt;width:3in;height:23pt;z-index:251658240;visibility:visible;v-text-anchor:middle" o:gfxdata="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" filled="f" strokecolor="black [1600]" strokeweight="2pt">
             <v:path arrowok="t"/>
           </v:rect>
         </w:pict>
@@ -20224,7 +20521,7 @@
           <w:lang w:bidi="ar-SA"/>
         </w:rPr>
         <w:drawing>
-          <wp:inline distT="0" distB="0" distL="0" distR="0">
+          <wp:inline distT="0" distB="0" distL="0" distR="0" wp14:anchorId="4F01F747" wp14:editId="19783B42">
             <wp:extent cx="5486400" cy="2760980"/>
             <wp:effectExtent l="0" t="0" r="0" b="1270"/>
             <wp:docPr id="26" name="Picture 26"/>
@@ -20244,7 +20541,7 @@
                     <a:blip r:embed="rId51">
                       <a:extLst>
                         <a:ext uri="{28A0092B-C50C-407E-A947-70E740481C1C}">
-                          <a14:useLocalDpi xmlns="" xmlns:wpc="http://schemas.microsoft.com/office/word/2010/wordprocessingCanvas" xmlns:cx="http://schemas.microsoft.com/office/drawing/2014/chartex" xmlns:cx1="http://schemas.microsoft.com/office/drawing/2015/9/8/chartex" xmlns:cx2="http://schemas.microsoft.com/office/drawing/2015/10/21/chartex" xmlns:cx3="http://schemas.microsoft.com/office/drawing/2016/5/9/chartex" xmlns:cx4="http://schemas.microsoft.com/office/drawing/2016/5/10/chartex" xmlns:cx5="http://schemas.microsoft.com/office/drawing/2016/5/11/chartex" xmlns:cx6="http://schemas.microsoft.com/office/drawing/2016/5/12/chartex" xmlns:cx7="http://schemas.microsoft.com/office/drawing/2016/5/13/chartex" xmlns:cx8="http://schemas.microsoft.com/office/drawing/2016/5/14/chartex" xmlns:mc="http://schemas.openxmlformats.org/markup-compatibility/2006" xmlns:aink="http://schemas.microsoft.com/office/drawing/2016/ink" xmlns:am3d="http://schemas.microsoft.com/office/drawing/2017/model3d" xmlns:o="urn:schemas-microsoft-com:office:office" xmlns:v="urn:schemas-microsoft-com:vml" xmlns:wp14="http://schemas.microsoft.com/office/word/2010/wordprocessingDrawing" xmlns:w10="urn:schemas-microsoft-com:office:word" xmlns:w="http://schemas.openxmlformats.org/wordprocessingml/2006/main" xmlns:w14="http://schemas.microsoft.com/office/word/2010/wordml" xmlns:w15="http://schemas.microsoft.com/office/word/2012/wordml" xmlns:w16cex="http://schemas.microsoft.com/office/word/2018/wordml/cex" xmlns:w16cid="http://schemas.microsoft.com/office/word/2016/wordml/cid" xmlns:w16="http://schemas.microsoft.com/office/word/2018/wordml" xmlns:w16sdtdh="http://schemas.microsoft.com/office/word/2020/wordml/sdtdatahash" xmlns:w16se="http://schemas.microsoft.com/office/word/2015/wordml/symex" xmlns:wpg="http://schemas.microsoft.com/office/word/2010/wordprocessingGroup" xmlns:wpi="http://schemas.microsoft.com/office/word/2010/wordprocessingInk" xmlns:wps="http://schemas.microsoft.com/office/word/2010/wordprocessingShape" xmlns:a14="http://schemas.microsoft.com/office/drawing/2010/main" val="0"/>
+                          <a14:useLocalDpi xmlns:a14="http://schemas.microsoft.com/office/drawing/2010/main" val="0"/>
                         </a:ext>
                       </a:extLst>
                     </a:blip>
@@ -20598,7 +20895,7 @@
           <w:lang w:bidi="ar-SA"/>
         </w:rPr>
         <w:drawing>
-          <wp:inline distT="0" distB="0" distL="0" distR="0">
+          <wp:inline distT="0" distB="0" distL="0" distR="0" wp14:anchorId="34860BFF" wp14:editId="1587183F">
             <wp:extent cx="5574030" cy="2884170"/>
             <wp:effectExtent l="0" t="0" r="7620" b="0"/>
             <wp:docPr id="25" name="Picture 25" descr="SPSS - What Is It? - Word Processor"/>
@@ -20618,7 +20915,7 @@
                     <a:blip r:embed="rId52">
                       <a:extLst>
                         <a:ext uri="{28A0092B-C50C-407E-A947-70E740481C1C}">
-                          <a14:useLocalDpi xmlns="" xmlns:wpc="http://schemas.microsoft.com/office/word/2010/wordprocessingCanvas" xmlns:cx="http://schemas.microsoft.com/office/drawing/2014/chartex" xmlns:cx1="http://schemas.microsoft.com/office/drawing/2015/9/8/chartex" xmlns:cx2="http://schemas.microsoft.com/office/drawing/2015/10/21/chartex" xmlns:cx3="http://schemas.microsoft.com/office/drawing/2016/5/9/chartex" xmlns:cx4="http://schemas.microsoft.com/office/drawing/2016/5/10/chartex" xmlns:cx5="http://schemas.microsoft.com/office/drawing/2016/5/11/chartex" xmlns:cx6="http://schemas.microsoft.com/office/drawing/2016/5/12/chartex" xmlns:cx7="http://schemas.microsoft.com/office/drawing/2016/5/13/chartex" xmlns:cx8="http://schemas.microsoft.com/office/drawing/2016/5/14/chartex" xmlns:mc="http://schemas.openxmlformats.org/markup-compatibility/2006" xmlns:aink="http://schemas.microsoft.com/office/drawing/2016/ink" xmlns:am3d="http://schemas.microsoft.com/office/drawing/2017/model3d" xmlns:o="urn:schemas-microsoft-com:office:office" xmlns:v="urn:schemas-microsoft-com:vml" xmlns:wp14="http://schemas.microsoft.com/office/word/2010/wordprocessingDrawing" xmlns:w10="urn:schemas-microsoft-com:office:word" xmlns:w="http://schemas.openxmlformats.org/wordprocessingml/2006/main" xmlns:w14="http://schemas.microsoft.com/office/word/2010/wordml" xmlns:w15="http://schemas.microsoft.com/office/word/2012/wordml" xmlns:w16cex="http://schemas.microsoft.com/office/word/2018/wordml/cex" xmlns:w16cid="http://schemas.microsoft.com/office/word/2016/wordml/cid" xmlns:w16="http://schemas.microsoft.com/office/word/2018/wordml" xmlns:w16sdtdh="http://schemas.microsoft.com/office/word/2020/wordml/sdtdatahash" xmlns:w16se="http://schemas.microsoft.com/office/word/2015/wordml/symex" xmlns:wpg="http://schemas.microsoft.com/office/word/2010/wordprocessingGroup" xmlns:wpi="http://schemas.microsoft.com/office/word/2010/wordprocessingInk" xmlns:wps="http://schemas.microsoft.com/office/word/2010/wordprocessingShape" xmlns:a14="http://schemas.microsoft.com/office/drawing/2010/main" val="0"/>
+                          <a14:useLocalDpi xmlns:a14="http://schemas.microsoft.com/office/drawing/2010/main" val="0"/>
                         </a:ext>
                       </a:extLst>
                     </a:blip>
@@ -20799,7 +21096,43 @@
           <w:szCs w:val="24"/>
           <w:lang w:bidi="ar-SA"/>
         </w:rPr>
-        <w:t>Recruiting professional programmers in sufficient numbers for research studies can be challenging because they often cannot spare the time, or due to their geographical distribution and potentially the cost involved. Online platforms such as Clickworker or Qualtrics do provide options to recruit participants with programming skill; however, misunderstandings and fraud can be an issue. This can result in participants without programming skill taking part in studies and surveys. If these participants are not detected, they can cause detrimental noise in the survey data. In this paper, we develop screener questions that are easy and quick to answer for people with programming skill but difficult to answer correctly for those without. In order to evaluate our questionnaire for efficacy and efficiency, we recruited several batches of participants with and without programming skill and tested the questions. In our batch 42% of Clickworkers stating that they have programming skill did not meet our criteria and we would recommend filtering these from studies. We also evaluated the questions in an adversarial setting. We conclude with a set of recommended questions which researchers can use to recruit participants with programming skill from online platforms.</w:t>
+        <w:t xml:space="preserve">Recruiting professional programmers in sufficient numbers for research studies can be challenging because they often cannot spare the time, or due to their geographical distribution and potentially the cost involved. Online platforms such as </w:t>
+      </w:r>
+      <w:proofErr w:type="spellStart"/>
+      <w:r>
+        <w:rPr>
+          <w:sz w:val="24"/>
+          <w:szCs w:val="24"/>
+          <w:lang w:bidi="ar-SA"/>
+        </w:rPr>
+        <w:t>Clickworker</w:t>
+      </w:r>
+      <w:proofErr w:type="spellEnd"/>
+      <w:r>
+        <w:rPr>
+          <w:sz w:val="24"/>
+          <w:szCs w:val="24"/>
+          <w:lang w:bidi="ar-SA"/>
+        </w:rPr>
+        <w:t xml:space="preserve"> or Qualtrics do provide options to recruit participants with programming skill; however, misunderstandings and fraud can be an issue. This can result in participants without programming skill taking part in studies and surveys. If these participants are not detected, they can cause detrimental noise in the survey data. In this paper, we develop screener questions that are easy and quick to answer for people with programming skill but difficult to answer correctly for those without. In order to evaluate our questionnaire for efficacy and efficiency, we recruited several batches of participants with and without programming skill and tested the questions. In our batch 42% of </w:t>
+      </w:r>
+      <w:proofErr w:type="spellStart"/>
+      <w:r>
+        <w:rPr>
+          <w:sz w:val="24"/>
+          <w:szCs w:val="24"/>
+          <w:lang w:bidi="ar-SA"/>
+        </w:rPr>
+        <w:t>Clickworkers</w:t>
+      </w:r>
+      <w:proofErr w:type="spellEnd"/>
+      <w:r>
+        <w:rPr>
+          <w:sz w:val="24"/>
+          <w:szCs w:val="24"/>
+          <w:lang w:bidi="ar-SA"/>
+        </w:rPr>
+        <w:t xml:space="preserve"> stating that they have programming skill did not meet our criteria and we would recommend filtering these from studies. We also evaluated the questions in an adversarial setting. We conclude with a set of recommended questions which researchers can use to recruit participants with programming skill from online platforms.</w:t>
       </w:r>
       <w:r>
         <w:rPr>
@@ -21044,7 +21377,25 @@
           <w:szCs w:val="24"/>
           <w:shd w:val="clear" w:color="auto" w:fill="FFFFFF"/>
         </w:rPr>
-        <w:t>The object-oriented paradigm is becoming increasingly popular as a result of expert opinion and anecdotal evidence and not on the basis of sound empirical data. The questionnaire survey was undertaken as part of a programme of research to validate unsupported claims about the paradigm. The questionnaire follows structured interviews of experienced object-oriented developers with the intention of confirming the findings on a wider practitioner group. It was posted to relevant electronic newsgroups and to members of an object-oriented (postal) mailing list. The survey received 167 responses to the electronic questionnaire and 119 responses (30% response rate) to the postal version. Results show that respondents are of the view that:</w:t>
+        <w:t xml:space="preserve">The object-oriented paradigm is becoming increasingly popular as a result of expert opinion and anecdotal evidence and not on the basis of sound empirical data. The questionnaire survey was undertaken as part of a </w:t>
+      </w:r>
+      <w:proofErr w:type="spellStart"/>
+      <w:r>
+        <w:rPr>
+          <w:sz w:val="24"/>
+          <w:szCs w:val="24"/>
+          <w:shd w:val="clear" w:color="auto" w:fill="FFFFFF"/>
+        </w:rPr>
+        <w:t>programme</w:t>
+      </w:r>
+      <w:proofErr w:type="spellEnd"/>
+      <w:r>
+        <w:rPr>
+          <w:sz w:val="24"/>
+          <w:szCs w:val="24"/>
+          <w:shd w:val="clear" w:color="auto" w:fill="FFFFFF"/>
+        </w:rPr>
+        <w:t xml:space="preserve"> of research to validate unsupported claims about the paradigm. The questionnaire follows structured interviews of experienced object-oriented developers with the intention of confirming the findings on a wider practitioner group. It was posted to relevant electronic newsgroups and to members of an object-oriented (postal) mailing list. The survey received 167 responses to the electronic questionnaire and 119 responses (30% response rate) to the postal version. Results show that respondents are of the view that:</w:t>
       </w:r>
     </w:p>
     <w:p>
@@ -21295,7 +21646,25 @@
           <w:shd w:val="clear" w:color="auto" w:fill="FFFFFF"/>
         </w:rPr>
         <w:lastRenderedPageBreak/>
-        <w:t>was unable to respond as needed. The data quality managing software for big data was developed but often found in a high-priced, difficult to customize as needed, and mostly provide as GUI, which is challenging to integrate with other systems. From this problem, we have developed an opensource package for data quality managing. By using Python programming language, Which is a programming language that is widely used in the scientific and engineering field today. Because it is a programming language that is easy to read syntax, small, and has many additional packages to integrate. The software developed here is called “Sakdas” this package has been divided into three parts. The first part deals with data profiling provide a set of data analyses to generate a data profile, and this profile will help to define the data quality rules. The second part deals with data quality auditing that users can set their own data quality rules for data quality measurement. The final part deals with data visualizing that provides data profiling and data auditing report to improve the data quality. The results of the profiling and auditing services, the user can specify both the form of a report for self-review. Or in the form of JSON for use in post-process automation.</w:t>
+        <w:t>was unable to respond as needed. The data quality managing software for big data was developed but often found in a high-priced, difficult to customize as needed, and mostly provide as GUI, which is challenging to integrate with other systems. From this problem, we have developed an opensource package for data quality managing. By using Python programming language, Which is a programming language that is widely used in the scientific and engineering field today. Because it is a programming language that is easy to read syntax, small, and has many additional packages to integrate. The software developed here is called “</w:t>
+      </w:r>
+      <w:proofErr w:type="spellStart"/>
+      <w:r>
+        <w:rPr>
+          <w:sz w:val="24"/>
+          <w:szCs w:val="24"/>
+          <w:shd w:val="clear" w:color="auto" w:fill="FFFFFF"/>
+        </w:rPr>
+        <w:t>Sakdas</w:t>
+      </w:r>
+      <w:proofErr w:type="spellEnd"/>
+      <w:r>
+        <w:rPr>
+          <w:sz w:val="24"/>
+          <w:szCs w:val="24"/>
+          <w:shd w:val="clear" w:color="auto" w:fill="FFFFFF"/>
+        </w:rPr>
+        <w:t>” this package has been divided into three parts. The first part deals with data profiling provide a set of data analyses to generate a data profile, and this profile will help to define the data quality rules. The second part deals with data quality auditing that users can set their own data quality rules for data quality measurement. The final part deals with data visualizing that provides data profiling and data auditing report to improve the data quality. The results of the profiling and auditing services, the user can specify both the form of a report for self-review. Or in the form of JSON for use in post-process automation.</w:t>
       </w:r>
       <w:r>
         <w:rPr>
@@ -21529,7 +21898,25 @@
           <w:shd w:val="clear" w:color="auto" w:fill="FFFFFF"/>
         </w:rPr>
         <w:lastRenderedPageBreak/>
-        <w:t>services and to apply confidentiality and integration to the result of the Web services. In this system Web Services are requested using URL (Uniform Resource Locator) query to the WWW instead of SOAP message. When invoking the web services using JAX-RPC (Java Api for Xml-Based Remote Procedure Call) with SOAP request, the result returned may not be received properly due to de-serialization problem of complex XML data sets. Therefore it is required to invoke such services by submitting the query as URL query and received the results as XML data set. This XML data set may be hampered by man-in-middle attack during transfer. Hence this system uses open source APIs for providing XML signature and XML encryption. At the receiver after decryption and integrity check, the required node from XML data set is extracted and presented to the user. This article is focused on usage of open source APIs (Application program interface) for invoking web services as Restful Web services, applying XML signature and XML encryption, parsing the XML result after reverse process at receiver side and extracting the required nodes according to the user given condition. The problem of de-serialization in receiving huge XML result is resolved in the proposed system.</w:t>
+        <w:t xml:space="preserve">services and to apply confidentiality and integration to the result of the Web services. In this system Web Services are requested using URL (Uniform Resource Locator) query to the WWW instead of SOAP message. When invoking the web services using JAX-RPC (Java </w:t>
+      </w:r>
+      <w:proofErr w:type="spellStart"/>
+      <w:r>
+        <w:rPr>
+          <w:sz w:val="24"/>
+          <w:szCs w:val="24"/>
+          <w:shd w:val="clear" w:color="auto" w:fill="FFFFFF"/>
+        </w:rPr>
+        <w:t>Api</w:t>
+      </w:r>
+      <w:proofErr w:type="spellEnd"/>
+      <w:r>
+        <w:rPr>
+          <w:sz w:val="24"/>
+          <w:szCs w:val="24"/>
+          <w:shd w:val="clear" w:color="auto" w:fill="FFFFFF"/>
+        </w:rPr>
+        <w:t xml:space="preserve"> for Xml-Based Remote Procedure Call) with SOAP request, the result returned may not be received properly due to de-serialization problem of complex XML data sets. Therefore it is required to invoke such services by submitting the query as URL query and received the results as XML data set. This XML data set may be hampered by man-in-middle attack during transfer. Hence this system uses open source APIs for providing XML signature and XML encryption. At the receiver after decryption and integrity check, the required node from XML data set is extracted and presented to the user. This article is focused on usage of open source APIs (Application program interface) for invoking web services as Restful Web services, applying XML signature and XML encryption, parsing the XML result after reverse process at receiver side and extracting the required nodes according to the user given condition. The problem of de-serialization in receiving huge XML result is resolved in the proposed system.</w:t>
       </w:r>
       <w:r>
         <w:rPr>
@@ -21929,8 +22316,24 @@
             <w:u w:val="none"/>
             <w:shd w:val="clear" w:color="auto" w:fill="FFFFFF"/>
           </w:rPr>
-          <w:t>Alena Naiakshina</w:t>
+          <w:t xml:space="preserve">Alena </w:t>
         </w:r>
+        <w:proofErr w:type="spellStart"/>
+        <w:r>
+          <w:rPr>
+            <w:rStyle w:val="Hyperlink"/>
+            <w:rFonts w:ascii="Times New Roman" w:hAnsi="Times New Roman" w:cs="Times New Roman"/>
+            <w:b w:val="0"/>
+            <w:bCs w:val="0"/>
+            <w:color w:val="auto"/>
+            <w:sz w:val="24"/>
+            <w:szCs w:val="24"/>
+            <w:u w:val="none"/>
+            <w:shd w:val="clear" w:color="auto" w:fill="FFFFFF"/>
+          </w:rPr>
+          <w:t>Naiakshina</w:t>
+        </w:r>
+        <w:proofErr w:type="spellEnd"/>
       </w:hyperlink>
       <w:r>
         <w:rPr>
@@ -21971,8 +22374,24 @@
             <w:u w:val="none"/>
             <w:shd w:val="clear" w:color="auto" w:fill="FFFFFF"/>
           </w:rPr>
-          <w:t>Stefan Horstmann</w:t>
+          <w:t xml:space="preserve">Stefan </w:t>
         </w:r>
+        <w:proofErr w:type="spellStart"/>
+        <w:r>
+          <w:rPr>
+            <w:rStyle w:val="Hyperlink"/>
+            <w:rFonts w:ascii="Times New Roman" w:hAnsi="Times New Roman" w:cs="Times New Roman"/>
+            <w:b w:val="0"/>
+            <w:bCs w:val="0"/>
+            <w:color w:val="auto"/>
+            <w:sz w:val="24"/>
+            <w:szCs w:val="24"/>
+            <w:u w:val="none"/>
+            <w:shd w:val="clear" w:color="auto" w:fill="FFFFFF"/>
+          </w:rPr>
+          <w:t>Horstmann</w:t>
+        </w:r>
+        <w:proofErr w:type="spellEnd"/>
       </w:hyperlink>
       <w:r>
         <w:rPr>
@@ -22013,7 +22432,22 @@
             <w:u w:val="none"/>
             <w:shd w:val="clear" w:color="auto" w:fill="FFFFFF"/>
           </w:rPr>
-          <w:t>Matthew Smith</w:t>
+          <w:t xml:space="preserve">Matthew </w:t>
+        </w:r>
+        <w:proofErr w:type="spellStart"/>
+        <w:r>
+          <w:rPr>
+            <w:rStyle w:val="Hyperlink"/>
+            <w:rFonts w:ascii="Times New Roman" w:hAnsi="Times New Roman" w:cs="Times New Roman"/>
+            <w:b w:val="0"/>
+            <w:bCs w:val="0"/>
+            <w:color w:val="auto"/>
+            <w:sz w:val="24"/>
+            <w:szCs w:val="24"/>
+            <w:u w:val="none"/>
+            <w:shd w:val="clear" w:color="auto" w:fill="FFFFFF"/>
+          </w:rPr>
+          <w:t>Smith</w:t>
         </w:r>
       </w:hyperlink>
       <w:r>
@@ -22050,7 +22484,19 @@
           <w:sz w:val="24"/>
           <w:szCs w:val="24"/>
         </w:rPr>
-        <w:t>Do you Really Code? Designing and Evaluating Screening Questions for Online Surveys with Programmers</w:t>
+        <w:t>Do</w:t>
+      </w:r>
+      <w:proofErr w:type="spellEnd"/>
+      <w:r>
+        <w:rPr>
+          <w:rFonts w:ascii="Times New Roman" w:hAnsi="Times New Roman" w:cs="Times New Roman"/>
+          <w:b w:val="0"/>
+          <w:bCs w:val="0"/>
+          <w:color w:val="auto"/>
+          <w:sz w:val="24"/>
+          <w:szCs w:val="24"/>
+        </w:rPr>
+        <w:t xml:space="preserve"> you Really Code? Designing and Evaluating Screening Questions for Online Surveys with Programmers</w:t>
       </w:r>
       <w:r>
         <w:rPr>
@@ -22318,8 +22764,21 @@
           <w:sz w:val="24"/>
           <w:szCs w:val="24"/>
         </w:rPr>
-        <w:t xml:space="preserve"> J.D. Couger</w:t>
-      </w:r>
+        <w:t xml:space="preserve"> J.D. </w:t>
+      </w:r>
+      <w:proofErr w:type="spellStart"/>
+      <w:r>
+        <w:rPr>
+          <w:rFonts w:ascii="Times New Roman" w:hAnsi="Times New Roman" w:cs="Times New Roman"/>
+          <w:b w:val="0"/>
+          <w:bCs w:val="0"/>
+          <w:color w:val="auto"/>
+          <w:sz w:val="24"/>
+          <w:szCs w:val="24"/>
+        </w:rPr>
+        <w:t>Couger</w:t>
+      </w:r>
+      <w:proofErr w:type="spellEnd"/>
       <w:r>
         <w:rPr>
           <w:rFonts w:ascii="Times New Roman" w:hAnsi="Times New Roman" w:cs="Times New Roman"/>
@@ -22844,6 +23303,7 @@
         <w:t xml:space="preserve">] </w:t>
       </w:r>
       <w:hyperlink r:id="rId68" w:history="1">
+        <w:proofErr w:type="spellStart"/>
         <w:r>
           <w:rPr>
             <w:rStyle w:val="Hyperlink"/>
@@ -22858,6 +23318,7 @@
           </w:rPr>
           <w:t>SuweenaYusoh</w:t>
         </w:r>
+        <w:proofErr w:type="spellEnd"/>
       </w:hyperlink>
       <w:r>
         <w:rPr>
@@ -22885,22 +23346,45 @@
         </w:rPr>
         <w:t> </w:t>
       </w:r>
-      <w:hyperlink r:id="rId69" w:history="1">
-        <w:r>
-          <w:rPr>
-            <w:rStyle w:val="Hyperlink"/>
-            <w:rFonts w:ascii="Times New Roman" w:hAnsi="Times New Roman" w:cs="Times New Roman"/>
-            <w:b w:val="0"/>
-            <w:bCs w:val="0"/>
-            <w:color w:val="auto"/>
-            <w:sz w:val="24"/>
-            <w:szCs w:val="24"/>
-            <w:u w:val="none"/>
-            <w:shd w:val="clear" w:color="auto" w:fill="FFFFFF"/>
-          </w:rPr>
-          <w:t>SureenaMatayong</w:t>
-        </w:r>
-      </w:hyperlink>
+      <w:proofErr w:type="spellStart"/>
+      <w:r>
+        <w:fldChar w:fldCharType="begin"/>
+      </w:r>
+      <w:r>
+        <w:instrText xml:space="preserve"> HYPERLINK "https://ieeexplore.ieee.org/author/37888099900" </w:instrText>
+      </w:r>
+      <w:r>
+        <w:fldChar w:fldCharType="separate"/>
+      </w:r>
+      <w:r>
+        <w:rPr>
+          <w:rStyle w:val="Hyperlink"/>
+          <w:rFonts w:ascii="Times New Roman" w:hAnsi="Times New Roman" w:cs="Times New Roman"/>
+          <w:b w:val="0"/>
+          <w:bCs w:val="0"/>
+          <w:color w:val="auto"/>
+          <w:sz w:val="24"/>
+          <w:szCs w:val="24"/>
+          <w:u w:val="none"/>
+          <w:shd w:val="clear" w:color="auto" w:fill="FFFFFF"/>
+        </w:rPr>
+        <w:t>SureenaMatayong</w:t>
+      </w:r>
+      <w:proofErr w:type="spellEnd"/>
+      <w:r>
+        <w:rPr>
+          <w:rStyle w:val="Hyperlink"/>
+          <w:rFonts w:ascii="Times New Roman" w:hAnsi="Times New Roman" w:cs="Times New Roman"/>
+          <w:b w:val="0"/>
+          <w:bCs w:val="0"/>
+          <w:color w:val="auto"/>
+          <w:sz w:val="24"/>
+          <w:szCs w:val="24"/>
+          <w:u w:val="none"/>
+          <w:shd w:val="clear" w:color="auto" w:fill="FFFFFF"/>
+        </w:rPr>
+        <w:fldChar w:fldCharType="end"/>
+      </w:r>
       <w:r>
         <w:rPr>
           <w:rStyle w:val="blue-tooltip"/>
@@ -22949,7 +23433,7 @@
         </w:rPr>
         <w:t>Published in: </w:t>
       </w:r>
-      <w:hyperlink r:id="rId70" w:history="1">
+      <w:hyperlink r:id="rId69" w:history="1">
         <w:r>
           <w:rPr>
             <w:rStyle w:val="Hyperlink"/>
@@ -23014,7 +23498,7 @@
         </w:rPr>
         <w:t>]</w:t>
       </w:r>
-      <w:hyperlink r:id="rId71" w:history="1">
+      <w:hyperlink r:id="rId70" w:history="1">
         <w:r>
           <w:rPr>
             <w:rStyle w:val="Hyperlink"/>
@@ -23044,7 +23528,7 @@
         </w:rPr>
         <w:t> </w:t>
       </w:r>
-      <w:hyperlink r:id="rId72" w:history="1">
+      <w:hyperlink r:id="rId71" w:history="1">
         <w:r>
           <w:rPr>
             <w:rStyle w:val="Hyperlink"/>
@@ -23074,7 +23558,7 @@
         </w:rPr>
         <w:t> </w:t>
       </w:r>
-      <w:hyperlink r:id="rId73" w:history="1">
+      <w:hyperlink r:id="rId72" w:history="1">
         <w:r>
           <w:rPr>
             <w:rStyle w:val="Hyperlink"/>
@@ -23104,7 +23588,7 @@
         </w:rPr>
         <w:t> </w:t>
       </w:r>
-      <w:hyperlink r:id="rId74" w:history="1">
+      <w:hyperlink r:id="rId73" w:history="1">
         <w:r>
           <w:rPr>
             <w:rStyle w:val="Hyperlink"/>
@@ -23134,7 +23618,7 @@
         </w:rPr>
         <w:t> </w:t>
       </w:r>
-      <w:hyperlink r:id="rId75" w:history="1">
+      <w:hyperlink r:id="rId74" w:history="1">
         <w:r>
           <w:rPr>
             <w:rStyle w:val="Hyperlink"/>
@@ -23194,7 +23678,7 @@
         </w:rPr>
         <w:t> </w:t>
       </w:r>
-      <w:hyperlink r:id="rId76" w:history="1">
+      <w:hyperlink r:id="rId75" w:history="1">
         <w:r>
           <w:rPr>
             <w:rStyle w:val="Hyperlink"/>
@@ -23264,7 +23748,7 @@
         </w:rPr>
         <w:t>]</w:t>
       </w:r>
-      <w:hyperlink r:id="rId77" w:history="1">
+      <w:hyperlink r:id="rId76" w:history="1">
         <w:r>
           <w:rPr>
             <w:rStyle w:val="Hyperlink"/>
@@ -23306,52 +23790,89 @@
         </w:rPr>
         <w:t> </w:t>
       </w:r>
-      <w:hyperlink r:id="rId78" w:history="1">
-        <w:r>
-          <w:rPr>
-            <w:rStyle w:val="Hyperlink"/>
-            <w:rFonts w:ascii="Times New Roman" w:hAnsi="Times New Roman" w:cs="Times New Roman"/>
-            <w:b w:val="0"/>
-            <w:bCs w:val="0"/>
-            <w:color w:val="auto"/>
-            <w:sz w:val="24"/>
-            <w:szCs w:val="24"/>
-            <w:u w:val="none"/>
-            <w:shd w:val="clear" w:color="auto" w:fill="FFFFFF"/>
-          </w:rPr>
-          <w:t>Supriya.P. Panda</w:t>
-        </w:r>
-      </w:hyperlink>
-      <w:r>
-        <w:rPr>
+      <w:proofErr w:type="spellStart"/>
+      <w:r>
+        <w:fldChar w:fldCharType="begin"/>
+      </w:r>
+      <w:r>
+        <w:instrText xml:space="preserve"> HYPERLINK "https://ieeexplore.ieee.org/author/37087041871" </w:instrText>
+      </w:r>
+      <w:r>
+        <w:fldChar w:fldCharType="separate"/>
+      </w:r>
+      <w:r>
+        <w:rPr>
+          <w:rStyle w:val="Hyperlink"/>
           <w:rFonts w:ascii="Times New Roman" w:hAnsi="Times New Roman" w:cs="Times New Roman"/>
           <w:b w:val="0"/>
           <w:bCs w:val="0"/>
           <w:color w:val="auto"/>
           <w:sz w:val="24"/>
           <w:szCs w:val="24"/>
-        </w:rPr>
-        <w:t>. “</w:t>
-      </w:r>
-      <w:r>
-        <w:rPr>
+          <w:u w:val="none"/>
+          <w:shd w:val="clear" w:color="auto" w:fill="FFFFFF"/>
+        </w:rPr>
+        <w:t>Supriya.P</w:t>
+      </w:r>
+      <w:proofErr w:type="spellEnd"/>
+      <w:r>
+        <w:rPr>
+          <w:rStyle w:val="Hyperlink"/>
           <w:rFonts w:ascii="Times New Roman" w:hAnsi="Times New Roman" w:cs="Times New Roman"/>
           <w:b w:val="0"/>
           <w:bCs w:val="0"/>
           <w:color w:val="auto"/>
           <w:sz w:val="24"/>
           <w:szCs w:val="24"/>
-        </w:rPr>
-        <w:t>A Survey: How Python Pitches in IT-World</w:t>
-      </w:r>
-      <w:r>
-        <w:rPr>
+          <w:u w:val="none"/>
+          <w:shd w:val="clear" w:color="auto" w:fill="FFFFFF"/>
+        </w:rPr>
+        <w:t>. Panda</w:t>
+      </w:r>
+      <w:r>
+        <w:rPr>
+          <w:rStyle w:val="Hyperlink"/>
           <w:rFonts w:ascii="Times New Roman" w:hAnsi="Times New Roman" w:cs="Times New Roman"/>
           <w:b w:val="0"/>
           <w:bCs w:val="0"/>
           <w:color w:val="auto"/>
           <w:sz w:val="24"/>
           <w:szCs w:val="24"/>
+          <w:u w:val="none"/>
+          <w:shd w:val="clear" w:color="auto" w:fill="FFFFFF"/>
+        </w:rPr>
+        <w:fldChar w:fldCharType="end"/>
+      </w:r>
+      <w:r>
+        <w:rPr>
+          <w:rFonts w:ascii="Times New Roman" w:hAnsi="Times New Roman" w:cs="Times New Roman"/>
+          <w:b w:val="0"/>
+          <w:bCs w:val="0"/>
+          <w:color w:val="auto"/>
+          <w:sz w:val="24"/>
+          <w:szCs w:val="24"/>
+        </w:rPr>
+        <w:t>. “</w:t>
+      </w:r>
+      <w:r>
+        <w:rPr>
+          <w:rFonts w:ascii="Times New Roman" w:hAnsi="Times New Roman" w:cs="Times New Roman"/>
+          <w:b w:val="0"/>
+          <w:bCs w:val="0"/>
+          <w:color w:val="auto"/>
+          <w:sz w:val="24"/>
+          <w:szCs w:val="24"/>
+        </w:rPr>
+        <w:t>A Survey: How Python Pitches in IT-World</w:t>
+      </w:r>
+      <w:r>
+        <w:rPr>
+          <w:rFonts w:ascii="Times New Roman" w:hAnsi="Times New Roman" w:cs="Times New Roman"/>
+          <w:b w:val="0"/>
+          <w:bCs w:val="0"/>
+          <w:color w:val="auto"/>
+          <w:sz w:val="24"/>
+          <w:szCs w:val="24"/>
         </w:rPr>
         <w:t xml:space="preserve">” </w:t>
       </w:r>
@@ -23381,7 +23902,7 @@
         </w:rPr>
         <w:t> </w:t>
       </w:r>
-      <w:hyperlink r:id="rId79" w:history="1">
+      <w:hyperlink r:id="rId77" w:history="1">
         <w:r>
           <w:rPr>
             <w:rStyle w:val="Hyperlink"/>
@@ -23395,7 +23916,39 @@
             <w:u w:val="none"/>
             <w:shd w:val="clear" w:color="auto" w:fill="FFFFFF"/>
           </w:rPr>
-          <w:t>2019 International Conference on Machine Learning, Big Data, Cloud and Parallel Computing (COMITCon)</w:t>
+          <w:t>2019 International Conference on Machine Learning, Big Data, Cloud and Parallel Computing (</w:t>
+        </w:r>
+        <w:proofErr w:type="spellStart"/>
+        <w:r>
+          <w:rPr>
+            <w:rStyle w:val="Hyperlink"/>
+            <w:b w:val="0"/>
+            <w:bCs w:val="0"/>
+            <w:i/>
+            <w:iCs/>
+            <w:color w:val="auto"/>
+            <w:sz w:val="24"/>
+            <w:szCs w:val="24"/>
+            <w:u w:val="none"/>
+            <w:shd w:val="clear" w:color="auto" w:fill="FFFFFF"/>
+          </w:rPr>
+          <w:t>COMITCon</w:t>
+        </w:r>
+        <w:proofErr w:type="spellEnd"/>
+        <w:r>
+          <w:rPr>
+            <w:rStyle w:val="Hyperlink"/>
+            <w:b w:val="0"/>
+            <w:bCs w:val="0"/>
+            <w:i/>
+            <w:iCs/>
+            <w:color w:val="auto"/>
+            <w:sz w:val="24"/>
+            <w:szCs w:val="24"/>
+            <w:u w:val="none"/>
+            <w:shd w:val="clear" w:color="auto" w:fill="FFFFFF"/>
+          </w:rPr>
+          <w:t>)</w:t>
         </w:r>
       </w:hyperlink>
     </w:p>
@@ -23452,7 +24005,7 @@
         </w:rPr>
         <w:t>]</w:t>
       </w:r>
-      <w:hyperlink r:id="rId80" w:history="1">
+      <w:hyperlink r:id="rId78" w:history="1">
         <w:r>
           <w:rPr>
             <w:rStyle w:val="Hyperlink"/>
@@ -23530,7 +24083,7 @@
         </w:rPr>
         <w:t> </w:t>
       </w:r>
-      <w:hyperlink r:id="rId81" w:history="1">
+      <w:hyperlink r:id="rId79" w:history="1">
         <w:r>
           <w:rPr>
             <w:rStyle w:val="Hyperlink"/>
@@ -23605,22 +24158,45 @@
         </w:rPr>
         <w:t>]</w:t>
       </w:r>
-      <w:hyperlink r:id="rId82" w:history="1">
-        <w:r>
-          <w:rPr>
-            <w:rStyle w:val="Hyperlink"/>
-            <w:rFonts w:ascii="Times New Roman" w:hAnsi="Times New Roman" w:cs="Times New Roman"/>
-            <w:b w:val="0"/>
-            <w:bCs w:val="0"/>
-            <w:color w:val="auto"/>
-            <w:sz w:val="24"/>
-            <w:szCs w:val="24"/>
-            <w:u w:val="none"/>
-            <w:shd w:val="clear" w:color="auto" w:fill="FFFFFF"/>
-          </w:rPr>
-          <w:t>SakdaLoetpipatwanich</w:t>
-        </w:r>
-      </w:hyperlink>
+      <w:proofErr w:type="spellStart"/>
+      <w:r>
+        <w:fldChar w:fldCharType="begin"/>
+      </w:r>
+      <w:r>
+        <w:instrText xml:space="preserve"> HYPERLINK "https://ieeexplore.ieee.org/author/37088548360" </w:instrText>
+      </w:r>
+      <w:r>
+        <w:fldChar w:fldCharType="separate"/>
+      </w:r>
+      <w:r>
+        <w:rPr>
+          <w:rStyle w:val="Hyperlink"/>
+          <w:rFonts w:ascii="Times New Roman" w:hAnsi="Times New Roman" w:cs="Times New Roman"/>
+          <w:b w:val="0"/>
+          <w:bCs w:val="0"/>
+          <w:color w:val="auto"/>
+          <w:sz w:val="24"/>
+          <w:szCs w:val="24"/>
+          <w:u w:val="none"/>
+          <w:shd w:val="clear" w:color="auto" w:fill="FFFFFF"/>
+        </w:rPr>
+        <w:t>SakdaLoetpipatwanich</w:t>
+      </w:r>
+      <w:proofErr w:type="spellEnd"/>
+      <w:r>
+        <w:rPr>
+          <w:rStyle w:val="Hyperlink"/>
+          <w:rFonts w:ascii="Times New Roman" w:hAnsi="Times New Roman" w:cs="Times New Roman"/>
+          <w:b w:val="0"/>
+          <w:bCs w:val="0"/>
+          <w:color w:val="auto"/>
+          <w:sz w:val="24"/>
+          <w:szCs w:val="24"/>
+          <w:u w:val="none"/>
+          <w:shd w:val="clear" w:color="auto" w:fill="FFFFFF"/>
+        </w:rPr>
+        <w:fldChar w:fldCharType="end"/>
+      </w:r>
       <w:r>
         <w:rPr>
           <w:rStyle w:val="authors-info"/>
@@ -23647,22 +24223,45 @@
         </w:rPr>
         <w:t> </w:t>
       </w:r>
-      <w:hyperlink r:id="rId83" w:history="1">
-        <w:r>
-          <w:rPr>
-            <w:rStyle w:val="Hyperlink"/>
-            <w:rFonts w:ascii="Times New Roman" w:hAnsi="Times New Roman" w:cs="Times New Roman"/>
-            <w:b w:val="0"/>
-            <w:bCs w:val="0"/>
-            <w:color w:val="auto"/>
-            <w:sz w:val="24"/>
-            <w:szCs w:val="24"/>
-            <w:u w:val="none"/>
-            <w:shd w:val="clear" w:color="auto" w:fill="FFFFFF"/>
-          </w:rPr>
-          <w:t>PreechaVichitthamaros</w:t>
-        </w:r>
-      </w:hyperlink>
+      <w:proofErr w:type="spellStart"/>
+      <w:r>
+        <w:fldChar w:fldCharType="begin"/>
+      </w:r>
+      <w:r>
+        <w:instrText xml:space="preserve"> HYPERLINK "https://ieeexplore.ieee.org/author/37088548823" </w:instrText>
+      </w:r>
+      <w:r>
+        <w:fldChar w:fldCharType="separate"/>
+      </w:r>
+      <w:r>
+        <w:rPr>
+          <w:rStyle w:val="Hyperlink"/>
+          <w:rFonts w:ascii="Times New Roman" w:hAnsi="Times New Roman" w:cs="Times New Roman"/>
+          <w:b w:val="0"/>
+          <w:bCs w:val="0"/>
+          <w:color w:val="auto"/>
+          <w:sz w:val="24"/>
+          <w:szCs w:val="24"/>
+          <w:u w:val="none"/>
+          <w:shd w:val="clear" w:color="auto" w:fill="FFFFFF"/>
+        </w:rPr>
+        <w:t>PreechaVichitthamaros</w:t>
+      </w:r>
+      <w:proofErr w:type="spellEnd"/>
+      <w:r>
+        <w:rPr>
+          <w:rStyle w:val="Hyperlink"/>
+          <w:rFonts w:ascii="Times New Roman" w:hAnsi="Times New Roman" w:cs="Times New Roman"/>
+          <w:b w:val="0"/>
+          <w:bCs w:val="0"/>
+          <w:color w:val="auto"/>
+          <w:sz w:val="24"/>
+          <w:szCs w:val="24"/>
+          <w:u w:val="none"/>
+          <w:shd w:val="clear" w:color="auto" w:fill="FFFFFF"/>
+        </w:rPr>
+        <w:fldChar w:fldCharType="end"/>
+      </w:r>
       <w:r>
         <w:rPr>
           <w:rStyle w:val="blue-tooltip"/>
@@ -23676,6 +24275,7 @@
         </w:rPr>
         <w:t>. “</w:t>
       </w:r>
+      <w:proofErr w:type="spellStart"/>
       <w:r>
         <w:rPr>
           <w:rFonts w:ascii="Times New Roman" w:hAnsi="Times New Roman" w:cs="Times New Roman"/>
@@ -23685,7 +24285,19 @@
           <w:sz w:val="24"/>
           <w:szCs w:val="24"/>
         </w:rPr>
-        <w:t>Sakdas: A Python Package for Data Profiling and Data Quality Auditing</w:t>
+        <w:t>Sakdas</w:t>
+      </w:r>
+      <w:proofErr w:type="spellEnd"/>
+      <w:r>
+        <w:rPr>
+          <w:rFonts w:ascii="Times New Roman" w:hAnsi="Times New Roman" w:cs="Times New Roman"/>
+          <w:b w:val="0"/>
+          <w:bCs w:val="0"/>
+          <w:color w:val="auto"/>
+          <w:sz w:val="24"/>
+          <w:szCs w:val="24"/>
+        </w:rPr>
+        <w:t>: A Python Package for Data Profiling and Data Quality Auditing</w:t>
       </w:r>
       <w:r>
         <w:rPr>
@@ -23711,7 +24323,7 @@
         </w:rPr>
         <w:t>Published in: </w:t>
       </w:r>
-      <w:hyperlink r:id="rId84" w:history="1">
+      <w:hyperlink r:id="rId80" w:history="1">
         <w:r>
           <w:rPr>
             <w:rStyle w:val="Hyperlink"/>
@@ -23804,7 +24416,7 @@
         </w:rPr>
         <w:t>]</w:t>
       </w:r>
-      <w:hyperlink r:id="rId85" w:history="1">
+      <w:hyperlink r:id="rId81" w:history="1">
         <w:r>
           <w:rPr>
             <w:rStyle w:val="Hyperlink"/>
@@ -23846,7 +24458,7 @@
         </w:rPr>
         <w:t> </w:t>
       </w:r>
-      <w:hyperlink r:id="rId86" w:history="1">
+      <w:hyperlink r:id="rId82" w:history="1">
         <w:r>
           <w:rPr>
             <w:rStyle w:val="Hyperlink"/>
@@ -23911,7 +24523,7 @@
         </w:rPr>
         <w:t>Published in: </w:t>
       </w:r>
-      <w:hyperlink r:id="rId87" w:history="1">
+      <w:hyperlink r:id="rId83" w:history="1">
         <w:r>
           <w:rPr>
             <w:rStyle w:val="Hyperlink"/>
@@ -23989,7 +24601,7 @@
         </w:rPr>
         <w:t>]</w:t>
       </w:r>
-      <w:hyperlink r:id="rId88" w:history="1">
+      <w:hyperlink r:id="rId84" w:history="1">
         <w:r>
           <w:rPr>
             <w:rStyle w:val="Hyperlink"/>
@@ -24071,7 +24683,7 @@
         </w:rPr>
         <w:t>Published in: </w:t>
       </w:r>
-      <w:hyperlink r:id="rId89" w:history="1">
+      <w:hyperlink r:id="rId85" w:history="1">
         <w:r>
           <w:rPr>
             <w:rStyle w:val="Hyperlink"/>
@@ -24103,7 +24715,7 @@
         </w:rPr>
         <w:t> ( Volume: 7, </w:t>
       </w:r>
-      <w:hyperlink r:id="rId90" w:history="1">
+      <w:hyperlink r:id="rId86" w:history="1">
         <w:r>
           <w:rPr>
             <w:rStyle w:val="Hyperlink"/>
@@ -24205,7 +24817,7 @@
         </w:rPr>
         <w:t>]</w:t>
       </w:r>
-      <w:hyperlink r:id="rId91" w:history="1">
+      <w:hyperlink r:id="rId87" w:history="1">
         <w:r>
           <w:rPr>
             <w:rStyle w:val="Hyperlink"/>
@@ -24247,7 +24859,7 @@
         </w:rPr>
         <w:t> </w:t>
       </w:r>
-      <w:hyperlink r:id="rId92" w:history="1">
+      <w:hyperlink r:id="rId88" w:history="1">
         <w:r>
           <w:rPr>
             <w:rStyle w:val="Hyperlink"/>
@@ -24276,7 +24888,7 @@
         </w:rPr>
         <w:t>; </w:t>
       </w:r>
-      <w:hyperlink r:id="rId93" w:history="1">
+      <w:hyperlink r:id="rId89" w:history="1">
         <w:r>
           <w:rPr>
             <w:rStyle w:val="Hyperlink"/>
@@ -24318,7 +24930,7 @@
         </w:rPr>
         <w:t> </w:t>
       </w:r>
-      <w:hyperlink r:id="rId94" w:history="1">
+      <w:hyperlink r:id="rId90" w:history="1">
         <w:r>
           <w:rPr>
             <w:rStyle w:val="Hyperlink"/>
@@ -24383,7 +24995,7 @@
         </w:rPr>
         <w:t>Published in: </w:t>
       </w:r>
-      <w:hyperlink r:id="rId95" w:history="1">
+      <w:hyperlink r:id="rId91" w:history="1">
         <w:r>
           <w:rPr>
             <w:rStyle w:val="Hyperlink"/>
@@ -24479,7 +25091,7 @@
         </w:rPr>
         <w:t>]</w:t>
       </w:r>
-      <w:hyperlink r:id="rId96" w:history="1">
+      <w:hyperlink r:id="rId92" w:history="1">
         <w:r>
           <w:rPr>
             <w:rStyle w:val="Hyperlink"/>
@@ -24521,7 +25133,7 @@
         </w:rPr>
         <w:t> </w:t>
       </w:r>
-      <w:hyperlink r:id="rId97" w:history="1">
+      <w:hyperlink r:id="rId93" w:history="1">
         <w:r>
           <w:rPr>
             <w:rStyle w:val="Hyperlink"/>
@@ -24563,22 +25175,16 @@
         </w:rPr>
         <w:t> </w:t>
       </w:r>
-      <w:hyperlink r:id="rId98" w:history="1">
-        <w:r>
-          <w:rPr>
-            <w:rStyle w:val="Hyperlink"/>
-            <w:rFonts w:ascii="Times New Roman" w:hAnsi="Times New Roman" w:cs="Times New Roman"/>
-            <w:b w:val="0"/>
-            <w:bCs w:val="0"/>
-            <w:color w:val="auto"/>
-            <w:sz w:val="24"/>
-            <w:szCs w:val="24"/>
-            <w:u w:val="none"/>
-            <w:shd w:val="clear" w:color="auto" w:fill="FFFFFF"/>
-          </w:rPr>
-          <w:t>Yawei Duan</w:t>
-        </w:r>
-      </w:hyperlink>
+      <w:proofErr w:type="spellStart"/>
+      <w:r>
+        <w:fldChar w:fldCharType="begin"/>
+      </w:r>
+      <w:r>
+        <w:instrText xml:space="preserve"> HYPERLINK "https://ieeexplore.ieee.org/author/38241828700" </w:instrText>
+      </w:r>
+      <w:r>
+        <w:fldChar w:fldCharType="separate"/>
+      </w:r>
       <w:r>
         <w:rPr>
           <w:rStyle w:val="Hyperlink"/>
@@ -24591,40 +25197,50 @@
           <w:u w:val="none"/>
           <w:shd w:val="clear" w:color="auto" w:fill="FFFFFF"/>
         </w:rPr>
-        <w:t>. “</w:t>
-      </w:r>
-      <w:r>
-        <w:rPr>
+        <w:t>Yawei</w:t>
+      </w:r>
+      <w:proofErr w:type="spellEnd"/>
+      <w:r>
+        <w:rPr>
+          <w:rStyle w:val="Hyperlink"/>
           <w:rFonts w:ascii="Times New Roman" w:hAnsi="Times New Roman" w:cs="Times New Roman"/>
           <w:b w:val="0"/>
           <w:bCs w:val="0"/>
           <w:color w:val="auto"/>
           <w:sz w:val="24"/>
           <w:szCs w:val="24"/>
-        </w:rPr>
-        <w:t xml:space="preserve">An XML Data Placement Strategy </w:t>
-      </w:r>
-      <w:r>
-        <w:rPr>
+          <w:u w:val="none"/>
+          <w:shd w:val="clear" w:color="auto" w:fill="FFFFFF"/>
+        </w:rPr>
+        <w:t xml:space="preserve"> Duan</w:t>
+      </w:r>
+      <w:r>
+        <w:rPr>
+          <w:rStyle w:val="Hyperlink"/>
           <w:rFonts w:ascii="Times New Roman" w:hAnsi="Times New Roman" w:cs="Times New Roman"/>
           <w:b w:val="0"/>
           <w:bCs w:val="0"/>
           <w:color w:val="auto"/>
           <w:sz w:val="24"/>
           <w:szCs w:val="24"/>
-        </w:rPr>
-        <w:t xml:space="preserve">for </w:t>
-      </w:r>
-      <w:r>
-        <w:rPr>
+          <w:u w:val="none"/>
+          <w:shd w:val="clear" w:color="auto" w:fill="FFFFFF"/>
+        </w:rPr>
+        <w:fldChar w:fldCharType="end"/>
+      </w:r>
+      <w:r>
+        <w:rPr>
+          <w:rStyle w:val="Hyperlink"/>
           <w:rFonts w:ascii="Times New Roman" w:hAnsi="Times New Roman" w:cs="Times New Roman"/>
           <w:b w:val="0"/>
           <w:bCs w:val="0"/>
           <w:color w:val="auto"/>
           <w:sz w:val="24"/>
           <w:szCs w:val="24"/>
-        </w:rPr>
-        <w:t>Distributed XML Storage and Parallel Query</w:t>
+          <w:u w:val="none"/>
+          <w:shd w:val="clear" w:color="auto" w:fill="FFFFFF"/>
+        </w:rPr>
+        <w:t>. “</w:t>
       </w:r>
       <w:r>
         <w:rPr>
@@ -24635,6 +25251,39 @@
           <w:sz w:val="24"/>
           <w:szCs w:val="24"/>
         </w:rPr>
+        <w:t xml:space="preserve">An XML Data Placement Strategy </w:t>
+      </w:r>
+      <w:r>
+        <w:rPr>
+          <w:rFonts w:ascii="Times New Roman" w:hAnsi="Times New Roman" w:cs="Times New Roman"/>
+          <w:b w:val="0"/>
+          <w:bCs w:val="0"/>
+          <w:color w:val="auto"/>
+          <w:sz w:val="24"/>
+          <w:szCs w:val="24"/>
+        </w:rPr>
+        <w:t xml:space="preserve">for </w:t>
+      </w:r>
+      <w:r>
+        <w:rPr>
+          <w:rFonts w:ascii="Times New Roman" w:hAnsi="Times New Roman" w:cs="Times New Roman"/>
+          <w:b w:val="0"/>
+          <w:bCs w:val="0"/>
+          <w:color w:val="auto"/>
+          <w:sz w:val="24"/>
+          <w:szCs w:val="24"/>
+        </w:rPr>
+        <w:t>Distributed XML Storage and Parallel Query</w:t>
+      </w:r>
+      <w:r>
+        <w:rPr>
+          <w:rFonts w:ascii="Times New Roman" w:hAnsi="Times New Roman" w:cs="Times New Roman"/>
+          <w:b w:val="0"/>
+          <w:bCs w:val="0"/>
+          <w:color w:val="auto"/>
+          <w:sz w:val="24"/>
+          <w:szCs w:val="24"/>
+        </w:rPr>
         <w:t xml:space="preserve">” </w:t>
       </w:r>
       <w:r>
@@ -24663,7 +25312,7 @@
         </w:rPr>
         <w:t> </w:t>
       </w:r>
-      <w:hyperlink r:id="rId99" w:history="1">
+      <w:hyperlink r:id="rId94" w:history="1">
         <w:r>
           <w:rPr>
             <w:rStyle w:val="Hyperlink"/>
@@ -24718,7 +25367,7 @@
         </w:rPr>
         <w:t>]</w:t>
       </w:r>
-      <w:hyperlink r:id="rId100" w:history="1">
+      <w:hyperlink r:id="rId95" w:history="1">
         <w:r>
           <w:rPr>
             <w:rStyle w:val="Hyperlink"/>
@@ -24748,7 +25397,7 @@
         </w:rPr>
         <w:t> </w:t>
       </w:r>
-      <w:hyperlink r:id="rId101" w:history="1">
+      <w:hyperlink r:id="rId96" w:history="1">
         <w:r>
           <w:rPr>
             <w:rStyle w:val="Hyperlink"/>
@@ -24757,8 +25406,20 @@
             <w:szCs w:val="24"/>
             <w:u w:val="none"/>
           </w:rPr>
-          <w:t>Niranjan N Chiplunkar</w:t>
+          <w:t xml:space="preserve">Niranjan N </w:t>
         </w:r>
+        <w:proofErr w:type="spellStart"/>
+        <w:r>
+          <w:rPr>
+            <w:rStyle w:val="Hyperlink"/>
+            <w:color w:val="auto"/>
+            <w:sz w:val="24"/>
+            <w:szCs w:val="24"/>
+            <w:u w:val="none"/>
+          </w:rPr>
+          <w:t>Chiplunkar</w:t>
+        </w:r>
+        <w:proofErr w:type="spellEnd"/>
       </w:hyperlink>
       <w:r>
         <w:rPr>
@@ -24775,7 +25436,23 @@
           <w:sz w:val="24"/>
           <w:szCs w:val="24"/>
         </w:rPr>
-        <w:t>Open source apis for processing the XML result of web services</w:t>
+        <w:t xml:space="preserve">Open source </w:t>
+      </w:r>
+      <w:proofErr w:type="spellStart"/>
+      <w:r>
+        <w:rPr>
+          <w:sz w:val="24"/>
+          <w:szCs w:val="24"/>
+        </w:rPr>
+        <w:t>apis</w:t>
+      </w:r>
+      <w:proofErr w:type="spellEnd"/>
+      <w:r>
+        <w:rPr>
+          <w:sz w:val="24"/>
+          <w:szCs w:val="24"/>
+        </w:rPr>
+        <w:t xml:space="preserve"> for processing the XML result of web services</w:t>
       </w:r>
       <w:r>
         <w:rPr>
@@ -24808,7 +25485,7 @@
         </w:rPr>
         <w:t> </w:t>
       </w:r>
-      <w:hyperlink r:id="rId102" w:history="1">
+      <w:hyperlink r:id="rId97" w:history="1">
         <w:r>
           <w:rPr>
             <w:rStyle w:val="Hyperlink"/>
@@ -24859,7 +25536,7 @@
         </w:rPr>
         <w:lastRenderedPageBreak/>
         <w:drawing>
-          <wp:inline distT="0" distB="0" distL="0" distR="0">
+          <wp:inline distT="0" distB="0" distL="0" distR="0" wp14:anchorId="7AB9DDDC" wp14:editId="47812ADF">
             <wp:extent cx="5810250" cy="8105775"/>
             <wp:effectExtent l="19050" t="0" r="0" b="0"/>
             <wp:docPr id="3" name="Picture 2" descr="NIRMIT's RESUME_page-0001.jpg"/>
@@ -24874,7 +25551,7 @@
                     <pic:cNvPicPr/>
                   </pic:nvPicPr>
                   <pic:blipFill>
-                    <a:blip r:embed="rId103"/>
+                    <a:blip r:embed="rId98"/>
                     <a:stretch>
                       <a:fillRect/>
                     </a:stretch>
@@ -24896,7 +25573,7 @@
       </w:r>
     </w:p>
     <w:sectPr>
-      <w:footerReference w:type="default" r:id="rId104"/>
+      <w:footerReference w:type="default" r:id="rId99"/>
       <w:pgSz w:w="12240" w:h="15840" w:code="1"/>
       <w:pgMar w:top="1440" w:right="1440" w:bottom="1440" w:left="1440" w:header="1022" w:footer="1015" w:gutter="0"/>
       <w:pgNumType w:start="1"/>
@@ -24909,15 +25586,15 @@
 </file>
 
 <file path=word/endnotes.xml><?xml version="1.0" encoding="utf-8"?>
-<w:endnotes xmlns:ve="http://schemas.openxmlformats.org/markup-compatibility/2006" xmlns:o="urn:schemas-microsoft-com:office:office" xmlns:r="http://schemas.openxmlformats.org/officeDocument/2006/relationships" xmlns:m="http://schemas.openxmlformats.org/officeDocument/2006/math" xmlns:v="urn:schemas-microsoft-com:vml" xmlns:wp="http://schemas.openxmlformats.org/drawingml/2006/wordprocessingDrawing" xmlns:w10="urn:schemas-microsoft-com:office:word" xmlns:w="http://schemas.openxmlformats.org/wordprocessingml/2006/main" xmlns:wne="http://schemas.microsoft.com/office/word/2006/wordml">
-  <w:endnote w:type="separator" w:id="0">
+<w:endnotes xmlns:wpc="http://schemas.microsoft.com/office/word/2010/wordprocessingCanvas" xmlns:cx="http://schemas.microsoft.com/office/drawing/2014/chartex" xmlns:cx1="http://schemas.microsoft.com/office/drawing/2015/9/8/chartex" xmlns:cx2="http://schemas.microsoft.com/office/drawing/2015/10/21/chartex" xmlns:cx3="http://schemas.microsoft.com/office/drawing/2016/5/9/chartex" xmlns:cx4="http://schemas.microsoft.com/office/drawing/2016/5/10/chartex" xmlns:cx5="http://schemas.microsoft.com/office/drawing/2016/5/11/chartex" xmlns:cx6="http://schemas.microsoft.com/office/drawing/2016/5/12/chartex" xmlns:cx7="http://schemas.microsoft.com/office/drawing/2016/5/13/chartex" xmlns:cx8="http://schemas.microsoft.com/office/drawing/2016/5/14/chartex" xmlns:mc="http://schemas.openxmlformats.org/markup-compatibility/2006" xmlns:aink="http://schemas.microsoft.com/office/drawing/2016/ink" xmlns:am3d="http://schemas.microsoft.com/office/drawing/2017/model3d" xmlns:o="urn:schemas-microsoft-com:office:office" xmlns:oel="http://schemas.microsoft.com/office/2019/extlst" xmlns:r="http://schemas.openxmlformats.org/officeDocument/2006/relationships" xmlns:m="http://schemas.openxmlformats.org/officeDocument/2006/math" xmlns:v="urn:schemas-microsoft-com:vml" xmlns:wp14="http://schemas.microsoft.com/office/word/2010/wordprocessingDrawing" xmlns:wp="http://schemas.openxmlformats.org/drawingml/2006/wordprocessingDrawing" xmlns:w10="urn:schemas-microsoft-com:office:word" xmlns:w="http://schemas.openxmlformats.org/wordprocessingml/2006/main" xmlns:w14="http://schemas.microsoft.com/office/word/2010/wordml" xmlns:w15="http://schemas.microsoft.com/office/word/2012/wordml" xmlns:w16cex="http://schemas.microsoft.com/office/word/2018/wordml/cex" xmlns:w16cid="http://schemas.microsoft.com/office/word/2016/wordml/cid" xmlns:w16="http://schemas.microsoft.com/office/word/2018/wordml" xmlns:w16sdtdh="http://schemas.microsoft.com/office/word/2020/wordml/sdtdatahash" xmlns:w16se="http://schemas.microsoft.com/office/word/2015/wordml/symex" xmlns:wpg="http://schemas.microsoft.com/office/word/2010/wordprocessingGroup" xmlns:wpi="http://schemas.microsoft.com/office/word/2010/wordprocessingInk" xmlns:wne="http://schemas.microsoft.com/office/word/2006/wordml" xmlns:wps="http://schemas.microsoft.com/office/word/2010/wordprocessingShape" mc:Ignorable="w14 w15 w16se w16cid w16 w16cex w16sdtdh wp14">
+  <w:endnote w:type="separator" w:id="-1">
     <w:p>
       <w:r>
         <w:separator/>
       </w:r>
     </w:p>
   </w:endnote>
-  <w:endnote w:type="continuationSeparator" w:id="1">
+  <w:endnote w:type="continuationSeparator" w:id="0">
     <w:p>
       <w:r>
         <w:continuationSeparator/>
@@ -24928,7 +25605,7 @@
 </file>
 
 <file path=word/footer1.xml><?xml version="1.0" encoding="utf-8"?>
-<w:ftr xmlns:ve="http://schemas.openxmlformats.org/markup-compatibility/2006" xmlns:o="urn:schemas-microsoft-com:office:office" xmlns:r="http://schemas.openxmlformats.org/officeDocument/2006/relationships" xmlns:m="http://schemas.openxmlformats.org/officeDocument/2006/math" xmlns:v="urn:schemas-microsoft-com:vml" xmlns:wp="http://schemas.openxmlformats.org/drawingml/2006/wordprocessingDrawing" xmlns:w10="urn:schemas-microsoft-com:office:word" xmlns:w="http://schemas.openxmlformats.org/wordprocessingml/2006/main" xmlns:wne="http://schemas.microsoft.com/office/word/2006/wordml">
+<w:ftr xmlns:wpc="http://schemas.microsoft.com/office/word/2010/wordprocessingCanvas" xmlns:cx="http://schemas.microsoft.com/office/drawing/2014/chartex" xmlns:cx1="http://schemas.microsoft.com/office/drawing/2015/9/8/chartex" xmlns:cx2="http://schemas.microsoft.com/office/drawing/2015/10/21/chartex" xmlns:cx3="http://schemas.microsoft.com/office/drawing/2016/5/9/chartex" xmlns:cx4="http://schemas.microsoft.com/office/drawing/2016/5/10/chartex" xmlns:cx5="http://schemas.microsoft.com/office/drawing/2016/5/11/chartex" xmlns:cx6="http://schemas.microsoft.com/office/drawing/2016/5/12/chartex" xmlns:cx7="http://schemas.microsoft.com/office/drawing/2016/5/13/chartex" xmlns:cx8="http://schemas.microsoft.com/office/drawing/2016/5/14/chartex" xmlns:mc="http://schemas.openxmlformats.org/markup-compatibility/2006" xmlns:aink="http://schemas.microsoft.com/office/drawing/2016/ink" xmlns:am3d="http://schemas.microsoft.com/office/drawing/2017/model3d" xmlns:o="urn:schemas-microsoft-com:office:office" xmlns:oel="http://schemas.microsoft.com/office/2019/extlst" xmlns:r="http://schemas.openxmlformats.org/officeDocument/2006/relationships" xmlns:m="http://schemas.openxmlformats.org/officeDocument/2006/math" xmlns:v="urn:schemas-microsoft-com:vml" xmlns:wp14="http://schemas.microsoft.com/office/word/2010/wordprocessingDrawing" xmlns:wp="http://schemas.openxmlformats.org/drawingml/2006/wordprocessingDrawing" xmlns:w10="urn:schemas-microsoft-com:office:word" xmlns:w="http://schemas.openxmlformats.org/wordprocessingml/2006/main" xmlns:w14="http://schemas.microsoft.com/office/word/2010/wordml" xmlns:w15="http://schemas.microsoft.com/office/word/2012/wordml" xmlns:w16cex="http://schemas.microsoft.com/office/word/2018/wordml/cex" xmlns:w16cid="http://schemas.microsoft.com/office/word/2016/wordml/cid" xmlns:w16="http://schemas.microsoft.com/office/word/2018/wordml" xmlns:w16sdtdh="http://schemas.microsoft.com/office/word/2020/wordml/sdtdatahash" xmlns:w16se="http://schemas.microsoft.com/office/word/2015/wordml/symex" xmlns:wpg="http://schemas.microsoft.com/office/word/2010/wordprocessingGroup" xmlns:wpi="http://schemas.microsoft.com/office/word/2010/wordprocessingInk" xmlns:wne="http://schemas.microsoft.com/office/word/2006/wordml" xmlns:wps="http://schemas.microsoft.com/office/word/2010/wordprocessingShape" mc:Ignorable="w14 w15 w16se w16cid w16 w16cex w16sdtdh wp14">
   <w:sdt>
     <w:sdtPr>
       <w:id w:val="127906103"/>
@@ -24937,20 +25614,34 @@
         <w:docPartUnique/>
       </w:docPartObj>
     </w:sdtPr>
+    <w:sdtEndPr/>
     <w:sdtContent>
       <w:p>
         <w:pPr>
           <w:pStyle w:val="Footer"/>
           <w:jc w:val="center"/>
         </w:pPr>
-        <w:fldSimple w:instr=" PAGE   \* MERGEFORMAT ">
-          <w:r>
-            <w:rPr>
-              <w:noProof/>
-            </w:rPr>
-            <w:t>63</w:t>
-          </w:r>
-        </w:fldSimple>
+        <w:r>
+          <w:fldChar w:fldCharType="begin"/>
+        </w:r>
+        <w:r>
+          <w:instrText xml:space="preserve"> PAGE   \* MERGEFORMAT </w:instrText>
+        </w:r>
+        <w:r>
+          <w:fldChar w:fldCharType="separate"/>
+        </w:r>
+        <w:r>
+          <w:rPr>
+            <w:noProof/>
+          </w:rPr>
+          <w:t>63</w:t>
+        </w:r>
+        <w:r>
+          <w:rPr>
+            <w:noProof/>
+          </w:rPr>
+          <w:fldChar w:fldCharType="end"/>
+        </w:r>
       </w:p>
     </w:sdtContent>
   </w:sdt>
@@ -24959,15 +25650,15 @@
 </file>
 
 <file path=word/footnotes.xml><?xml version="1.0" encoding="utf-8"?>
-<w:footnotes xmlns:ve="http://schemas.openxmlformats.org/markup-compatibility/2006" xmlns:o="urn:schemas-microsoft-com:office:office" xmlns:r="http://schemas.openxmlformats.org/officeDocument/2006/relationships" xmlns:m="http://schemas.openxmlformats.org/officeDocument/2006/math" xmlns:v="urn:schemas-microsoft-com:vml" xmlns:wp="http://schemas.openxmlformats.org/drawingml/2006/wordprocessingDrawing" xmlns:w10="urn:schemas-microsoft-com:office:word" xmlns:w="http://schemas.openxmlformats.org/wordprocessingml/2006/main" xmlns:wne="http://schemas.microsoft.com/office/word/2006/wordml">
-  <w:footnote w:type="separator" w:id="0">
+<w:footnotes xmlns:wpc="http://schemas.microsoft.com/office/word/2010/wordprocessingCanvas" xmlns:cx="http://schemas.microsoft.com/office/drawing/2014/chartex" xmlns:cx1="http://schemas.microsoft.com/office/drawing/2015/9/8/chartex" xmlns:cx2="http://schemas.microsoft.com/office/drawing/2015/10/21/chartex" xmlns:cx3="http://schemas.microsoft.com/office/drawing/2016/5/9/chartex" xmlns:cx4="http://schemas.microsoft.com/office/drawing/2016/5/10/chartex" xmlns:cx5="http://schemas.microsoft.com/office/drawing/2016/5/11/chartex" xmlns:cx6="http://schemas.microsoft.com/office/drawing/2016/5/12/chartex" xmlns:cx7="http://schemas.microsoft.com/office/drawing/2016/5/13/chartex" xmlns:cx8="http://schemas.microsoft.com/office/drawing/2016/5/14/chartex" xmlns:mc="http://schemas.openxmlformats.org/markup-compatibility/2006" xmlns:aink="http://schemas.microsoft.com/office/drawing/2016/ink" xmlns:am3d="http://schemas.microsoft.com/office/drawing/2017/model3d" xmlns:o="urn:schemas-microsoft-com:office:office" xmlns:oel="http://schemas.microsoft.com/office/2019/extlst" xmlns:r="http://schemas.openxmlformats.org/officeDocument/2006/relationships" xmlns:m="http://schemas.openxmlformats.org/officeDocument/2006/math" xmlns:v="urn:schemas-microsoft-com:vml" xmlns:wp14="http://schemas.microsoft.com/office/word/2010/wordprocessingDrawing" xmlns:wp="http://schemas.openxmlformats.org/drawingml/2006/wordprocessingDrawing" xmlns:w10="urn:schemas-microsoft-com:office:word" xmlns:w="http://schemas.openxmlformats.org/wordprocessingml/2006/main" xmlns:w14="http://schemas.microsoft.com/office/word/2010/wordml" xmlns:w15="http://schemas.microsoft.com/office/word/2012/wordml" xmlns:w16cex="http://schemas.microsoft.com/office/word/2018/wordml/cex" xmlns:w16cid="http://schemas.microsoft.com/office/word/2016/wordml/cid" xmlns:w16="http://schemas.microsoft.com/office/word/2018/wordml" xmlns:w16sdtdh="http://schemas.microsoft.com/office/word/2020/wordml/sdtdatahash" xmlns:w16se="http://schemas.microsoft.com/office/word/2015/wordml/symex" xmlns:wpg="http://schemas.microsoft.com/office/word/2010/wordprocessingGroup" xmlns:wpi="http://schemas.microsoft.com/office/word/2010/wordprocessingInk" xmlns:wne="http://schemas.microsoft.com/office/word/2006/wordml" xmlns:wps="http://schemas.microsoft.com/office/word/2010/wordprocessingShape" mc:Ignorable="w14 w15 w16se w16cid w16 w16cex w16sdtdh wp14">
+  <w:footnote w:type="separator" w:id="-1">
     <w:p>
       <w:r>
         <w:separator/>
       </w:r>
     </w:p>
   </w:footnote>
-  <w:footnote w:type="continuationSeparator" w:id="1">
+  <w:footnote w:type="continuationSeparator" w:id="0">
     <w:p>
       <w:r>
         <w:continuationSeparator/>
@@ -24978,8 +25669,8 @@
 </file>
 
 <file path=word/numbering.xml><?xml version="1.0" encoding="utf-8"?>
-<w:numbering xmlns:ve="http://schemas.openxmlformats.org/markup-compatibility/2006" xmlns:o="urn:schemas-microsoft-com:office:office" xmlns:r="http://schemas.openxmlformats.org/officeDocument/2006/relationships" xmlns:m="http://schemas.openxmlformats.org/officeDocument/2006/math" xmlns:v="urn:schemas-microsoft-com:vml" xmlns:wp="http://schemas.openxmlformats.org/drawingml/2006/wordprocessingDrawing" xmlns:w10="urn:schemas-microsoft-com:office:word" xmlns:w="http://schemas.openxmlformats.org/wordprocessingml/2006/main" xmlns:wne="http://schemas.microsoft.com/office/word/2006/wordml">
-  <w:abstractNum w:abstractNumId="0">
+<w:numbering xmlns:wpc="http://schemas.microsoft.com/office/word/2010/wordprocessingCanvas" xmlns:cx="http://schemas.microsoft.com/office/drawing/2014/chartex" xmlns:cx1="http://schemas.microsoft.com/office/drawing/2015/9/8/chartex" xmlns:cx2="http://schemas.microsoft.com/office/drawing/2015/10/21/chartex" xmlns:cx3="http://schemas.microsoft.com/office/drawing/2016/5/9/chartex" xmlns:cx4="http://schemas.microsoft.com/office/drawing/2016/5/10/chartex" xmlns:cx5="http://schemas.microsoft.com/office/drawing/2016/5/11/chartex" xmlns:cx6="http://schemas.microsoft.com/office/drawing/2016/5/12/chartex" xmlns:cx7="http://schemas.microsoft.com/office/drawing/2016/5/13/chartex" xmlns:cx8="http://schemas.microsoft.com/office/drawing/2016/5/14/chartex" xmlns:mc="http://schemas.openxmlformats.org/markup-compatibility/2006" xmlns:aink="http://schemas.microsoft.com/office/drawing/2016/ink" xmlns:am3d="http://schemas.microsoft.com/office/drawing/2017/model3d" xmlns:o="urn:schemas-microsoft-com:office:office" xmlns:oel="http://schemas.microsoft.com/office/2019/extlst" xmlns:r="http://schemas.openxmlformats.org/officeDocument/2006/relationships" xmlns:m="http://schemas.openxmlformats.org/officeDocument/2006/math" xmlns:v="urn:schemas-microsoft-com:vml" xmlns:wp14="http://schemas.microsoft.com/office/word/2010/wordprocessingDrawing" xmlns:wp="http://schemas.openxmlformats.org/drawingml/2006/wordprocessingDrawing" xmlns:w10="urn:schemas-microsoft-com:office:word" xmlns:w="http://schemas.openxmlformats.org/wordprocessingml/2006/main" xmlns:w14="http://schemas.microsoft.com/office/word/2010/wordml" xmlns:w15="http://schemas.microsoft.com/office/word/2012/wordml" xmlns:w16cex="http://schemas.microsoft.com/office/word/2018/wordml/cex" xmlns:w16cid="http://schemas.microsoft.com/office/word/2016/wordml/cid" xmlns:w16="http://schemas.microsoft.com/office/word/2018/wordml" xmlns:w16sdtdh="http://schemas.microsoft.com/office/word/2020/wordml/sdtdatahash" xmlns:w16se="http://schemas.microsoft.com/office/word/2015/wordml/symex" xmlns:wpg="http://schemas.microsoft.com/office/word/2010/wordprocessingGroup" xmlns:wpi="http://schemas.microsoft.com/office/word/2010/wordprocessingInk" xmlns:wne="http://schemas.microsoft.com/office/word/2006/wordml" xmlns:wps="http://schemas.microsoft.com/office/word/2010/wordprocessingShape" mc:Ignorable="w14 w15 w16se w16cid w16 w16cex w16sdtdh wp14">
+  <w:abstractNum w:abstractNumId="0" w15:restartNumberingAfterBreak="0">
     <w:nsid w:val="00000005"/>
     <w:multiLevelType w:val="multilevel"/>
     <w:tmpl w:val="D3CA82B0"/>
@@ -25065,7 +25756,7 @@
       </w:pPr>
     </w:lvl>
   </w:abstractNum>
-  <w:abstractNum w:abstractNumId="1">
+  <w:abstractNum w:abstractNumId="1" w15:restartNumberingAfterBreak="0">
     <w:nsid w:val="021D3630"/>
     <w:multiLevelType w:val="hybridMultilevel"/>
     <w:tmpl w:val="F906070E"/>
@@ -25151,7 +25842,7 @@
       </w:pPr>
     </w:lvl>
   </w:abstractNum>
-  <w:abstractNum w:abstractNumId="2">
+  <w:abstractNum w:abstractNumId="2" w15:restartNumberingAfterBreak="0">
     <w:nsid w:val="037B3081"/>
     <w:multiLevelType w:val="multilevel"/>
     <w:tmpl w:val="682CC3B2"/>
@@ -25264,7 +25955,7 @@
       </w:rPr>
     </w:lvl>
   </w:abstractNum>
-  <w:abstractNum w:abstractNumId="3">
+  <w:abstractNum w:abstractNumId="3" w15:restartNumberingAfterBreak="0">
     <w:nsid w:val="07A744A0"/>
     <w:multiLevelType w:val="hybridMultilevel"/>
     <w:tmpl w:val="C2C6A38A"/>
@@ -25377,7 +26068,7 @@
       </w:rPr>
     </w:lvl>
   </w:abstractNum>
-  <w:abstractNum w:abstractNumId="4">
+  <w:abstractNum w:abstractNumId="4" w15:restartNumberingAfterBreak="0">
     <w:nsid w:val="143F7B43"/>
     <w:multiLevelType w:val="hybridMultilevel"/>
     <w:tmpl w:val="803ABA08"/>
@@ -25468,7 +26159,7 @@
       </w:pPr>
     </w:lvl>
   </w:abstractNum>
-  <w:abstractNum w:abstractNumId="5">
+  <w:abstractNum w:abstractNumId="5" w15:restartNumberingAfterBreak="0">
     <w:nsid w:val="155763CB"/>
     <w:multiLevelType w:val="hybridMultilevel"/>
     <w:tmpl w:val="4F04B6E6"/>
@@ -25581,7 +26272,7 @@
       </w:rPr>
     </w:lvl>
   </w:abstractNum>
-  <w:abstractNum w:abstractNumId="6">
+  <w:abstractNum w:abstractNumId="6" w15:restartNumberingAfterBreak="0">
     <w:nsid w:val="1B1C4966"/>
     <w:multiLevelType w:val="multilevel"/>
     <w:tmpl w:val="23A6087A"/>
@@ -25694,7 +26385,7 @@
       </w:pPr>
     </w:lvl>
   </w:abstractNum>
-  <w:abstractNum w:abstractNumId="7">
+  <w:abstractNum w:abstractNumId="7" w15:restartNumberingAfterBreak="0">
     <w:nsid w:val="2CE628A0"/>
     <w:multiLevelType w:val="multilevel"/>
     <w:tmpl w:val="85429708"/>
@@ -25843,7 +26534,7 @@
       </w:rPr>
     </w:lvl>
   </w:abstractNum>
-  <w:abstractNum w:abstractNumId="8">
+  <w:abstractNum w:abstractNumId="8" w15:restartNumberingAfterBreak="0">
     <w:nsid w:val="2F656265"/>
     <w:multiLevelType w:val="hybridMultilevel"/>
     <w:tmpl w:val="31D63DB4"/>
@@ -25929,7 +26620,7 @@
       </w:pPr>
     </w:lvl>
   </w:abstractNum>
-  <w:abstractNum w:abstractNumId="9">
+  <w:abstractNum w:abstractNumId="9" w15:restartNumberingAfterBreak="0">
     <w:nsid w:val="32505F75"/>
     <w:multiLevelType w:val="hybridMultilevel"/>
     <w:tmpl w:val="99E0CC68"/>
@@ -26015,7 +26706,7 @@
       </w:pPr>
     </w:lvl>
   </w:abstractNum>
-  <w:abstractNum w:abstractNumId="10">
+  <w:abstractNum w:abstractNumId="10" w15:restartNumberingAfterBreak="0">
     <w:nsid w:val="33D4152A"/>
     <w:multiLevelType w:val="hybridMultilevel"/>
     <w:tmpl w:val="550AB0BA"/>
@@ -26104,7 +26795,7 @@
       </w:pPr>
     </w:lvl>
   </w:abstractNum>
-  <w:abstractNum w:abstractNumId="11">
+  <w:abstractNum w:abstractNumId="11" w15:restartNumberingAfterBreak="0">
     <w:nsid w:val="3FA26712"/>
     <w:multiLevelType w:val="hybridMultilevel"/>
     <w:tmpl w:val="D50CB6B6"/>
@@ -26244,7 +26935,7 @@
       </w:rPr>
     </w:lvl>
   </w:abstractNum>
-  <w:abstractNum w:abstractNumId="12">
+  <w:abstractNum w:abstractNumId="12" w15:restartNumberingAfterBreak="0">
     <w:nsid w:val="50464D17"/>
     <w:multiLevelType w:val="multilevel"/>
     <w:tmpl w:val="72BE5F74"/>
@@ -26357,7 +27048,7 @@
       </w:pPr>
     </w:lvl>
   </w:abstractNum>
-  <w:abstractNum w:abstractNumId="13">
+  <w:abstractNum w:abstractNumId="13" w15:restartNumberingAfterBreak="0">
     <w:nsid w:val="57CF6A09"/>
     <w:multiLevelType w:val="multilevel"/>
     <w:tmpl w:val="37285170"/>
@@ -26506,7 +27197,7 @@
       </w:rPr>
     </w:lvl>
   </w:abstractNum>
-  <w:abstractNum w:abstractNumId="14">
+  <w:abstractNum w:abstractNumId="14" w15:restartNumberingAfterBreak="0">
     <w:nsid w:val="6DA054A4"/>
     <w:multiLevelType w:val="multilevel"/>
     <w:tmpl w:val="D59A07E0"/>
@@ -26655,7 +27346,7 @@
       </w:rPr>
     </w:lvl>
   </w:abstractNum>
-  <w:abstractNum w:abstractNumId="15">
+  <w:abstractNum w:abstractNumId="15" w15:restartNumberingAfterBreak="0">
     <w:nsid w:val="6ED36A25"/>
     <w:multiLevelType w:val="hybridMultilevel"/>
     <w:tmpl w:val="9BD2622C"/>
@@ -26768,7 +27459,7 @@
       </w:rPr>
     </w:lvl>
   </w:abstractNum>
-  <w:num w:numId="1">
+  <w:num w:numId="1" w16cid:durableId="1717855283">
     <w:abstractNumId w:val="0"/>
     <w:lvlOverride w:ilvl="0">
       <w:startOverride w:val="1"/>
@@ -26798,7 +27489,7 @@
       <w:startOverride w:val="1"/>
     </w:lvlOverride>
   </w:num>
-  <w:num w:numId="2">
+  <w:num w:numId="2" w16cid:durableId="236672978">
     <w:abstractNumId w:val="2"/>
     <w:lvlOverride w:ilvl="0">
       <w:startOverride w:val="1"/>
@@ -26828,16 +27519,16 @@
       <w:startOverride w:val="1"/>
     </w:lvlOverride>
   </w:num>
-  <w:num w:numId="3">
+  <w:num w:numId="3" w16cid:durableId="2080591905">
     <w:abstractNumId w:val="7"/>
   </w:num>
-  <w:num w:numId="4">
+  <w:num w:numId="4" w16cid:durableId="626736311">
     <w:abstractNumId w:val="14"/>
   </w:num>
-  <w:num w:numId="5">
+  <w:num w:numId="5" w16cid:durableId="294533890">
     <w:abstractNumId w:val="6"/>
   </w:num>
-  <w:num w:numId="6">
+  <w:num w:numId="6" w16cid:durableId="1432046680">
     <w:abstractNumId w:val="12"/>
     <w:lvlOverride w:ilvl="0">
       <w:startOverride w:val="1"/>
@@ -26867,34 +27558,34 @@
       <w:startOverride w:val="1"/>
     </w:lvlOverride>
   </w:num>
-  <w:num w:numId="7">
+  <w:num w:numId="7" w16cid:durableId="410278426">
     <w:abstractNumId w:val="11"/>
   </w:num>
-  <w:num w:numId="8">
+  <w:num w:numId="8" w16cid:durableId="970868097">
     <w:abstractNumId w:val="15"/>
   </w:num>
-  <w:num w:numId="9">
+  <w:num w:numId="9" w16cid:durableId="1021474243">
     <w:abstractNumId w:val="13"/>
   </w:num>
-  <w:num w:numId="10">
+  <w:num w:numId="10" w16cid:durableId="1032147291">
     <w:abstractNumId w:val="3"/>
   </w:num>
-  <w:num w:numId="11">
+  <w:num w:numId="11" w16cid:durableId="286668197">
     <w:abstractNumId w:val="8"/>
   </w:num>
-  <w:num w:numId="12">
+  <w:num w:numId="12" w16cid:durableId="842863163">
     <w:abstractNumId w:val="10"/>
   </w:num>
-  <w:num w:numId="13">
+  <w:num w:numId="13" w16cid:durableId="389350834">
     <w:abstractNumId w:val="4"/>
   </w:num>
-  <w:num w:numId="14">
+  <w:num w:numId="14" w16cid:durableId="1333337252">
     <w:abstractNumId w:val="1"/>
   </w:num>
-  <w:num w:numId="15">
+  <w:num w:numId="15" w16cid:durableId="652179157">
     <w:abstractNumId w:val="9"/>
   </w:num>
-  <w:num w:numId="16">
+  <w:num w:numId="16" w16cid:durableId="1021277641">
     <w:abstractNumId w:val="5"/>
   </w:num>
   <w:numIdMacAtCleanup w:val="10"/>
@@ -26902,7 +27593,7 @@
 </file>
 
 <file path=word/styles.xml><?xml version="1.0" encoding="utf-8"?>
-<w:styles xmlns:r="http://schemas.openxmlformats.org/officeDocument/2006/relationships" xmlns:w="http://schemas.openxmlformats.org/wordprocessingml/2006/main">
+<w:styles xmlns:mc="http://schemas.openxmlformats.org/markup-compatibility/2006" xmlns:r="http://schemas.openxmlformats.org/officeDocument/2006/relationships" xmlns:w="http://schemas.openxmlformats.org/wordprocessingml/2006/main" xmlns:w14="http://schemas.microsoft.com/office/word/2010/wordml" xmlns:w15="http://schemas.microsoft.com/office/word/2012/wordml" xmlns:w16cex="http://schemas.microsoft.com/office/word/2018/wordml/cex" xmlns:w16cid="http://schemas.microsoft.com/office/word/2016/wordml/cid" xmlns:w16="http://schemas.microsoft.com/office/word/2018/wordml" xmlns:w16sdtdh="http://schemas.microsoft.com/office/word/2020/wordml/sdtdatahash" xmlns:w16se="http://schemas.microsoft.com/office/word/2015/wordml/symex" mc:Ignorable="w14 w15 w16se w16cid w16 w16cex w16sdtdh">
   <w:docDefaults>
     <w:rPrDefault>
       <w:rPr>
@@ -26912,148 +27603,381 @@
     </w:rPrDefault>
     <w:pPrDefault/>
   </w:docDefaults>
-  <w:latentStyles w:defLockedState="0" w:defUIPriority="99" w:defSemiHidden="1" w:defUnhideWhenUsed="1" w:defQFormat="0" w:count="267">
-    <w:lsdException w:name="Normal" w:semiHidden="0" w:uiPriority="1" w:unhideWhenUsed="0" w:qFormat="1"/>
-    <w:lsdException w:name="heading 1" w:semiHidden="0" w:uiPriority="9" w:unhideWhenUsed="0" w:qFormat="1"/>
-    <w:lsdException w:name="heading 2" w:semiHidden="0" w:uiPriority="1" w:qFormat="1"/>
-    <w:lsdException w:name="heading 3" w:uiPriority="9" w:qFormat="1"/>
-    <w:lsdException w:name="heading 4" w:uiPriority="1" w:qFormat="1"/>
-    <w:lsdException w:name="heading 5" w:uiPriority="9" w:qFormat="1"/>
-    <w:lsdException w:name="heading 6" w:uiPriority="9" w:qFormat="1"/>
-    <w:lsdException w:name="heading 7" w:uiPriority="9" w:qFormat="1"/>
-    <w:lsdException w:name="heading 8" w:uiPriority="9" w:qFormat="1"/>
-    <w:lsdException w:name="heading 9" w:uiPriority="9" w:qFormat="1"/>
-    <w:lsdException w:name="toc 1" w:semiHidden="0" w:uiPriority="39" w:unhideWhenUsed="0" w:qFormat="1"/>
-    <w:lsdException w:name="toc 2" w:semiHidden="0" w:uiPriority="39" w:unhideWhenUsed="0" w:qFormat="1"/>
-    <w:lsdException w:name="toc 3" w:semiHidden="0" w:uiPriority="39" w:unhideWhenUsed="0" w:qFormat="1"/>
-    <w:lsdException w:name="toc 4" w:semiHidden="0" w:uiPriority="1" w:unhideWhenUsed="0" w:qFormat="1"/>
-    <w:lsdException w:name="toc 5" w:semiHidden="0" w:uiPriority="1" w:unhideWhenUsed="0" w:qFormat="1"/>
-    <w:lsdException w:name="toc 6" w:semiHidden="0" w:uiPriority="1" w:unhideWhenUsed="0" w:qFormat="1"/>
-    <w:lsdException w:name="toc 7" w:semiHidden="0" w:uiPriority="1" w:unhideWhenUsed="0" w:qFormat="1"/>
-    <w:lsdException w:name="toc 8" w:semiHidden="0" w:uiPriority="1" w:unhideWhenUsed="0" w:qFormat="1"/>
-    <w:lsdException w:name="toc 9" w:uiPriority="39"/>
-    <w:lsdException w:name="header" w:semiHidden="0"/>
-    <w:lsdException w:name="footer" w:semiHidden="0"/>
-    <w:lsdException w:name="caption" w:uiPriority="35" w:qFormat="1"/>
-    <w:lsdException w:name="Title" w:semiHidden="0" w:uiPriority="10" w:unhideWhenUsed="0" w:qFormat="1"/>
-    <w:lsdException w:name="Default Paragraph Font" w:uiPriority="1"/>
-    <w:lsdException w:name="Body Text" w:semiHidden="0" w:uiPriority="1" w:unhideWhenUsed="0" w:qFormat="1"/>
-    <w:lsdException w:name="Subtitle" w:semiHidden="0" w:uiPriority="11" w:unhideWhenUsed="0" w:qFormat="1"/>
-    <w:lsdException w:name="Strong" w:semiHidden="0" w:uiPriority="22" w:unhideWhenUsed="0" w:qFormat="1"/>
-    <w:lsdException w:name="Emphasis" w:semiHidden="0" w:uiPriority="20" w:unhideWhenUsed="0" w:qFormat="1"/>
-    <w:lsdException w:name="HTML Preformatted" w:semiHidden="0"/>
-    <w:lsdException w:name="Normal Table" w:qFormat="1"/>
-    <w:lsdException w:name="Table Grid" w:semiHidden="0" w:uiPriority="59" w:unhideWhenUsed="0"/>
-    <w:lsdException w:name="No Spacing" w:uiPriority="1" w:qFormat="1"/>
-    <w:lsdException w:name="Light Shading" w:semiHidden="0" w:uiPriority="60" w:unhideWhenUsed="0"/>
-    <w:lsdException w:name="Light List" w:semiHidden="0" w:uiPriority="61" w:unhideWhenUsed="0"/>
-    <w:lsdException w:name="Light Grid" w:semiHidden="0" w:uiPriority="62" w:unhideWhenUsed="0"/>
-    <w:lsdException w:name="Medium Shading 1" w:semiHidden="0" w:uiPriority="63" w:unhideWhenUsed="0"/>
-    <w:lsdException w:name="Medium Shading 2" w:semiHidden="0" w:uiPriority="64" w:unhideWhenUsed="0"/>
-    <w:lsdException w:name="Medium List 1" w:semiHidden="0" w:uiPriority="65" w:unhideWhenUsed="0"/>
-    <w:lsdException w:name="Medium List 2" w:semiHidden="0" w:uiPriority="66" w:unhideWhenUsed="0"/>
-    <w:lsdException w:name="Medium Grid 1" w:semiHidden="0" w:uiPriority="67" w:unhideWhenUsed="0"/>
-    <w:lsdException w:name="Medium Grid 2" w:semiHidden="0" w:uiPriority="68" w:unhideWhenUsed="0"/>
-    <w:lsdException w:name="Medium Grid 3" w:semiHidden="0" w:uiPriority="69" w:unhideWhenUsed="0"/>
-    <w:lsdException w:name="Dark List" w:semiHidden="0" w:uiPriority="70" w:unhideWhenUsed="0"/>
-    <w:lsdException w:name="Colorful Shading" w:semiHidden="0" w:uiPriority="71" w:unhideWhenUsed="0"/>
-    <w:lsdException w:name="Colorful List" w:semiHidden="0" w:uiPriority="72" w:unhideWhenUsed="0"/>
-    <w:lsdException w:name="Colorful Grid" w:semiHidden="0" w:uiPriority="73" w:unhideWhenUsed="0"/>
-    <w:lsdException w:name="Light Shading Accent 1" w:semiHidden="0" w:uiPriority="60" w:unhideWhenUsed="0"/>
-    <w:lsdException w:name="Light List Accent 1" w:semiHidden="0" w:uiPriority="61" w:unhideWhenUsed="0"/>
-    <w:lsdException w:name="Light Grid Accent 1" w:semiHidden="0" w:uiPriority="62" w:unhideWhenUsed="0"/>
-    <w:lsdException w:name="Medium Shading 1 Accent 1" w:semiHidden="0" w:uiPriority="63" w:unhideWhenUsed="0"/>
-    <w:lsdException w:name="Medium Shading 2 Accent 1" w:semiHidden="0" w:uiPriority="64" w:unhideWhenUsed="0"/>
-    <w:lsdException w:name="Medium List 1 Accent 1" w:semiHidden="0" w:uiPriority="65" w:unhideWhenUsed="0"/>
-    <w:lsdException w:name="Revision" w:unhideWhenUsed="0"/>
-    <w:lsdException w:name="List Paragraph" w:semiHidden="0" w:uiPriority="34" w:unhideWhenUsed="0" w:qFormat="1"/>
-    <w:lsdException w:name="Quote" w:semiHidden="0" w:unhideWhenUsed="0"/>
-    <w:lsdException w:name="Intense Quote" w:semiHidden="0" w:unhideWhenUsed="0"/>
-    <w:lsdException w:name="Medium List 2 Accent 1" w:semiHidden="0" w:uiPriority="66" w:unhideWhenUsed="0"/>
-    <w:lsdException w:name="Medium Grid 1 Accent 1" w:semiHidden="0" w:uiPriority="67" w:unhideWhenUsed="0"/>
-    <w:lsdException w:name="Medium Grid 2 Accent 1" w:semiHidden="0" w:uiPriority="68" w:unhideWhenUsed="0"/>
-    <w:lsdException w:name="Medium Grid 3 Accent 1" w:semiHidden="0" w:uiPriority="69" w:unhideWhenUsed="0"/>
-    <w:lsdException w:name="Dark List Accent 1" w:semiHidden="0" w:uiPriority="70" w:unhideWhenUsed="0"/>
-    <w:lsdException w:name="Colorful Shading Accent 1" w:semiHidden="0" w:uiPriority="71" w:unhideWhenUsed="0"/>
-    <w:lsdException w:name="Colorful List Accent 1" w:semiHidden="0" w:uiPriority="72" w:unhideWhenUsed="0"/>
-    <w:lsdException w:name="Colorful Grid Accent 1" w:semiHidden="0" w:uiPriority="73" w:unhideWhenUsed="0"/>
-    <w:lsdException w:name="Light Shading Accent 2" w:semiHidden="0" w:uiPriority="60" w:unhideWhenUsed="0"/>
-    <w:lsdException w:name="Light List Accent 2" w:semiHidden="0" w:uiPriority="61" w:unhideWhenUsed="0"/>
-    <w:lsdException w:name="Light Grid Accent 2" w:semiHidden="0" w:uiPriority="62" w:unhideWhenUsed="0"/>
-    <w:lsdException w:name="Medium Shading 1 Accent 2" w:semiHidden="0" w:uiPriority="63" w:unhideWhenUsed="0"/>
-    <w:lsdException w:name="Medium Shading 2 Accent 2" w:semiHidden="0" w:uiPriority="64" w:unhideWhenUsed="0"/>
-    <w:lsdException w:name="Medium List 1 Accent 2" w:semiHidden="0" w:uiPriority="65" w:unhideWhenUsed="0"/>
-    <w:lsdException w:name="Medium List 2 Accent 2" w:semiHidden="0" w:uiPriority="66" w:unhideWhenUsed="0"/>
-    <w:lsdException w:name="Medium Grid 1 Accent 2" w:semiHidden="0" w:uiPriority="67" w:unhideWhenUsed="0"/>
-    <w:lsdException w:name="Medium Grid 2 Accent 2" w:semiHidden="0" w:uiPriority="68" w:unhideWhenUsed="0"/>
-    <w:lsdException w:name="Medium Grid 3 Accent 2" w:semiHidden="0" w:uiPriority="69" w:unhideWhenUsed="0"/>
-    <w:lsdException w:name="Dark List Accent 2" w:semiHidden="0" w:uiPriority="70" w:unhideWhenUsed="0"/>
-    <w:lsdException w:name="Colorful Shading Accent 2" w:semiHidden="0" w:uiPriority="71" w:unhideWhenUsed="0"/>
-    <w:lsdException w:name="Colorful List Accent 2" w:semiHidden="0" w:uiPriority="72" w:unhideWhenUsed="0"/>
-    <w:lsdException w:name="Colorful Grid Accent 2" w:semiHidden="0" w:uiPriority="73" w:unhideWhenUsed="0"/>
-    <w:lsdException w:name="Light Shading Accent 3" w:semiHidden="0" w:uiPriority="60" w:unhideWhenUsed="0"/>
-    <w:lsdException w:name="Light List Accent 3" w:semiHidden="0" w:uiPriority="61" w:unhideWhenUsed="0"/>
-    <w:lsdException w:name="Light Grid Accent 3" w:semiHidden="0" w:uiPriority="62" w:unhideWhenUsed="0"/>
-    <w:lsdException w:name="Medium Shading 1 Accent 3" w:semiHidden="0" w:uiPriority="63" w:unhideWhenUsed="0"/>
-    <w:lsdException w:name="Medium Shading 2 Accent 3" w:semiHidden="0" w:uiPriority="64" w:unhideWhenUsed="0"/>
-    <w:lsdException w:name="Medium List 1 Accent 3" w:semiHidden="0" w:uiPriority="65" w:unhideWhenUsed="0"/>
-    <w:lsdException w:name="Medium List 2 Accent 3" w:semiHidden="0" w:uiPriority="66" w:unhideWhenUsed="0"/>
-    <w:lsdException w:name="Medium Grid 1 Accent 3" w:semiHidden="0" w:uiPriority="67" w:unhideWhenUsed="0"/>
-    <w:lsdException w:name="Medium Grid 2 Accent 3" w:semiHidden="0" w:uiPriority="68" w:unhideWhenUsed="0"/>
-    <w:lsdException w:name="Medium Grid 3 Accent 3" w:semiHidden="0" w:uiPriority="69" w:unhideWhenUsed="0"/>
-    <w:lsdException w:name="Dark List Accent 3" w:semiHidden="0" w:uiPriority="70" w:unhideWhenUsed="0"/>
-    <w:lsdException w:name="Colorful Shading Accent 3" w:semiHidden="0" w:uiPriority="71" w:unhideWhenUsed="0"/>
-    <w:lsdException w:name="Colorful List Accent 3" w:semiHidden="0" w:uiPriority="72" w:unhideWhenUsed="0"/>
-    <w:lsdException w:name="Colorful Grid Accent 3" w:semiHidden="0" w:uiPriority="73" w:unhideWhenUsed="0"/>
-    <w:lsdException w:name="Light Shading Accent 4" w:semiHidden="0" w:uiPriority="60" w:unhideWhenUsed="0"/>
-    <w:lsdException w:name="Light List Accent 4" w:semiHidden="0" w:uiPriority="61" w:unhideWhenUsed="0"/>
-    <w:lsdException w:name="Light Grid Accent 4" w:semiHidden="0" w:uiPriority="62" w:unhideWhenUsed="0"/>
-    <w:lsdException w:name="Medium Shading 1 Accent 4" w:semiHidden="0" w:uiPriority="63" w:unhideWhenUsed="0"/>
-    <w:lsdException w:name="Medium Shading 2 Accent 4" w:semiHidden="0" w:uiPriority="64" w:unhideWhenUsed="0"/>
-    <w:lsdException w:name="Medium List 1 Accent 4" w:semiHidden="0" w:uiPriority="65" w:unhideWhenUsed="0"/>
-    <w:lsdException w:name="Medium List 2 Accent 4" w:semiHidden="0" w:uiPriority="66" w:unhideWhenUsed="0"/>
-    <w:lsdException w:name="Medium Grid 1 Accent 4" w:semiHidden="0" w:uiPriority="67" w:unhideWhenUsed="0"/>
-    <w:lsdException w:name="Medium Grid 2 Accent 4" w:semiHidden="0" w:uiPriority="68" w:unhideWhenUsed="0"/>
-    <w:lsdException w:name="Medium Grid 3 Accent 4" w:semiHidden="0" w:uiPriority="69" w:unhideWhenUsed="0"/>
-    <w:lsdException w:name="Dark List Accent 4" w:semiHidden="0" w:uiPriority="70" w:unhideWhenUsed="0"/>
-    <w:lsdException w:name="Colorful Shading Accent 4" w:semiHidden="0" w:uiPriority="71" w:unhideWhenUsed="0"/>
-    <w:lsdException w:name="Colorful List Accent 4" w:semiHidden="0" w:uiPriority="72" w:unhideWhenUsed="0"/>
-    <w:lsdException w:name="Colorful Grid Accent 4" w:semiHidden="0" w:uiPriority="73" w:unhideWhenUsed="0"/>
-    <w:lsdException w:name="Light Shading Accent 5" w:semiHidden="0" w:uiPriority="60" w:unhideWhenUsed="0"/>
-    <w:lsdException w:name="Light List Accent 5" w:semiHidden="0" w:uiPriority="61" w:unhideWhenUsed="0"/>
-    <w:lsdException w:name="Light Grid Accent 5" w:semiHidden="0" w:uiPriority="62" w:unhideWhenUsed="0"/>
-    <w:lsdException w:name="Medium Shading 1 Accent 5" w:semiHidden="0" w:uiPriority="63" w:unhideWhenUsed="0"/>
-    <w:lsdException w:name="Medium Shading 2 Accent 5" w:semiHidden="0" w:uiPriority="64" w:unhideWhenUsed="0"/>
-    <w:lsdException w:name="Medium List 1 Accent 5" w:semiHidden="0" w:uiPriority="65" w:unhideWhenUsed="0"/>
-    <w:lsdException w:name="Medium List 2 Accent 5" w:semiHidden="0" w:uiPriority="66" w:unhideWhenUsed="0"/>
-    <w:lsdException w:name="Medium Grid 1 Accent 5" w:semiHidden="0" w:uiPriority="67" w:unhideWhenUsed="0"/>
-    <w:lsdException w:name="Medium Grid 2 Accent 5" w:semiHidden="0" w:uiPriority="68" w:unhideWhenUsed="0"/>
-    <w:lsdException w:name="Medium Grid 3 Accent 5" w:semiHidden="0" w:uiPriority="69" w:unhideWhenUsed="0"/>
-    <w:lsdException w:name="Dark List Accent 5" w:semiHidden="0" w:uiPriority="70" w:unhideWhenUsed="0"/>
-    <w:lsdException w:name="Colorful Shading Accent 5" w:semiHidden="0" w:uiPriority="71" w:unhideWhenUsed="0"/>
-    <w:lsdException w:name="Colorful List Accent 5" w:semiHidden="0" w:uiPriority="72" w:unhideWhenUsed="0"/>
-    <w:lsdException w:name="Colorful Grid Accent 5" w:semiHidden="0" w:uiPriority="73" w:unhideWhenUsed="0"/>
-    <w:lsdException w:name="Light Shading Accent 6" w:semiHidden="0" w:uiPriority="60" w:unhideWhenUsed="0"/>
-    <w:lsdException w:name="Light List Accent 6" w:semiHidden="0" w:uiPriority="61" w:unhideWhenUsed="0"/>
-    <w:lsdException w:name="Light Grid Accent 6" w:semiHidden="0" w:uiPriority="62" w:unhideWhenUsed="0"/>
-    <w:lsdException w:name="Medium Shading 1 Accent 6" w:semiHidden="0" w:uiPriority="63" w:unhideWhenUsed="0"/>
-    <w:lsdException w:name="Medium Shading 2 Accent 6" w:semiHidden="0" w:uiPriority="64" w:unhideWhenUsed="0"/>
-    <w:lsdException w:name="Medium List 1 Accent 6" w:semiHidden="0" w:uiPriority="65" w:unhideWhenUsed="0"/>
-    <w:lsdException w:name="Medium List 2 Accent 6" w:semiHidden="0" w:uiPriority="66" w:unhideWhenUsed="0"/>
-    <w:lsdException w:name="Medium Grid 1 Accent 6" w:semiHidden="0" w:uiPriority="67" w:unhideWhenUsed="0"/>
-    <w:lsdException w:name="Medium Grid 2 Accent 6" w:semiHidden="0" w:uiPriority="68" w:unhideWhenUsed="0"/>
-    <w:lsdException w:name="Medium Grid 3 Accent 6" w:semiHidden="0" w:uiPriority="69" w:unhideWhenUsed="0"/>
-    <w:lsdException w:name="Dark List Accent 6" w:semiHidden="0" w:uiPriority="70" w:unhideWhenUsed="0"/>
-    <w:lsdException w:name="Colorful Shading Accent 6" w:semiHidden="0" w:uiPriority="71" w:unhideWhenUsed="0"/>
-    <w:lsdException w:name="Colorful List Accent 6" w:semiHidden="0" w:uiPriority="72" w:unhideWhenUsed="0"/>
-    <w:lsdException w:name="Colorful Grid Accent 6" w:semiHidden="0" w:uiPriority="73" w:unhideWhenUsed="0"/>
-    <w:lsdException w:name="Subtle Emphasis" w:semiHidden="0" w:uiPriority="19" w:unhideWhenUsed="0" w:qFormat="1"/>
-    <w:lsdException w:name="Intense Emphasis" w:semiHidden="0" w:uiPriority="21" w:unhideWhenUsed="0" w:qFormat="1"/>
-    <w:lsdException w:name="Subtle Reference" w:semiHidden="0" w:uiPriority="31" w:unhideWhenUsed="0" w:qFormat="1"/>
-    <w:lsdException w:name="Intense Reference" w:semiHidden="0" w:uiPriority="32" w:unhideWhenUsed="0" w:qFormat="1"/>
-    <w:lsdException w:name="Book Title" w:semiHidden="0" w:uiPriority="33" w:unhideWhenUsed="0" w:qFormat="1"/>
-    <w:lsdException w:name="Bibliography" w:uiPriority="37"/>
-    <w:lsdException w:name="TOC Heading" w:uiPriority="39" w:qFormat="1"/>
+  <w:latentStyles w:defLockedState="0" w:defUIPriority="99" w:defSemiHidden="0" w:defUnhideWhenUsed="0" w:defQFormat="0" w:count="376">
+    <w:lsdException w:name="Normal" w:uiPriority="1" w:qFormat="1"/>
+    <w:lsdException w:name="heading 1" w:uiPriority="9" w:qFormat="1"/>
+    <w:lsdException w:name="heading 2" w:uiPriority="1" w:unhideWhenUsed="1" w:qFormat="1"/>
+    <w:lsdException w:name="heading 3" w:semiHidden="1" w:uiPriority="9" w:unhideWhenUsed="1" w:qFormat="1"/>
+    <w:lsdException w:name="heading 4" w:semiHidden="1" w:uiPriority="1" w:unhideWhenUsed="1" w:qFormat="1"/>
+    <w:lsdException w:name="heading 5" w:semiHidden="1" w:uiPriority="9" w:unhideWhenUsed="1" w:qFormat="1"/>
+    <w:lsdException w:name="heading 6" w:semiHidden="1" w:uiPriority="9" w:unhideWhenUsed="1" w:qFormat="1"/>
+    <w:lsdException w:name="heading 7" w:semiHidden="1" w:uiPriority="9" w:unhideWhenUsed="1" w:qFormat="1"/>
+    <w:lsdException w:name="heading 8" w:semiHidden="1" w:uiPriority="9" w:unhideWhenUsed="1" w:qFormat="1"/>
+    <w:lsdException w:name="heading 9" w:semiHidden="1" w:uiPriority="9" w:unhideWhenUsed="1" w:qFormat="1"/>
+    <w:lsdException w:name="index 1" w:semiHidden="1" w:unhideWhenUsed="1"/>
+    <w:lsdException w:name="index 2" w:semiHidden="1" w:unhideWhenUsed="1"/>
+    <w:lsdException w:name="index 3" w:semiHidden="1" w:unhideWhenUsed="1"/>
+    <w:lsdException w:name="index 4" w:semiHidden="1" w:unhideWhenUsed="1"/>
+    <w:lsdException w:name="index 5" w:semiHidden="1" w:unhideWhenUsed="1"/>
+    <w:lsdException w:name="index 6" w:semiHidden="1" w:unhideWhenUsed="1"/>
+    <w:lsdException w:name="index 7" w:semiHidden="1" w:unhideWhenUsed="1"/>
+    <w:lsdException w:name="index 8" w:semiHidden="1" w:unhideWhenUsed="1"/>
+    <w:lsdException w:name="index 9" w:semiHidden="1" w:unhideWhenUsed="1"/>
+    <w:lsdException w:name="toc 1" w:uiPriority="39" w:qFormat="1"/>
+    <w:lsdException w:name="toc 2" w:uiPriority="39" w:qFormat="1"/>
+    <w:lsdException w:name="toc 3" w:uiPriority="39" w:qFormat="1"/>
+    <w:lsdException w:name="toc 4" w:uiPriority="1" w:qFormat="1"/>
+    <w:lsdException w:name="toc 5" w:uiPriority="1" w:qFormat="1"/>
+    <w:lsdException w:name="toc 6" w:uiPriority="1" w:qFormat="1"/>
+    <w:lsdException w:name="toc 7" w:uiPriority="1" w:qFormat="1"/>
+    <w:lsdException w:name="toc 8" w:uiPriority="1" w:qFormat="1"/>
+    <w:lsdException w:name="toc 9" w:semiHidden="1" w:uiPriority="39" w:unhideWhenUsed="1"/>
+    <w:lsdException w:name="Normal Indent" w:semiHidden="1" w:unhideWhenUsed="1"/>
+    <w:lsdException w:name="footnote text" w:semiHidden="1" w:unhideWhenUsed="1"/>
+    <w:lsdException w:name="annotation text" w:semiHidden="1" w:unhideWhenUsed="1"/>
+    <w:lsdException w:name="header" w:unhideWhenUsed="1"/>
+    <w:lsdException w:name="footer" w:unhideWhenUsed="1"/>
+    <w:lsdException w:name="index heading" w:semiHidden="1" w:unhideWhenUsed="1"/>
+    <w:lsdException w:name="caption" w:semiHidden="1" w:uiPriority="35" w:unhideWhenUsed="1" w:qFormat="1"/>
+    <w:lsdException w:name="table of figures" w:semiHidden="1" w:unhideWhenUsed="1"/>
+    <w:lsdException w:name="envelope address" w:semiHidden="1" w:unhideWhenUsed="1"/>
+    <w:lsdException w:name="envelope return" w:semiHidden="1" w:unhideWhenUsed="1"/>
+    <w:lsdException w:name="footnote reference" w:semiHidden="1" w:unhideWhenUsed="1"/>
+    <w:lsdException w:name="annotation reference" w:semiHidden="1" w:unhideWhenUsed="1"/>
+    <w:lsdException w:name="line number" w:semiHidden="1" w:unhideWhenUsed="1"/>
+    <w:lsdException w:name="page number" w:semiHidden="1" w:unhideWhenUsed="1"/>
+    <w:lsdException w:name="endnote reference" w:semiHidden="1" w:unhideWhenUsed="1"/>
+    <w:lsdException w:name="endnote text" w:semiHidden="1" w:unhideWhenUsed="1"/>
+    <w:lsdException w:name="table of authorities" w:semiHidden="1" w:unhideWhenUsed="1"/>
+    <w:lsdException w:name="macro" w:semiHidden="1" w:unhideWhenUsed="1"/>
+    <w:lsdException w:name="toa heading" w:semiHidden="1" w:unhideWhenUsed="1"/>
+    <w:lsdException w:name="List" w:semiHidden="1" w:unhideWhenUsed="1"/>
+    <w:lsdException w:name="List Bullet" w:semiHidden="1" w:unhideWhenUsed="1"/>
+    <w:lsdException w:name="List Number" w:semiHidden="1" w:unhideWhenUsed="1"/>
+    <w:lsdException w:name="List 2" w:semiHidden="1" w:unhideWhenUsed="1"/>
+    <w:lsdException w:name="List 3" w:semiHidden="1" w:unhideWhenUsed="1"/>
+    <w:lsdException w:name="List 4" w:semiHidden="1" w:unhideWhenUsed="1"/>
+    <w:lsdException w:name="List 5" w:semiHidden="1" w:unhideWhenUsed="1"/>
+    <w:lsdException w:name="List Bullet 2" w:semiHidden="1" w:unhideWhenUsed="1"/>
+    <w:lsdException w:name="List Bullet 3" w:semiHidden="1" w:unhideWhenUsed="1"/>
+    <w:lsdException w:name="List Bullet 4" w:semiHidden="1" w:unhideWhenUsed="1"/>
+    <w:lsdException w:name="List Bullet 5" w:semiHidden="1" w:unhideWhenUsed="1"/>
+    <w:lsdException w:name="List Number 2" w:semiHidden="1" w:unhideWhenUsed="1"/>
+    <w:lsdException w:name="List Number 3" w:semiHidden="1" w:unhideWhenUsed="1"/>
+    <w:lsdException w:name="List Number 4" w:semiHidden="1" w:unhideWhenUsed="1"/>
+    <w:lsdException w:name="List Number 5" w:semiHidden="1" w:unhideWhenUsed="1"/>
+    <w:lsdException w:name="Title" w:uiPriority="10" w:qFormat="1"/>
+    <w:lsdException w:name="Closing" w:semiHidden="1" w:unhideWhenUsed="1"/>
+    <w:lsdException w:name="Signature" w:semiHidden="1" w:unhideWhenUsed="1"/>
+    <w:lsdException w:name="Default Paragraph Font" w:semiHidden="1" w:uiPriority="1" w:unhideWhenUsed="1"/>
+    <w:lsdException w:name="Body Text" w:uiPriority="1" w:qFormat="1"/>
+    <w:lsdException w:name="Body Text Indent" w:semiHidden="1" w:unhideWhenUsed="1"/>
+    <w:lsdException w:name="List Continue" w:semiHidden="1" w:unhideWhenUsed="1"/>
+    <w:lsdException w:name="List Continue 2" w:semiHidden="1" w:unhideWhenUsed="1"/>
+    <w:lsdException w:name="List Continue 3" w:semiHidden="1" w:unhideWhenUsed="1"/>
+    <w:lsdException w:name="List Continue 4" w:semiHidden="1" w:unhideWhenUsed="1"/>
+    <w:lsdException w:name="List Continue 5" w:semiHidden="1" w:unhideWhenUsed="1"/>
+    <w:lsdException w:name="Message Header" w:semiHidden="1" w:unhideWhenUsed="1"/>
+    <w:lsdException w:name="Subtitle" w:uiPriority="11" w:qFormat="1"/>
+    <w:lsdException w:name="Salutation" w:semiHidden="1" w:unhideWhenUsed="1"/>
+    <w:lsdException w:name="Date" w:semiHidden="1" w:unhideWhenUsed="1"/>
+    <w:lsdException w:name="Body Text First Indent" w:semiHidden="1" w:unhideWhenUsed="1"/>
+    <w:lsdException w:name="Body Text First Indent 2" w:semiHidden="1" w:unhideWhenUsed="1"/>
+    <w:lsdException w:name="Note Heading" w:semiHidden="1" w:unhideWhenUsed="1"/>
+    <w:lsdException w:name="Body Text 2" w:semiHidden="1" w:unhideWhenUsed="1"/>
+    <w:lsdException w:name="Body Text 3" w:semiHidden="1" w:unhideWhenUsed="1"/>
+    <w:lsdException w:name="Body Text Indent 2" w:semiHidden="1" w:unhideWhenUsed="1"/>
+    <w:lsdException w:name="Body Text Indent 3" w:semiHidden="1" w:unhideWhenUsed="1"/>
+    <w:lsdException w:name="Block Text" w:semiHidden="1" w:unhideWhenUsed="1"/>
+    <w:lsdException w:name="Hyperlink" w:semiHidden="1" w:unhideWhenUsed="1"/>
+    <w:lsdException w:name="FollowedHyperlink" w:semiHidden="1" w:unhideWhenUsed="1"/>
+    <w:lsdException w:name="Strong" w:uiPriority="22" w:qFormat="1"/>
+    <w:lsdException w:name="Emphasis" w:uiPriority="20" w:qFormat="1"/>
+    <w:lsdException w:name="Document Map" w:semiHidden="1" w:unhideWhenUsed="1"/>
+    <w:lsdException w:name="Plain Text" w:semiHidden="1" w:unhideWhenUsed="1"/>
+    <w:lsdException w:name="E-mail Signature" w:semiHidden="1" w:unhideWhenUsed="1"/>
+    <w:lsdException w:name="HTML Top of Form" w:semiHidden="1" w:unhideWhenUsed="1"/>
+    <w:lsdException w:name="HTML Bottom of Form" w:semiHidden="1" w:unhideWhenUsed="1"/>
+    <w:lsdException w:name="Normal (Web)" w:semiHidden="1" w:unhideWhenUsed="1"/>
+    <w:lsdException w:name="HTML Acronym" w:semiHidden="1" w:unhideWhenUsed="1"/>
+    <w:lsdException w:name="HTML Address" w:semiHidden="1" w:unhideWhenUsed="1"/>
+    <w:lsdException w:name="HTML Cite" w:semiHidden="1" w:unhideWhenUsed="1"/>
+    <w:lsdException w:name="HTML Code" w:semiHidden="1" w:unhideWhenUsed="1"/>
+    <w:lsdException w:name="HTML Definition" w:semiHidden="1" w:unhideWhenUsed="1"/>
+    <w:lsdException w:name="HTML Keyboard" w:semiHidden="1" w:unhideWhenUsed="1"/>
+    <w:lsdException w:name="HTML Preformatted" w:unhideWhenUsed="1"/>
+    <w:lsdException w:name="HTML Sample" w:semiHidden="1" w:unhideWhenUsed="1"/>
+    <w:lsdException w:name="HTML Typewriter" w:semiHidden="1" w:unhideWhenUsed="1"/>
+    <w:lsdException w:name="HTML Variable" w:semiHidden="1" w:unhideWhenUsed="1"/>
+    <w:lsdException w:name="Normal Table" w:semiHidden="1" w:unhideWhenUsed="1" w:qFormat="1"/>
+    <w:lsdException w:name="annotation subject" w:semiHidden="1" w:unhideWhenUsed="1"/>
+    <w:lsdException w:name="No List" w:semiHidden="1" w:unhideWhenUsed="1"/>
+    <w:lsdException w:name="Outline List 1" w:semiHidden="1" w:unhideWhenUsed="1"/>
+    <w:lsdException w:name="Outline List 2" w:semiHidden="1" w:unhideWhenUsed="1"/>
+    <w:lsdException w:name="Outline List 3" w:semiHidden="1" w:unhideWhenUsed="1"/>
+    <w:lsdException w:name="Table Simple 1" w:semiHidden="1" w:unhideWhenUsed="1"/>
+    <w:lsdException w:name="Table Simple 2" w:semiHidden="1" w:unhideWhenUsed="1"/>
+    <w:lsdException w:name="Table Simple 3" w:semiHidden="1" w:unhideWhenUsed="1"/>
+    <w:lsdException w:name="Table Classic 1" w:semiHidden="1" w:unhideWhenUsed="1"/>
+    <w:lsdException w:name="Table Classic 2" w:semiHidden="1" w:unhideWhenUsed="1"/>
+    <w:lsdException w:name="Table Classic 3" w:semiHidden="1" w:unhideWhenUsed="1"/>
+    <w:lsdException w:name="Table Classic 4" w:semiHidden="1" w:unhideWhenUsed="1"/>
+    <w:lsdException w:name="Table Colorful 1" w:semiHidden="1" w:unhideWhenUsed="1"/>
+    <w:lsdException w:name="Table Colorful 2" w:semiHidden="1" w:unhideWhenUsed="1"/>
+    <w:lsdException w:name="Table Colorful 3" w:semiHidden="1" w:unhideWhenUsed="1"/>
+    <w:lsdException w:name="Table Columns 1" w:semiHidden="1" w:unhideWhenUsed="1"/>
+    <w:lsdException w:name="Table Columns 2" w:semiHidden="1" w:unhideWhenUsed="1"/>
+    <w:lsdException w:name="Table Columns 3" w:semiHidden="1" w:unhideWhenUsed="1"/>
+    <w:lsdException w:name="Table Columns 4" w:semiHidden="1" w:unhideWhenUsed="1"/>
+    <w:lsdException w:name="Table Columns 5" w:semiHidden="1" w:unhideWhenUsed="1"/>
+    <w:lsdException w:name="Table Grid 1" w:semiHidden="1" w:unhideWhenUsed="1"/>
+    <w:lsdException w:name="Table Grid 2" w:semiHidden="1" w:unhideWhenUsed="1"/>
+    <w:lsdException w:name="Table Grid 3" w:semiHidden="1" w:unhideWhenUsed="1"/>
+    <w:lsdException w:name="Table Grid 4" w:semiHidden="1" w:unhideWhenUsed="1"/>
+    <w:lsdException w:name="Table Grid 5" w:semiHidden="1" w:unhideWhenUsed="1"/>
+    <w:lsdException w:name="Table Grid 6" w:semiHidden="1" w:unhideWhenUsed="1"/>
+    <w:lsdException w:name="Table Grid 7" w:semiHidden="1" w:unhideWhenUsed="1"/>
+    <w:lsdException w:name="Table Grid 8" w:semiHidden="1" w:unhideWhenUsed="1"/>
+    <w:lsdException w:name="Table List 1" w:semiHidden="1" w:unhideWhenUsed="1"/>
+    <w:lsdException w:name="Table List 2" w:semiHidden="1" w:unhideWhenUsed="1"/>
+    <w:lsdException w:name="Table List 3" w:semiHidden="1" w:unhideWhenUsed="1"/>
+    <w:lsdException w:name="Table List 4" w:semiHidden="1" w:unhideWhenUsed="1"/>
+    <w:lsdException w:name="Table List 5" w:semiHidden="1" w:unhideWhenUsed="1"/>
+    <w:lsdException w:name="Table List 6" w:semiHidden="1" w:unhideWhenUsed="1"/>
+    <w:lsdException w:name="Table List 7" w:semiHidden="1" w:unhideWhenUsed="1"/>
+    <w:lsdException w:name="Table List 8" w:semiHidden="1" w:unhideWhenUsed="1"/>
+    <w:lsdException w:name="Table 3D effects 1" w:semiHidden="1" w:unhideWhenUsed="1"/>
+    <w:lsdException w:name="Table 3D effects 2" w:semiHidden="1" w:unhideWhenUsed="1"/>
+    <w:lsdException w:name="Table 3D effects 3" w:semiHidden="1" w:unhideWhenUsed="1"/>
+    <w:lsdException w:name="Table Contemporary" w:semiHidden="1" w:unhideWhenUsed="1"/>
+    <w:lsdException w:name="Table Elegant" w:semiHidden="1" w:unhideWhenUsed="1"/>
+    <w:lsdException w:name="Table Professional" w:semiHidden="1" w:unhideWhenUsed="1"/>
+    <w:lsdException w:name="Table Subtle 1" w:semiHidden="1" w:unhideWhenUsed="1"/>
+    <w:lsdException w:name="Table Subtle 2" w:semiHidden="1" w:unhideWhenUsed="1"/>
+    <w:lsdException w:name="Table Web 1" w:semiHidden="1" w:unhideWhenUsed="1"/>
+    <w:lsdException w:name="Table Web 2" w:semiHidden="1" w:unhideWhenUsed="1"/>
+    <w:lsdException w:name="Table Web 3" w:semiHidden="1" w:unhideWhenUsed="1"/>
+    <w:lsdException w:name="Balloon Text" w:semiHidden="1" w:unhideWhenUsed="1"/>
+    <w:lsdException w:name="Table Grid" w:semiHidden="1" w:uiPriority="59" w:unhideWhenUsed="1"/>
+    <w:lsdException w:name="Table Theme" w:semiHidden="1" w:unhideWhenUsed="1"/>
+    <w:lsdException w:name="Placeholder Text" w:semiHidden="1" w:unhideWhenUsed="1"/>
+    <w:lsdException w:name="No Spacing" w:semiHidden="1" w:uiPriority="1" w:unhideWhenUsed="1" w:qFormat="1"/>
+    <w:lsdException w:name="Light Shading" w:uiPriority="60"/>
+    <w:lsdException w:name="Light List" w:uiPriority="61"/>
+    <w:lsdException w:name="Light Grid" w:uiPriority="62"/>
+    <w:lsdException w:name="Medium Shading 1" w:uiPriority="63"/>
+    <w:lsdException w:name="Medium Shading 2" w:uiPriority="64"/>
+    <w:lsdException w:name="Medium List 1" w:uiPriority="65"/>
+    <w:lsdException w:name="Medium List 2" w:uiPriority="66"/>
+    <w:lsdException w:name="Medium Grid 1" w:uiPriority="67"/>
+    <w:lsdException w:name="Medium Grid 2" w:uiPriority="68"/>
+    <w:lsdException w:name="Medium Grid 3" w:uiPriority="69"/>
+    <w:lsdException w:name="Dark List" w:uiPriority="70"/>
+    <w:lsdException w:name="Colorful Shading" w:uiPriority="71"/>
+    <w:lsdException w:name="Colorful List" w:uiPriority="72"/>
+    <w:lsdException w:name="Colorful Grid" w:uiPriority="73"/>
+    <w:lsdException w:name="Light Shading Accent 1" w:uiPriority="60"/>
+    <w:lsdException w:name="Light List Accent 1" w:uiPriority="61"/>
+    <w:lsdException w:name="Light Grid Accent 1" w:uiPriority="62"/>
+    <w:lsdException w:name="Medium Shading 1 Accent 1" w:uiPriority="63"/>
+    <w:lsdException w:name="Medium Shading 2 Accent 1" w:uiPriority="64"/>
+    <w:lsdException w:name="Medium List 1 Accent 1" w:uiPriority="65"/>
+    <w:lsdException w:name="Revision" w:semiHidden="1"/>
+    <w:lsdException w:name="List Paragraph" w:uiPriority="34" w:qFormat="1"/>
+    <w:lsdException w:name="Medium List 2 Accent 1" w:uiPriority="66"/>
+    <w:lsdException w:name="Medium Grid 1 Accent 1" w:uiPriority="67"/>
+    <w:lsdException w:name="Medium Grid 2 Accent 1" w:uiPriority="68"/>
+    <w:lsdException w:name="Medium Grid 3 Accent 1" w:uiPriority="69"/>
+    <w:lsdException w:name="Dark List Accent 1" w:uiPriority="70"/>
+    <w:lsdException w:name="Colorful Shading Accent 1" w:uiPriority="71"/>
+    <w:lsdException w:name="Colorful List Accent 1" w:uiPriority="72"/>
+    <w:lsdException w:name="Colorful Grid Accent 1" w:uiPriority="73"/>
+    <w:lsdException w:name="Light Shading Accent 2" w:uiPriority="60"/>
+    <w:lsdException w:name="Light List Accent 2" w:uiPriority="61"/>
+    <w:lsdException w:name="Light Grid Accent 2" w:uiPriority="62"/>
+    <w:lsdException w:name="Medium Shading 1 Accent 2" w:uiPriority="63"/>
+    <w:lsdException w:name="Medium Shading 2 Accent 2" w:uiPriority="64"/>
+    <w:lsdException w:name="Medium List 1 Accent 2" w:uiPriority="65"/>
+    <w:lsdException w:name="Medium List 2 Accent 2" w:uiPriority="66"/>
+    <w:lsdException w:name="Medium Grid 1 Accent 2" w:uiPriority="67"/>
+    <w:lsdException w:name="Medium Grid 2 Accent 2" w:uiPriority="68"/>
+    <w:lsdException w:name="Medium Grid 3 Accent 2" w:uiPriority="69"/>
+    <w:lsdException w:name="Dark List Accent 2" w:uiPriority="70"/>
+    <w:lsdException w:name="Colorful Shading Accent 2" w:uiPriority="71"/>
+    <w:lsdException w:name="Colorful List Accent 2" w:uiPriority="72"/>
+    <w:lsdException w:name="Colorful Grid Accent 2" w:uiPriority="73"/>
+    <w:lsdException w:name="Light Shading Accent 3" w:uiPriority="60"/>
+    <w:lsdException w:name="Light List Accent 3" w:uiPriority="61"/>
+    <w:lsdException w:name="Light Grid Accent 3" w:uiPriority="62"/>
+    <w:lsdException w:name="Medium Shading 1 Accent 3" w:uiPriority="63"/>
+    <w:lsdException w:name="Medium Shading 2 Accent 3" w:uiPriority="64"/>
+    <w:lsdException w:name="Medium List 1 Accent 3" w:uiPriority="65"/>
+    <w:lsdException w:name="Medium List 2 Accent 3" w:uiPriority="66"/>
+    <w:lsdException w:name="Medium Grid 1 Accent 3" w:uiPriority="67"/>
+    <w:lsdException w:name="Medium Grid 2 Accent 3" w:uiPriority="68"/>
+    <w:lsdException w:name="Medium Grid 3 Accent 3" w:uiPriority="69"/>
+    <w:lsdException w:name="Dark List Accent 3" w:uiPriority="70"/>
+    <w:lsdException w:name="Colorful Shading Accent 3" w:uiPriority="71"/>
+    <w:lsdException w:name="Colorful List Accent 3" w:uiPriority="72"/>
+    <w:lsdException w:name="Colorful Grid Accent 3" w:uiPriority="73"/>
+    <w:lsdException w:name="Light Shading Accent 4" w:uiPriority="60"/>
+    <w:lsdException w:name="Light List Accent 4" w:uiPriority="61"/>
+    <w:lsdException w:name="Light Grid Accent 4" w:uiPriority="62"/>
+    <w:lsdException w:name="Medium Shading 1 Accent 4" w:uiPriority="63"/>
+    <w:lsdException w:name="Medium Shading 2 Accent 4" w:uiPriority="64"/>
+    <w:lsdException w:name="Medium List 1 Accent 4" w:uiPriority="65"/>
+    <w:lsdException w:name="Medium List 2 Accent 4" w:uiPriority="66"/>
+    <w:lsdException w:name="Medium Grid 1 Accent 4" w:uiPriority="67"/>
+    <w:lsdException w:name="Medium Grid 2 Accent 4" w:uiPriority="68"/>
+    <w:lsdException w:name="Medium Grid 3 Accent 4" w:uiPriority="69"/>
+    <w:lsdException w:name="Dark List Accent 4" w:uiPriority="70"/>
+    <w:lsdException w:name="Colorful Shading Accent 4" w:uiPriority="71"/>
+    <w:lsdException w:name="Colorful List Accent 4" w:uiPriority="72"/>
+    <w:lsdException w:name="Colorful Grid Accent 4" w:uiPriority="73"/>
+    <w:lsdException w:name="Light Shading Accent 5" w:uiPriority="60"/>
+    <w:lsdException w:name="Light List Accent 5" w:uiPriority="61"/>
+    <w:lsdException w:name="Light Grid Accent 5" w:uiPriority="62"/>
+    <w:lsdException w:name="Medium Shading 1 Accent 5" w:uiPriority="63"/>
+    <w:lsdException w:name="Medium Shading 2 Accent 5" w:uiPriority="64"/>
+    <w:lsdException w:name="Medium List 1 Accent 5" w:uiPriority="65"/>
+    <w:lsdException w:name="Medium List 2 Accent 5" w:uiPriority="66"/>
+    <w:lsdException w:name="Medium Grid 1 Accent 5" w:uiPriority="67"/>
+    <w:lsdException w:name="Medium Grid 2 Accent 5" w:uiPriority="68"/>
+    <w:lsdException w:name="Medium Grid 3 Accent 5" w:uiPriority="69"/>
+    <w:lsdException w:name="Dark List Accent 5" w:uiPriority="70"/>
+    <w:lsdException w:name="Colorful Shading Accent 5" w:uiPriority="71"/>
+    <w:lsdException w:name="Colorful List Accent 5" w:uiPriority="72"/>
+    <w:lsdException w:name="Colorful Grid Accent 5" w:uiPriority="73"/>
+    <w:lsdException w:name="Light Shading Accent 6" w:uiPriority="60"/>
+    <w:lsdException w:name="Light List Accent 6" w:uiPriority="61"/>
+    <w:lsdException w:name="Light Grid Accent 6" w:uiPriority="62"/>
+    <w:lsdException w:name="Medium Shading 1 Accent 6" w:uiPriority="63"/>
+    <w:lsdException w:name="Medium Shading 2 Accent 6" w:uiPriority="64"/>
+    <w:lsdException w:name="Medium List 1 Accent 6" w:uiPriority="65"/>
+    <w:lsdException w:name="Medium List 2 Accent 6" w:uiPriority="66"/>
+    <w:lsdException w:name="Medium Grid 1 Accent 6" w:uiPriority="67"/>
+    <w:lsdException w:name="Medium Grid 2 Accent 6" w:uiPriority="68"/>
+    <w:lsdException w:name="Medium Grid 3 Accent 6" w:uiPriority="69"/>
+    <w:lsdException w:name="Dark List Accent 6" w:uiPriority="70"/>
+    <w:lsdException w:name="Colorful Shading Accent 6" w:uiPriority="71"/>
+    <w:lsdException w:name="Colorful List Accent 6" w:uiPriority="72"/>
+    <w:lsdException w:name="Colorful Grid Accent 6" w:uiPriority="73"/>
+    <w:lsdException w:name="Subtle Emphasis" w:uiPriority="19" w:qFormat="1"/>
+    <w:lsdException w:name="Intense Emphasis" w:uiPriority="21" w:qFormat="1"/>
+    <w:lsdException w:name="Subtle Reference" w:uiPriority="31" w:qFormat="1"/>
+    <w:lsdException w:name="Intense Reference" w:uiPriority="32" w:qFormat="1"/>
+    <w:lsdException w:name="Book Title" w:uiPriority="33" w:qFormat="1"/>
+    <w:lsdException w:name="Bibliography" w:semiHidden="1" w:uiPriority="37" w:unhideWhenUsed="1"/>
+    <w:lsdException w:name="TOC Heading" w:semiHidden="1" w:uiPriority="39" w:unhideWhenUsed="1" w:qFormat="1"/>
+    <w:lsdException w:name="Plain Table 1" w:uiPriority="41"/>
+    <w:lsdException w:name="Plain Table 2" w:uiPriority="42"/>
+    <w:lsdException w:name="Plain Table 3" w:uiPriority="43"/>
+    <w:lsdException w:name="Plain Table 4" w:uiPriority="44"/>
+    <w:lsdException w:name="Plain Table 5" w:uiPriority="45"/>
+    <w:lsdException w:name="Grid Table Light" w:uiPriority="40"/>
+    <w:lsdException w:name="Grid Table 1 Light" w:uiPriority="46"/>
+    <w:lsdException w:name="Grid Table 2" w:uiPriority="47"/>
+    <w:lsdException w:name="Grid Table 3" w:uiPriority="48"/>
+    <w:lsdException w:name="Grid Table 4" w:uiPriority="49"/>
+    <w:lsdException w:name="Grid Table 5 Dark" w:uiPriority="50"/>
+    <w:lsdException w:name="Grid Table 6 Colorful" w:uiPriority="51"/>
+    <w:lsdException w:name="Grid Table 7 Colorful" w:uiPriority="52"/>
+    <w:lsdException w:name="Grid Table 1 Light Accent 1" w:uiPriority="46"/>
+    <w:lsdException w:name="Grid Table 2 Accent 1" w:uiPriority="47"/>
+    <w:lsdException w:name="Grid Table 3 Accent 1" w:uiPriority="48"/>
+    <w:lsdException w:name="Grid Table 4 Accent 1" w:uiPriority="49"/>
+    <w:lsdException w:name="Grid Table 5 Dark Accent 1" w:uiPriority="50"/>
+    <w:lsdException w:name="Grid Table 6 Colorful Accent 1" w:uiPriority="51"/>
+    <w:lsdException w:name="Grid Table 7 Colorful Accent 1" w:uiPriority="52"/>
+    <w:lsdException w:name="Grid Table 1 Light Accent 2" w:uiPriority="46"/>
+    <w:lsdException w:name="Grid Table 2 Accent 2" w:uiPriority="47"/>
+    <w:lsdException w:name="Grid Table 3 Accent 2" w:uiPriority="48"/>
+    <w:lsdException w:name="Grid Table 4 Accent 2" w:uiPriority="49"/>
+    <w:lsdException w:name="Grid Table 5 Dark Accent 2" w:uiPriority="50"/>
+    <w:lsdException w:name="Grid Table 6 Colorful Accent 2" w:uiPriority="51"/>
+    <w:lsdException w:name="Grid Table 7 Colorful Accent 2" w:uiPriority="52"/>
+    <w:lsdException w:name="Grid Table 1 Light Accent 3" w:uiPriority="46"/>
+    <w:lsdException w:name="Grid Table 2 Accent 3" w:uiPriority="47"/>
+    <w:lsdException w:name="Grid Table 3 Accent 3" w:uiPriority="48"/>
+    <w:lsdException w:name="Grid Table 4 Accent 3" w:uiPriority="49"/>
+    <w:lsdException w:name="Grid Table 5 Dark Accent 3" w:uiPriority="50"/>
+    <w:lsdException w:name="Grid Table 6 Colorful Accent 3" w:uiPriority="51"/>
+    <w:lsdException w:name="Grid Table 7 Colorful Accent 3" w:uiPriority="52"/>
+    <w:lsdException w:name="Grid Table 1 Light Accent 4" w:uiPriority="46"/>
+    <w:lsdException w:name="Grid Table 2 Accent 4" w:uiPriority="47"/>
+    <w:lsdException w:name="Grid Table 3 Accent 4" w:uiPriority="48"/>
+    <w:lsdException w:name="Grid Table 4 Accent 4" w:uiPriority="49"/>
+    <w:lsdException w:name="Grid Table 5 Dark Accent 4" w:uiPriority="50"/>
+    <w:lsdException w:name="Grid Table 6 Colorful Accent 4" w:uiPriority="51"/>
+    <w:lsdException w:name="Grid Table 7 Colorful Accent 4" w:uiPriority="52"/>
+    <w:lsdException w:name="Grid Table 1 Light Accent 5" w:uiPriority="46"/>
+    <w:lsdException w:name="Grid Table 2 Accent 5" w:uiPriority="47"/>
+    <w:lsdException w:name="Grid Table 3 Accent 5" w:uiPriority="48"/>
+    <w:lsdException w:name="Grid Table 4 Accent 5" w:uiPriority="49"/>
+    <w:lsdException w:name="Grid Table 5 Dark Accent 5" w:uiPriority="50"/>
+    <w:lsdException w:name="Grid Table 6 Colorful Accent 5" w:uiPriority="51"/>
+    <w:lsdException w:name="Grid Table 7 Colorful Accent 5" w:uiPriority="52"/>
+    <w:lsdException w:name="Grid Table 1 Light Accent 6" w:uiPriority="46"/>
+    <w:lsdException w:name="Grid Table 2 Accent 6" w:uiPriority="47"/>
+    <w:lsdException w:name="Grid Table 3 Accent 6" w:uiPriority="48"/>
+    <w:lsdException w:name="Grid Table 4 Accent 6" w:uiPriority="49"/>
+    <w:lsdException w:name="Grid Table 5 Dark Accent 6" w:uiPriority="50"/>
+    <w:lsdException w:name="Grid Table 6 Colorful Accent 6" w:uiPriority="51"/>
+    <w:lsdException w:name="Grid Table 7 Colorful Accent 6" w:uiPriority="52"/>
+    <w:lsdException w:name="List Table 1 Light" w:uiPriority="46"/>
+    <w:lsdException w:name="List Table 2" w:uiPriority="47"/>
+    <w:lsdException w:name="List Table 3" w:uiPriority="48"/>
+    <w:lsdException w:name="List Table 4" w:uiPriority="49"/>
+    <w:lsdException w:name="List Table 5 Dark" w:uiPriority="50"/>
+    <w:lsdException w:name="List Table 6 Colorful" w:uiPriority="51"/>
+    <w:lsdException w:name="List Table 7 Colorful" w:uiPriority="52"/>
+    <w:lsdException w:name="List Table 1 Light Accent 1" w:uiPriority="46"/>
+    <w:lsdException w:name="List Table 2 Accent 1" w:uiPriority="47"/>
+    <w:lsdException w:name="List Table 3 Accent 1" w:uiPriority="48"/>
+    <w:lsdException w:name="List Table 4 Accent 1" w:uiPriority="49"/>
+    <w:lsdException w:name="List Table 5 Dark Accent 1" w:uiPriority="50"/>
+    <w:lsdException w:name="List Table 6 Colorful Accent 1" w:uiPriority="51"/>
+    <w:lsdException w:name="List Table 7 Colorful Accent 1" w:uiPriority="52"/>
+    <w:lsdException w:name="List Table 1 Light Accent 2" w:uiPriority="46"/>
+    <w:lsdException w:name="List Table 2 Accent 2" w:uiPriority="47"/>
+    <w:lsdException w:name="List Table 3 Accent 2" w:uiPriority="48"/>
+    <w:lsdException w:name="List Table 4 Accent 2" w:uiPriority="49"/>
+    <w:lsdException w:name="List Table 5 Dark Accent 2" w:uiPriority="50"/>
+    <w:lsdException w:name="List Table 6 Colorful Accent 2" w:uiPriority="51"/>
+    <w:lsdException w:name="List Table 7 Colorful Accent 2" w:uiPriority="52"/>
+    <w:lsdException w:name="List Table 1 Light Accent 3" w:uiPriority="46"/>
+    <w:lsdException w:name="List Table 2 Accent 3" w:uiPriority="47"/>
+    <w:lsdException w:name="List Table 3 Accent 3" w:uiPriority="48"/>
+    <w:lsdException w:name="List Table 4 Accent 3" w:uiPriority="49"/>
+    <w:lsdException w:name="List Table 5 Dark Accent 3" w:uiPriority="50"/>
+    <w:lsdException w:name="List Table 6 Colorful Accent 3" w:uiPriority="51"/>
+    <w:lsdException w:name="List Table 7 Colorful Accent 3" w:uiPriority="52"/>
+    <w:lsdException w:name="List Table 1 Light Accent 4" w:uiPriority="46"/>
+    <w:lsdException w:name="List Table 2 Accent 4" w:uiPriority="47"/>
+    <w:lsdException w:name="List Table 3 Accent 4" w:uiPriority="48"/>
+    <w:lsdException w:name="List Table 4 Accent 4" w:uiPriority="49"/>
+    <w:lsdException w:name="List Table 5 Dark Accent 4" w:uiPriority="50"/>
+    <w:lsdException w:name="List Table 6 Colorful Accent 4" w:uiPriority="51"/>
+    <w:lsdException w:name="List Table 7 Colorful Accent 4" w:uiPriority="52"/>
+    <w:lsdException w:name="List Table 1 Light Accent 5" w:uiPriority="46"/>
+    <w:lsdException w:name="List Table 2 Accent 5" w:uiPriority="47"/>
+    <w:lsdException w:name="List Table 3 Accent 5" w:uiPriority="48"/>
+    <w:lsdException w:name="List Table 4 Accent 5" w:uiPriority="49"/>
+    <w:lsdException w:name="List Table 5 Dark Accent 5" w:uiPriority="50"/>
+    <w:lsdException w:name="List Table 6 Colorful Accent 5" w:uiPriority="51"/>
+    <w:lsdException w:name="List Table 7 Colorful Accent 5" w:uiPriority="52"/>
+    <w:lsdException w:name="List Table 1 Light Accent 6" w:uiPriority="46"/>
+    <w:lsdException w:name="List Table 2 Accent 6" w:uiPriority="47"/>
+    <w:lsdException w:name="List Table 3 Accent 6" w:uiPriority="48"/>
+    <w:lsdException w:name="List Table 4 Accent 6" w:uiPriority="49"/>
+    <w:lsdException w:name="List Table 5 Dark Accent 6" w:uiPriority="50"/>
+    <w:lsdException w:name="List Table 6 Colorful Accent 6" w:uiPriority="51"/>
+    <w:lsdException w:name="List Table 7 Colorful Accent 6" w:uiPriority="52"/>
+    <w:lsdException w:name="Mention" w:semiHidden="1" w:unhideWhenUsed="1"/>
+    <w:lsdException w:name="Smart Hyperlink" w:semiHidden="1" w:unhideWhenUsed="1"/>
+    <w:lsdException w:name="Hashtag" w:semiHidden="1" w:unhideWhenUsed="1"/>
+    <w:lsdException w:name="Unresolved Mention" w:semiHidden="1" w:unhideWhenUsed="1"/>
+    <w:lsdException w:name="Smart Link" w:semiHidden="1" w:unhideWhenUsed="1"/>
   </w:latentStyles>
   <w:style w:type="paragraph" w:default="1" w:styleId="Normal">
     <w:name w:val="Normal"/>
@@ -27172,7 +28096,6 @@
     <w:uiPriority w:val="99"/>
     <w:semiHidden/>
     <w:unhideWhenUsed/>
-    <w:qFormat/>
     <w:tblPr>
       <w:tblInd w:w="0" w:type="dxa"/>
       <w:tblCellMar>
@@ -27654,7 +28577,6 @@
       <w:szCs w:val="22"/>
     </w:rPr>
     <w:tblPr>
-      <w:tblInd w:w="0" w:type="dxa"/>
       <w:tblBorders>
         <w:top w:val="single" w:sz="4" w:space="0" w:color="000000"/>
         <w:left w:val="single" w:sz="4" w:space="0" w:color="000000"/>
@@ -27663,12 +28585,6 @@
         <w:insideH w:val="single" w:sz="4" w:space="0" w:color="000000"/>
         <w:insideV w:val="single" w:sz="4" w:space="0" w:color="000000"/>
       </w:tblBorders>
-      <w:tblCellMar>
-        <w:top w:w="0" w:type="dxa"/>
-        <w:left w:w="108" w:type="dxa"/>
-        <w:bottom w:w="0" w:type="dxa"/>
-        <w:right w:w="108" w:type="dxa"/>
-      </w:tblCellMar>
     </w:tblPr>
   </w:style>
   <w:style w:type="paragraph" w:customStyle="1" w:styleId="Default">
@@ -27798,8 +28714,8 @@
     <w:basedOn w:val="DefaultParagraphFont"/>
     <w:rsid w:val="00D069AA"/>
   </w:style>
-  <w:style w:type="character" w:customStyle="1" w:styleId="UnresolvedMention">
-    <w:name w:val="Unresolved Mention"/>
+  <w:style w:type="character" w:customStyle="1" w:styleId="UnresolvedMention1">
+    <w:name w:val="Unresolved Mention1"/>
     <w:basedOn w:val="DefaultParagraphFont"/>
     <w:uiPriority w:val="99"/>
     <w:semiHidden/>

</xml_diff>